<commit_message>
updated notes based on remaining issues
</commit_message>
<xml_diff>
--- a/Readme/Detailed Instructions.docx
+++ b/Readme/Detailed Instructions.docx
@@ -4,6 +4,12 @@
   <w:body>
     <w:sdt>
       <w:sdtPr>
+        <w:rPr>
+          <w:rFonts w:asciiTheme="minorHAnsi" w:eastAsiaTheme="minorHAnsi" w:hAnsiTheme="minorHAnsi" w:cstheme="minorBidi"/>
+          <w:color w:val="auto"/>
+          <w:sz w:val="22"/>
+          <w:szCs w:val="22"/>
+        </w:rPr>
         <w:id w:val="1799798303"/>
         <w:docPartObj>
           <w:docPartGallery w:val="Table of Contents"/>
@@ -12,13 +18,9 @@
       </w:sdtPr>
       <w:sdtEndPr>
         <w:rPr>
-          <w:rFonts w:asciiTheme="minorHAnsi" w:eastAsiaTheme="minorHAnsi" w:hAnsiTheme="minorHAnsi" w:cstheme="minorBidi"/>
           <w:b/>
           <w:bCs/>
           <w:noProof/>
-          <w:color w:val="auto"/>
-          <w:sz w:val="22"/>
-          <w:szCs w:val="22"/>
         </w:rPr>
       </w:sdtEndPr>
       <w:sdtContent>
@@ -29,8 +31,6 @@
           <w:r>
             <w:t>Contents</w:t>
           </w:r>
-          <w:bookmarkStart w:id="0" w:name="_GoBack"/>
-          <w:bookmarkEnd w:id="0"/>
         </w:p>
         <w:p>
           <w:pPr>
@@ -972,127 +972,295 @@
     </w:p>
     <w:p>
       <w:pPr>
-        <w:spacing w:after="0" w:line="240" w:lineRule="auto"/>
-        <w:rPr>
-          <w:rFonts w:ascii="Calibri" w:eastAsia="Times New Roman" w:hAnsi="Calibri" w:cs="Calibri"/>
-        </w:rPr>
-      </w:pPr>
-    </w:p>
-    <w:p>
-      <w:pPr>
         <w:pStyle w:val="Heading1"/>
         <w:rPr>
           <w:rFonts w:eastAsia="Times New Roman"/>
         </w:rPr>
       </w:pPr>
-      <w:bookmarkStart w:id="1" w:name="_Toc59015124"/>
       <w:r>
         <w:rPr>
           <w:rFonts w:eastAsia="Times New Roman"/>
         </w:rPr>
+        <w:t>Update &amp; Remaining Issue</w:t>
+      </w:r>
+    </w:p>
+    <w:p>
+      <w:r>
+        <w:t xml:space="preserve">I was able to download the </w:t>
+      </w:r>
+      <w:proofErr w:type="spellStart"/>
+      <w:r>
+        <w:t>Bot.Builder</w:t>
+      </w:r>
+      <w:proofErr w:type="spellEnd"/>
+      <w:r>
+        <w:t xml:space="preserve"> SDK, compile &amp; connect to the project to be able to debug the issue.</w:t>
+      </w:r>
+    </w:p>
+    <w:p>
+      <w:r>
+        <w:t xml:space="preserve">Determined that the issue was in </w:t>
+      </w:r>
+      <w:proofErr w:type="spellStart"/>
+      <w:r>
+        <w:t>Microsoft.Bot.Builder.Dialogs.Adaptive.Actions.BeginSkill.cs</w:t>
+      </w:r>
+      <w:proofErr w:type="spellEnd"/>
+      <w:r>
+        <w:t xml:space="preserve"> - Line 157</w:t>
+      </w:r>
+    </w:p>
+    <w:p/>
+    <w:p>
+      <w:proofErr w:type="spellStart"/>
+      <w:r>
+        <w:t>DialogOptions.ConversationIdFactory</w:t>
+      </w:r>
+      <w:proofErr w:type="spellEnd"/>
+      <w:r>
+        <w:t xml:space="preserve"> = </w:t>
+      </w:r>
+      <w:proofErr w:type="spellStart"/>
+      <w:r>
+        <w:t>dc.Context.TurnState.Get</w:t>
+      </w:r>
+      <w:proofErr w:type="spellEnd"/>
+      <w:r>
+        <w:t>&lt;</w:t>
+      </w:r>
+      <w:proofErr w:type="spellStart"/>
+      <w:r>
+        <w:t>SkillConversationIdFactoryBase</w:t>
+      </w:r>
+      <w:proofErr w:type="spellEnd"/>
+      <w:proofErr w:type="gramStart"/>
+      <w:r>
+        <w:t>&gt;(</w:t>
+      </w:r>
+      <w:proofErr w:type="gramEnd"/>
+      <w:r>
+        <w:t xml:space="preserve">) ?? </w:t>
+      </w:r>
+      <w:proofErr w:type="gramStart"/>
+      <w:r>
+        <w:t>throw</w:t>
+      </w:r>
+      <w:proofErr w:type="gramEnd"/>
+      <w:r>
+        <w:t xml:space="preserve"> new </w:t>
+      </w:r>
+      <w:proofErr w:type="spellStart"/>
+      <w:r>
+        <w:t>NullReferenceException</w:t>
+      </w:r>
+      <w:proofErr w:type="spellEnd"/>
+      <w:r>
+        <w:t xml:space="preserve">("Unable to locate </w:t>
+      </w:r>
+      <w:proofErr w:type="spellStart"/>
+      <w:r>
+        <w:t>SkillConversationIdFactoryBase</w:t>
+      </w:r>
+      <w:proofErr w:type="spellEnd"/>
+      <w:r>
+        <w:t xml:space="preserve"> in </w:t>
+      </w:r>
+      <w:proofErr w:type="spellStart"/>
+      <w:r>
+        <w:t>HostContext</w:t>
+      </w:r>
+      <w:proofErr w:type="spellEnd"/>
+      <w:r>
+        <w:t>");</w:t>
+      </w:r>
+    </w:p>
+    <w:p/>
+    <w:p>
+      <w:r>
+        <w:t xml:space="preserve">Determined that if I add dependency injection of </w:t>
+      </w:r>
+      <w:proofErr w:type="spellStart"/>
+      <w:r>
+        <w:t>SkillConversationIdFactoryBase</w:t>
+      </w:r>
+      <w:proofErr w:type="spellEnd"/>
+      <w:r>
+        <w:t xml:space="preserve"> &amp; </w:t>
+      </w:r>
+      <w:proofErr w:type="spellStart"/>
+      <w:r>
+        <w:t>BotFrameworkClient</w:t>
+      </w:r>
+      <w:proofErr w:type="spellEnd"/>
+      <w:r>
+        <w:t xml:space="preserve"> I am able </w:t>
+      </w:r>
+      <w:proofErr w:type="gramStart"/>
+      <w:r>
+        <w:t xml:space="preserve">to </w:t>
+      </w:r>
+      <w:proofErr w:type="spellStart"/>
+      <w:r>
+        <w:t>by pass</w:t>
+      </w:r>
+      <w:proofErr w:type="spellEnd"/>
+      <w:proofErr w:type="gramEnd"/>
+      <w:r>
+        <w:t xml:space="preserve"> the issue.</w:t>
+      </w:r>
+    </w:p>
+    <w:p/>
+    <w:p>
+      <w:r>
+        <w:t xml:space="preserve">After these </w:t>
+      </w:r>
+      <w:proofErr w:type="gramStart"/>
+      <w:r>
+        <w:t>changes</w:t>
+      </w:r>
+      <w:proofErr w:type="gramEnd"/>
+      <w:r>
+        <w:t xml:space="preserve"> the skill is called indicated by breakpoints in </w:t>
+      </w:r>
+      <w:proofErr w:type="spellStart"/>
+      <w:r>
+        <w:t>EchoBot.cs</w:t>
+      </w:r>
+      <w:proofErr w:type="spellEnd"/>
+      <w:r>
+        <w:t xml:space="preserve"> being hit.</w:t>
+      </w:r>
+    </w:p>
+    <w:p/>
+    <w:p>
+      <w:r>
+        <w:t xml:space="preserve">The emulator does not display the expected text when the skill </w:t>
+      </w:r>
+      <w:proofErr w:type="gramStart"/>
+      <w:r>
+        <w:t>is called</w:t>
+      </w:r>
+      <w:proofErr w:type="gramEnd"/>
+      <w:r>
+        <w:t>.  I wonder if there is now an issue with the callback URL not getting back to the emulator.</w:t>
+      </w:r>
+    </w:p>
+    <w:p>
+      <w:pPr>
+        <w:pStyle w:val="Heading1"/>
+        <w:rPr>
+          <w:rFonts w:eastAsia="Times New Roman"/>
+        </w:rPr>
+      </w:pPr>
+      <w:bookmarkStart w:id="0" w:name="_Toc59015124"/>
+      <w:r>
+        <w:rPr>
+          <w:rFonts w:eastAsia="Times New Roman"/>
+        </w:rPr>
+        <w:lastRenderedPageBreak/>
         <w:t>Goal</w:t>
       </w:r>
+      <w:bookmarkEnd w:id="0"/>
+    </w:p>
+    <w:p>
+      <w:pPr>
+        <w:spacing w:after="0" w:line="240" w:lineRule="auto"/>
+        <w:rPr>
+          <w:rFonts w:ascii="Calibri" w:eastAsia="Times New Roman" w:hAnsi="Calibri" w:cs="Calibri"/>
+        </w:rPr>
+      </w:pPr>
+      <w:r>
+        <w:rPr>
+          <w:rFonts w:ascii="Calibri" w:eastAsia="Times New Roman" w:hAnsi="Calibri" w:cs="Calibri"/>
+        </w:rPr>
+        <w:t xml:space="preserve">Create a </w:t>
+      </w:r>
+      <w:proofErr w:type="gramStart"/>
+      <w:r>
+        <w:rPr>
+          <w:rFonts w:ascii="Calibri" w:eastAsia="Times New Roman" w:hAnsi="Calibri" w:cs="Calibri"/>
+        </w:rPr>
+        <w:t>workflow which</w:t>
+      </w:r>
+      <w:proofErr w:type="gramEnd"/>
+      <w:r>
+        <w:rPr>
+          <w:rFonts w:ascii="Calibri" w:eastAsia="Times New Roman" w:hAnsi="Calibri" w:cs="Calibri"/>
+        </w:rPr>
+        <w:t xml:space="preserve"> allows composer created dialogs to be integrated into a bot skill project.</w:t>
+      </w:r>
+    </w:p>
+    <w:p>
+      <w:pPr>
+        <w:spacing w:after="0" w:line="240" w:lineRule="auto"/>
+        <w:rPr>
+          <w:rFonts w:ascii="Calibri" w:eastAsia="Times New Roman" w:hAnsi="Calibri" w:cs="Calibri"/>
+        </w:rPr>
+      </w:pPr>
+      <w:r>
+        <w:rPr>
+          <w:rFonts w:ascii="Calibri" w:eastAsia="Times New Roman" w:hAnsi="Calibri" w:cs="Calibri"/>
+        </w:rPr>
+        <w:t>This will allow for customizations to the bot behavior such as, logging errors &amp; conversation to a custom database hosted on premise</w:t>
+      </w:r>
+    </w:p>
+    <w:p>
+      <w:pPr>
+        <w:spacing w:after="0" w:line="240" w:lineRule="auto"/>
+        <w:rPr>
+          <w:rFonts w:ascii="Calibri" w:eastAsia="Times New Roman" w:hAnsi="Calibri" w:cs="Calibri"/>
+        </w:rPr>
+      </w:pPr>
+      <w:r>
+        <w:rPr>
+          <w:rFonts w:ascii="Calibri" w:eastAsia="Times New Roman" w:hAnsi="Calibri" w:cs="Calibri"/>
+        </w:rPr>
+        <w:t xml:space="preserve">We will also be hosting the bot on premise so this structure will also allow </w:t>
+      </w:r>
+      <w:proofErr w:type="gramStart"/>
+      <w:r>
+        <w:rPr>
+          <w:rFonts w:ascii="Calibri" w:eastAsia="Times New Roman" w:hAnsi="Calibri" w:cs="Calibri"/>
+        </w:rPr>
+        <w:t>for our</w:t>
+      </w:r>
+      <w:proofErr w:type="gramEnd"/>
+      <w:r>
+        <w:rPr>
+          <w:rFonts w:ascii="Calibri" w:eastAsia="Times New Roman" w:hAnsi="Calibri" w:cs="Calibri"/>
+        </w:rPr>
+        <w:t xml:space="preserve"> CI/CD pipeline to deploy the main bot (created through the composer) &amp; skills (created in code) to be deployed together &amp; settings to be adjusted as the Bot moves up environments</w:t>
+      </w:r>
+    </w:p>
+    <w:p>
+      <w:pPr>
+        <w:spacing w:after="0" w:line="240" w:lineRule="auto"/>
+        <w:rPr>
+          <w:rFonts w:ascii="Calibri" w:eastAsia="Times New Roman" w:hAnsi="Calibri" w:cs="Calibri"/>
+        </w:rPr>
+      </w:pPr>
+      <w:r>
+        <w:rPr>
+          <w:rFonts w:ascii="Calibri" w:eastAsia="Times New Roman" w:hAnsi="Calibri" w:cs="Calibri"/>
+        </w:rPr>
+        <w:t> </w:t>
+      </w:r>
+    </w:p>
+    <w:p>
+      <w:pPr>
+        <w:pStyle w:val="Heading1"/>
+        <w:rPr>
+          <w:rFonts w:eastAsia="Times New Roman"/>
+        </w:rPr>
+      </w:pPr>
+      <w:bookmarkStart w:id="1" w:name="_Toc59015125"/>
+      <w:r>
+        <w:rPr>
+          <w:rFonts w:eastAsia="Times New Roman"/>
+        </w:rPr>
+        <w:t>Recreate Issue</w:t>
+      </w:r>
       <w:bookmarkEnd w:id="1"/>
-    </w:p>
-    <w:p>
-      <w:pPr>
-        <w:spacing w:after="0" w:line="240" w:lineRule="auto"/>
-        <w:rPr>
-          <w:rFonts w:ascii="Calibri" w:eastAsia="Times New Roman" w:hAnsi="Calibri" w:cs="Calibri"/>
-        </w:rPr>
-      </w:pPr>
-      <w:r>
-        <w:rPr>
-          <w:rFonts w:ascii="Calibri" w:eastAsia="Times New Roman" w:hAnsi="Calibri" w:cs="Calibri"/>
-        </w:rPr>
-        <w:t xml:space="preserve">Create a </w:t>
-      </w:r>
-      <w:proofErr w:type="gramStart"/>
-      <w:r>
-        <w:rPr>
-          <w:rFonts w:ascii="Calibri" w:eastAsia="Times New Roman" w:hAnsi="Calibri" w:cs="Calibri"/>
-        </w:rPr>
-        <w:t>workflow which</w:t>
-      </w:r>
-      <w:proofErr w:type="gramEnd"/>
-      <w:r>
-        <w:rPr>
-          <w:rFonts w:ascii="Calibri" w:eastAsia="Times New Roman" w:hAnsi="Calibri" w:cs="Calibri"/>
-        </w:rPr>
-        <w:t xml:space="preserve"> allows composer created dialogs to be integrated into a bot skill project.</w:t>
-      </w:r>
-    </w:p>
-    <w:p>
-      <w:pPr>
-        <w:spacing w:after="0" w:line="240" w:lineRule="auto"/>
-        <w:rPr>
-          <w:rFonts w:ascii="Calibri" w:eastAsia="Times New Roman" w:hAnsi="Calibri" w:cs="Calibri"/>
-        </w:rPr>
-      </w:pPr>
-      <w:r>
-        <w:rPr>
-          <w:rFonts w:ascii="Calibri" w:eastAsia="Times New Roman" w:hAnsi="Calibri" w:cs="Calibri"/>
-        </w:rPr>
-        <w:t>This will allow for customizations to the bot behavior such as, logging errors &amp; conversation to a custom database hosted on premise</w:t>
-      </w:r>
-    </w:p>
-    <w:p>
-      <w:pPr>
-        <w:spacing w:after="0" w:line="240" w:lineRule="auto"/>
-        <w:rPr>
-          <w:rFonts w:ascii="Calibri" w:eastAsia="Times New Roman" w:hAnsi="Calibri" w:cs="Calibri"/>
-        </w:rPr>
-      </w:pPr>
-      <w:r>
-        <w:rPr>
-          <w:rFonts w:ascii="Calibri" w:eastAsia="Times New Roman" w:hAnsi="Calibri" w:cs="Calibri"/>
-        </w:rPr>
-        <w:t xml:space="preserve">We will also be hosting the bot on premise so this structure will also allow </w:t>
-      </w:r>
-      <w:proofErr w:type="gramStart"/>
-      <w:r>
-        <w:rPr>
-          <w:rFonts w:ascii="Calibri" w:eastAsia="Times New Roman" w:hAnsi="Calibri" w:cs="Calibri"/>
-        </w:rPr>
-        <w:t>for our</w:t>
-      </w:r>
-      <w:proofErr w:type="gramEnd"/>
-      <w:r>
-        <w:rPr>
-          <w:rFonts w:ascii="Calibri" w:eastAsia="Times New Roman" w:hAnsi="Calibri" w:cs="Calibri"/>
-        </w:rPr>
-        <w:t xml:space="preserve"> CI/CD pipeline to deploy the main bot (created through the composer) &amp; skills (created in code) to be deployed together &amp; settings to be adjusted as the Bot moves up environments</w:t>
-      </w:r>
-    </w:p>
-    <w:p>
-      <w:pPr>
-        <w:spacing w:after="0" w:line="240" w:lineRule="auto"/>
-        <w:rPr>
-          <w:rFonts w:ascii="Calibri" w:eastAsia="Times New Roman" w:hAnsi="Calibri" w:cs="Calibri"/>
-        </w:rPr>
-      </w:pPr>
-      <w:r>
-        <w:rPr>
-          <w:rFonts w:ascii="Calibri" w:eastAsia="Times New Roman" w:hAnsi="Calibri" w:cs="Calibri"/>
-        </w:rPr>
-        <w:t> </w:t>
-      </w:r>
-    </w:p>
-    <w:p>
-      <w:pPr>
-        <w:pStyle w:val="Heading1"/>
-        <w:rPr>
-          <w:rFonts w:eastAsia="Times New Roman"/>
-        </w:rPr>
-      </w:pPr>
-      <w:bookmarkStart w:id="2" w:name="_Toc59015125"/>
-      <w:r>
-        <w:rPr>
-          <w:rFonts w:eastAsia="Times New Roman"/>
-        </w:rPr>
-        <w:t>Recreate Issue</w:t>
-      </w:r>
-      <w:bookmarkEnd w:id="2"/>
     </w:p>
     <w:p>
       <w:pPr>
@@ -1269,7 +1437,6 @@
         <w:rPr>
           <w:rFonts w:ascii="Calibri" w:eastAsia="Times New Roman" w:hAnsi="Calibri" w:cs="Calibri"/>
         </w:rPr>
-        <w:lastRenderedPageBreak/>
         <w:t> </w:t>
       </w:r>
     </w:p>
@@ -1518,14 +1685,14 @@
           <w:rFonts w:eastAsia="Times New Roman"/>
         </w:rPr>
       </w:pPr>
-      <w:bookmarkStart w:id="3" w:name="_Toc59015126"/>
+      <w:bookmarkStart w:id="2" w:name="_Toc59015126"/>
       <w:r>
         <w:rPr>
           <w:rFonts w:eastAsia="Times New Roman"/>
         </w:rPr>
         <w:t>Issues</w:t>
       </w:r>
-      <w:bookmarkEnd w:id="3"/>
+      <w:bookmarkEnd w:id="2"/>
     </w:p>
     <w:p>
       <w:pPr>
@@ -1822,6 +1989,7 @@
         <w:rPr>
           <w:rFonts w:ascii="Calibri" w:eastAsia="Times New Roman" w:hAnsi="Calibri" w:cs="Calibri"/>
         </w:rPr>
+        <w:lastRenderedPageBreak/>
         <w:t>"</w:t>
       </w:r>
       <w:proofErr w:type="spellStart"/>
@@ -2198,6 +2366,111 @@
         <w:rPr>
           <w:rFonts w:ascii="Calibri" w:eastAsia="Times New Roman" w:hAnsi="Calibri" w:cs="Calibri"/>
         </w:rPr>
+        <w:t xml:space="preserve"> Issue (</w:t>
+      </w:r>
+      <w:r>
+        <w:rPr>
+          <w:rFonts w:ascii="Calibri" w:eastAsia="Times New Roman" w:hAnsi="Calibri" w:cs="Calibri"/>
+        </w:rPr>
+        <w:t>resolved</w:t>
+      </w:r>
+      <w:r>
+        <w:rPr>
+          <w:rFonts w:ascii="Calibri" w:eastAsia="Times New Roman" w:hAnsi="Calibri" w:cs="Calibri"/>
+        </w:rPr>
+        <w:t>)</w:t>
+      </w:r>
+    </w:p>
+    <w:p>
+      <w:pPr>
+        <w:spacing w:after="0" w:line="240" w:lineRule="auto"/>
+        <w:rPr>
+          <w:rFonts w:ascii="Calibri" w:eastAsia="Times New Roman" w:hAnsi="Calibri" w:cs="Calibri"/>
+        </w:rPr>
+      </w:pPr>
+      <w:proofErr w:type="spellStart"/>
+      <w:r>
+        <w:rPr>
+          <w:rFonts w:ascii="Calibri" w:eastAsia="Times New Roman" w:hAnsi="Calibri" w:cs="Calibri"/>
+        </w:rPr>
+        <w:t>System.NullReferenceException</w:t>
+      </w:r>
+      <w:proofErr w:type="spellEnd"/>
+      <w:r>
+        <w:rPr>
+          <w:rFonts w:ascii="Calibri" w:eastAsia="Times New Roman" w:hAnsi="Calibri" w:cs="Calibri"/>
+        </w:rPr>
+        <w:t xml:space="preserve">: 'Unable to locate </w:t>
+      </w:r>
+      <w:proofErr w:type="spellStart"/>
+      <w:r>
+        <w:rPr>
+          <w:rFonts w:ascii="Calibri" w:eastAsia="Times New Roman" w:hAnsi="Calibri" w:cs="Calibri"/>
+        </w:rPr>
+        <w:t>SkillConversationIdFactoryBase</w:t>
+      </w:r>
+      <w:proofErr w:type="spellEnd"/>
+      <w:r>
+        <w:rPr>
+          <w:rFonts w:ascii="Calibri" w:eastAsia="Times New Roman" w:hAnsi="Calibri" w:cs="Calibri"/>
+        </w:rPr>
+        <w:t xml:space="preserve"> in </w:t>
+      </w:r>
+      <w:proofErr w:type="spellStart"/>
+      <w:r>
+        <w:rPr>
+          <w:rFonts w:ascii="Calibri" w:eastAsia="Times New Roman" w:hAnsi="Calibri" w:cs="Calibri"/>
+        </w:rPr>
+        <w:t>HostContext</w:t>
+      </w:r>
+      <w:proofErr w:type="spellEnd"/>
+      <w:r>
+        <w:rPr>
+          <w:rFonts w:ascii="Calibri" w:eastAsia="Times New Roman" w:hAnsi="Calibri" w:cs="Calibri"/>
+        </w:rPr>
+        <w:t>'</w:t>
+      </w:r>
+    </w:p>
+    <w:p>
+      <w:pPr>
+        <w:spacing w:after="0" w:line="240" w:lineRule="auto"/>
+        <w:rPr>
+          <w:rFonts w:ascii="Calibri" w:eastAsia="Times New Roman" w:hAnsi="Calibri" w:cs="Calibri"/>
+        </w:rPr>
+      </w:pPr>
+      <w:r>
+        <w:rPr>
+          <w:rFonts w:ascii="Calibri" w:eastAsia="Times New Roman" w:hAnsi="Calibri" w:cs="Calibri"/>
+        </w:rPr>
+        <w:t> </w:t>
+      </w:r>
+    </w:p>
+    <w:p>
+      <w:pPr>
+        <w:spacing w:after="0" w:line="240" w:lineRule="auto"/>
+        <w:rPr>
+          <w:rFonts w:ascii="Calibri" w:eastAsia="Times New Roman" w:hAnsi="Calibri" w:cs="Calibri"/>
+        </w:rPr>
+      </w:pPr>
+      <w:proofErr w:type="gramStart"/>
+      <w:r>
+        <w:rPr>
+          <w:rFonts w:ascii="Calibri" w:eastAsia="Times New Roman" w:hAnsi="Calibri" w:cs="Calibri"/>
+        </w:rPr>
+        <w:t>3</w:t>
+      </w:r>
+      <w:r>
+        <w:rPr>
+          <w:rFonts w:ascii="Calibri" w:eastAsia="Times New Roman" w:hAnsi="Calibri" w:cs="Calibri"/>
+          <w:vertAlign w:val="superscript"/>
+        </w:rPr>
+        <w:t>rd</w:t>
+      </w:r>
+      <w:proofErr w:type="gramEnd"/>
+      <w:r>
+        <w:rPr>
+          <w:rFonts w:ascii="Calibri" w:eastAsia="Times New Roman" w:hAnsi="Calibri" w:cs="Calibri"/>
+        </w:rPr>
         <w:t xml:space="preserve"> Issue (not resolved)</w:t>
       </w:r>
     </w:p>
@@ -2208,61 +2481,25 @@
           <w:rFonts w:ascii="Calibri" w:eastAsia="Times New Roman" w:hAnsi="Calibri" w:cs="Calibri"/>
         </w:rPr>
       </w:pPr>
-      <w:proofErr w:type="spellStart"/>
-      <w:r>
-        <w:rPr>
-          <w:rFonts w:ascii="Calibri" w:eastAsia="Times New Roman" w:hAnsi="Calibri" w:cs="Calibri"/>
-        </w:rPr>
-        <w:t>System.NullReferenceException</w:t>
-      </w:r>
-      <w:proofErr w:type="spellEnd"/>
-      <w:r>
-        <w:rPr>
-          <w:rFonts w:ascii="Calibri" w:eastAsia="Times New Roman" w:hAnsi="Calibri" w:cs="Calibri"/>
-        </w:rPr>
-        <w:t xml:space="preserve">: 'Unable to locate </w:t>
-      </w:r>
-      <w:proofErr w:type="spellStart"/>
-      <w:r>
-        <w:rPr>
-          <w:rFonts w:ascii="Calibri" w:eastAsia="Times New Roman" w:hAnsi="Calibri" w:cs="Calibri"/>
-        </w:rPr>
-        <w:t>SkillConversationIdFactoryBase</w:t>
-      </w:r>
-      <w:proofErr w:type="spellEnd"/>
-      <w:r>
-        <w:rPr>
-          <w:rFonts w:ascii="Calibri" w:eastAsia="Times New Roman" w:hAnsi="Calibri" w:cs="Calibri"/>
-        </w:rPr>
-        <w:t xml:space="preserve"> in </w:t>
-      </w:r>
-      <w:proofErr w:type="spellStart"/>
-      <w:r>
-        <w:rPr>
-          <w:rFonts w:ascii="Calibri" w:eastAsia="Times New Roman" w:hAnsi="Calibri" w:cs="Calibri"/>
-        </w:rPr>
-        <w:t>HostContext</w:t>
-      </w:r>
-      <w:proofErr w:type="spellEnd"/>
-      <w:r>
-        <w:rPr>
-          <w:rFonts w:ascii="Calibri" w:eastAsia="Times New Roman" w:hAnsi="Calibri" w:cs="Calibri"/>
-        </w:rPr>
-        <w:t>'</w:t>
-      </w:r>
-    </w:p>
-    <w:p>
-      <w:pPr>
-        <w:spacing w:after="0" w:line="240" w:lineRule="auto"/>
-        <w:rPr>
-          <w:rFonts w:ascii="Calibri" w:eastAsia="Times New Roman" w:hAnsi="Calibri" w:cs="Calibri"/>
-        </w:rPr>
-      </w:pPr>
-      <w:r>
-        <w:rPr>
-          <w:rFonts w:ascii="Calibri" w:eastAsia="Times New Roman" w:hAnsi="Calibri" w:cs="Calibri"/>
-        </w:rPr>
-        <w:t> </w:t>
+      <w:r>
+        <w:rPr>
+          <w:rFonts w:ascii="Calibri" w:eastAsia="Times New Roman" w:hAnsi="Calibri" w:cs="Calibri"/>
+        </w:rPr>
+        <w:t xml:space="preserve">Emulator does not display response from Echo Skill after the Echo Skill code </w:t>
+      </w:r>
+      <w:proofErr w:type="gramStart"/>
+      <w:r>
+        <w:rPr>
+          <w:rFonts w:ascii="Calibri" w:eastAsia="Times New Roman" w:hAnsi="Calibri" w:cs="Calibri"/>
+        </w:rPr>
+        <w:t>is executed</w:t>
+      </w:r>
+      <w:proofErr w:type="gramEnd"/>
+      <w:r>
+        <w:rPr>
+          <w:rFonts w:ascii="Calibri" w:eastAsia="Times New Roman" w:hAnsi="Calibri" w:cs="Calibri"/>
+        </w:rPr>
+        <w:t>.</w:t>
       </w:r>
     </w:p>
     <w:p>
@@ -2272,24 +2509,24 @@
           <w:rFonts w:eastAsia="Times New Roman"/>
         </w:rPr>
       </w:pPr>
-      <w:bookmarkStart w:id="4" w:name="_Toc59015127"/>
+      <w:bookmarkStart w:id="3" w:name="_Toc59015127"/>
       <w:r>
         <w:rPr>
           <w:rFonts w:eastAsia="Times New Roman"/>
         </w:rPr>
         <w:t>Steps to create the code</w:t>
       </w:r>
+      <w:bookmarkEnd w:id="3"/>
+    </w:p>
+    <w:p>
+      <w:pPr>
+        <w:pStyle w:val="Heading2"/>
+      </w:pPr>
+      <w:bookmarkStart w:id="4" w:name="_Toc59015128"/>
+      <w:r>
+        <w:t>Online Instruction Being Followed</w:t>
+      </w:r>
       <w:bookmarkEnd w:id="4"/>
-    </w:p>
-    <w:p>
-      <w:pPr>
-        <w:pStyle w:val="Heading2"/>
-      </w:pPr>
-      <w:bookmarkStart w:id="5" w:name="_Toc59015128"/>
-      <w:r>
-        <w:t>Online Instruction Being Followed</w:t>
-      </w:r>
-      <w:bookmarkEnd w:id="5"/>
     </w:p>
     <w:p>
       <w:pPr>
@@ -2470,14 +2707,14 @@
           <w:rFonts w:eastAsia="Times New Roman"/>
         </w:rPr>
       </w:pPr>
-      <w:bookmarkStart w:id="6" w:name="_Toc59015129"/>
+      <w:bookmarkStart w:id="5" w:name="_Toc59015129"/>
       <w:r>
         <w:rPr>
           <w:rFonts w:eastAsia="Times New Roman"/>
         </w:rPr>
         <w:t>Create New Skill Template Project</w:t>
       </w:r>
-      <w:bookmarkEnd w:id="6"/>
+      <w:bookmarkEnd w:id="5"/>
     </w:p>
     <w:p>
       <w:pPr>
@@ -2590,14 +2827,14 @@
           <w:rFonts w:eastAsia="Times New Roman"/>
         </w:rPr>
       </w:pPr>
-      <w:bookmarkStart w:id="7" w:name="_Toc59015130"/>
+      <w:bookmarkStart w:id="6" w:name="_Toc59015130"/>
       <w:r>
         <w:rPr>
           <w:rFonts w:eastAsia="Times New Roman"/>
         </w:rPr>
         <w:t>Clean unused code</w:t>
       </w:r>
-      <w:bookmarkEnd w:id="7"/>
+      <w:bookmarkEnd w:id="6"/>
     </w:p>
     <w:p>
       <w:pPr>
@@ -2666,6 +2903,7 @@
         <w:rPr>
           <w:rFonts w:ascii="Calibri" w:eastAsia="Times New Roman" w:hAnsi="Calibri" w:cs="Calibri"/>
         </w:rPr>
+        <w:lastRenderedPageBreak/>
         <w:t>Using Windows version of the Bot Composer:</w:t>
       </w:r>
     </w:p>
@@ -2912,7 +3150,6 @@
           <w:rFonts w:ascii="Calibri" w:eastAsia="Times New Roman" w:hAnsi="Calibri" w:cs="Calibri"/>
           <w:noProof/>
         </w:rPr>
-        <w:lastRenderedPageBreak/>
         <w:drawing>
           <wp:inline distT="0" distB="0" distL="0" distR="0">
             <wp:extent cx="4572000" cy="1971675"/>
@@ -2998,14 +3235,14 @@
           <w:rFonts w:eastAsia="Times New Roman"/>
         </w:rPr>
       </w:pPr>
-      <w:bookmarkStart w:id="8" w:name="_Toc59015131"/>
+      <w:bookmarkStart w:id="7" w:name="_Toc59015131"/>
       <w:r>
         <w:rPr>
           <w:rFonts w:eastAsia="Times New Roman"/>
         </w:rPr>
         <w:t>Create Skill</w:t>
       </w:r>
-      <w:bookmarkEnd w:id="8"/>
+      <w:bookmarkEnd w:id="7"/>
     </w:p>
     <w:p>
       <w:pPr>
@@ -3213,6 +3450,7 @@
           <w:rFonts w:ascii="Calibri" w:eastAsia="Times New Roman" w:hAnsi="Calibri" w:cs="Calibri"/>
           <w:noProof/>
         </w:rPr>
+        <w:lastRenderedPageBreak/>
         <w:drawing>
           <wp:inline distT="0" distB="0" distL="0" distR="0">
             <wp:extent cx="4572000" cy="2076450"/>
@@ -3303,7 +3541,6 @@
           <w:rFonts w:ascii="Calibri" w:eastAsia="Times New Roman" w:hAnsi="Calibri" w:cs="Calibri"/>
           <w:noProof/>
         </w:rPr>
-        <w:lastRenderedPageBreak/>
         <w:drawing>
           <wp:inline distT="0" distB="0" distL="0" distR="0">
             <wp:extent cx="4572000" cy="3886200"/>
@@ -3375,14 +3612,14 @@
           <w:rFonts w:eastAsia="Times New Roman"/>
         </w:rPr>
       </w:pPr>
-      <w:bookmarkStart w:id="9" w:name="_Toc59015132"/>
+      <w:bookmarkStart w:id="8" w:name="_Toc59015132"/>
       <w:r>
         <w:rPr>
           <w:rFonts w:eastAsia="Times New Roman"/>
         </w:rPr>
         <w:t>Implementing changes to integrate composer dialogs into skill</w:t>
       </w:r>
-      <w:bookmarkEnd w:id="9"/>
+      <w:bookmarkEnd w:id="8"/>
     </w:p>
     <w:p>
       <w:pPr>
@@ -3521,6 +3758,7 @@
         <w:rPr>
           <w:rFonts w:ascii="Calibri" w:eastAsia="Times New Roman" w:hAnsi="Calibri" w:cs="Calibri"/>
         </w:rPr>
+        <w:lastRenderedPageBreak/>
         <w:t xml:space="preserve">Used latest </w:t>
       </w:r>
       <w:proofErr w:type="spellStart"/>
@@ -3779,14 +4017,14 @@
           <w:rFonts w:eastAsia="Times New Roman"/>
         </w:rPr>
       </w:pPr>
-      <w:bookmarkStart w:id="10" w:name="_Toc59015133"/>
+      <w:bookmarkStart w:id="9" w:name="_Toc59015133"/>
       <w:r>
         <w:rPr>
           <w:rFonts w:eastAsia="Times New Roman"/>
         </w:rPr>
         <w:t>Testing Changes</w:t>
       </w:r>
-      <w:bookmarkEnd w:id="10"/>
+      <w:bookmarkEnd w:id="9"/>
     </w:p>
     <w:p>
       <w:pPr>
@@ -3865,7 +4103,6 @@
         <w:rPr>
           <w:rFonts w:ascii="Calibri" w:eastAsia="Times New Roman" w:hAnsi="Calibri" w:cs="Calibri"/>
         </w:rPr>
-        <w:lastRenderedPageBreak/>
         <w:t xml:space="preserve">Test the Skill intent: </w:t>
       </w:r>
     </w:p>
@@ -3952,14 +4189,14 @@
           <w:rFonts w:eastAsia="Times New Roman"/>
         </w:rPr>
       </w:pPr>
-      <w:bookmarkStart w:id="11" w:name="_Toc59015134"/>
+      <w:bookmarkStart w:id="10" w:name="_Toc59015134"/>
       <w:r>
         <w:rPr>
           <w:rFonts w:eastAsia="Times New Roman"/>
         </w:rPr>
         <w:t>First Error (partially resolved)</w:t>
       </w:r>
-      <w:bookmarkEnd w:id="11"/>
+      <w:bookmarkEnd w:id="10"/>
     </w:p>
     <w:p>
       <w:pPr>
@@ -3995,6 +4232,7 @@
           <w:rFonts w:ascii="Calibri" w:eastAsia="Times New Roman" w:hAnsi="Calibri" w:cs="Calibri"/>
           <w:noProof/>
         </w:rPr>
+        <w:lastRenderedPageBreak/>
         <w:drawing>
           <wp:inline distT="0" distB="0" distL="0" distR="0">
             <wp:extent cx="4572000" cy="1876425"/>
@@ -4141,7 +4379,6 @@
           <w:rFonts w:ascii="Calibri" w:eastAsia="Times New Roman" w:hAnsi="Calibri" w:cs="Calibri"/>
           <w:noProof/>
         </w:rPr>
-        <w:lastRenderedPageBreak/>
         <w:drawing>
           <wp:inline distT="0" distB="0" distL="0" distR="0">
             <wp:extent cx="4572000" cy="2457450"/>
@@ -4364,6 +4601,7 @@
           <w:rFonts w:ascii="Calibri" w:eastAsia="Times New Roman" w:hAnsi="Calibri" w:cs="Calibri"/>
           <w:noProof/>
         </w:rPr>
+        <w:lastRenderedPageBreak/>
         <w:drawing>
           <wp:inline distT="0" distB="0" distL="0" distR="0">
             <wp:extent cx="4572000" cy="1609725"/>
@@ -4531,14 +4769,14 @@
           <w:rFonts w:eastAsia="Times New Roman"/>
         </w:rPr>
       </w:pPr>
-      <w:bookmarkStart w:id="12" w:name="_Toc59015135"/>
+      <w:bookmarkStart w:id="11" w:name="_Toc59015135"/>
       <w:r>
         <w:rPr>
           <w:rFonts w:eastAsia="Times New Roman"/>
         </w:rPr>
         <w:t>Second Error (unresolved)</w:t>
       </w:r>
-      <w:bookmarkEnd w:id="12"/>
+      <w:bookmarkEnd w:id="11"/>
     </w:p>
     <w:p>
       <w:pPr>
@@ -4566,7 +4804,6 @@
           <w:rFonts w:ascii="Calibri" w:eastAsia="Times New Roman" w:hAnsi="Calibri" w:cs="Calibri"/>
           <w:noProof/>
         </w:rPr>
-        <w:lastRenderedPageBreak/>
         <w:drawing>
           <wp:inline distT="0" distB="0" distL="0" distR="0">
             <wp:extent cx="4572000" cy="2228850"/>
@@ -4638,14 +4875,14 @@
           <w:rFonts w:eastAsia="Times New Roman"/>
         </w:rPr>
       </w:pPr>
-      <w:bookmarkStart w:id="13" w:name="_Toc59015136"/>
+      <w:bookmarkStart w:id="12" w:name="_Toc59015136"/>
       <w:r>
         <w:rPr>
           <w:rFonts w:eastAsia="Times New Roman"/>
         </w:rPr>
         <w:t>Error &amp; Stack Trace</w:t>
       </w:r>
-      <w:bookmarkEnd w:id="13"/>
+      <w:bookmarkEnd w:id="12"/>
     </w:p>
     <w:p>
       <w:pPr>
@@ -5031,412 +5268,6 @@
           <w:rFonts w:ascii="Calibri" w:eastAsia="Times New Roman" w:hAnsi="Calibri" w:cs="Calibri"/>
         </w:rPr>
         <w:t xml:space="preserve"> Microsoft.Bot.Builder.Dialogs.Adaptive.Actions.ActionScope.&lt;BeginActionAsync&gt;d__17.MoveNext()</w:t>
-      </w:r>
-    </w:p>
-    <w:p>
-      <w:pPr>
-        <w:spacing w:after="0" w:line="240" w:lineRule="auto"/>
-        <w:rPr>
-          <w:rFonts w:ascii="Calibri" w:eastAsia="Times New Roman" w:hAnsi="Calibri" w:cs="Calibri"/>
-        </w:rPr>
-      </w:pPr>
-      <w:r>
-        <w:rPr>
-          <w:rFonts w:ascii="Calibri" w:eastAsia="Times New Roman" w:hAnsi="Calibri" w:cs="Calibri"/>
-        </w:rPr>
-        <w:t xml:space="preserve">   </w:t>
-      </w:r>
-      <w:proofErr w:type="gramStart"/>
-      <w:r>
-        <w:rPr>
-          <w:rFonts w:ascii="Calibri" w:eastAsia="Times New Roman" w:hAnsi="Calibri" w:cs="Calibri"/>
-        </w:rPr>
-        <w:t>at</w:t>
-      </w:r>
-      <w:proofErr w:type="gramEnd"/>
-      <w:r>
-        <w:rPr>
-          <w:rFonts w:ascii="Calibri" w:eastAsia="Times New Roman" w:hAnsi="Calibri" w:cs="Calibri"/>
-        </w:rPr>
-        <w:t xml:space="preserve"> </w:t>
-      </w:r>
-      <w:proofErr w:type="spellStart"/>
-      <w:r>
-        <w:rPr>
-          <w:rFonts w:ascii="Calibri" w:eastAsia="Times New Roman" w:hAnsi="Calibri" w:cs="Calibri"/>
-        </w:rPr>
-        <w:t>System.Runtime.ExceptionServices.ExceptionDispatchInfo.Throw</w:t>
-      </w:r>
-      <w:proofErr w:type="spellEnd"/>
-      <w:r>
-        <w:rPr>
-          <w:rFonts w:ascii="Calibri" w:eastAsia="Times New Roman" w:hAnsi="Calibri" w:cs="Calibri"/>
-        </w:rPr>
-        <w:t>()</w:t>
-      </w:r>
-    </w:p>
-    <w:p>
-      <w:pPr>
-        <w:spacing w:after="0" w:line="240" w:lineRule="auto"/>
-        <w:rPr>
-          <w:rFonts w:ascii="Calibri" w:eastAsia="Times New Roman" w:hAnsi="Calibri" w:cs="Calibri"/>
-        </w:rPr>
-      </w:pPr>
-      <w:r>
-        <w:rPr>
-          <w:rFonts w:ascii="Calibri" w:eastAsia="Times New Roman" w:hAnsi="Calibri" w:cs="Calibri"/>
-        </w:rPr>
-        <w:t xml:space="preserve">   </w:t>
-      </w:r>
-      <w:proofErr w:type="gramStart"/>
-      <w:r>
-        <w:rPr>
-          <w:rFonts w:ascii="Calibri" w:eastAsia="Times New Roman" w:hAnsi="Calibri" w:cs="Calibri"/>
-        </w:rPr>
-        <w:t>at</w:t>
-      </w:r>
-      <w:proofErr w:type="gramEnd"/>
-      <w:r>
-        <w:rPr>
-          <w:rFonts w:ascii="Calibri" w:eastAsia="Times New Roman" w:hAnsi="Calibri" w:cs="Calibri"/>
-        </w:rPr>
-        <w:t xml:space="preserve"> System.Runtime.CompilerServices.TaskAwaiter.ThrowForNonSuccess(Task task)</w:t>
-      </w:r>
-    </w:p>
-    <w:p>
-      <w:pPr>
-        <w:spacing w:after="0" w:line="240" w:lineRule="auto"/>
-        <w:rPr>
-          <w:rFonts w:ascii="Calibri" w:eastAsia="Times New Roman" w:hAnsi="Calibri" w:cs="Calibri"/>
-        </w:rPr>
-      </w:pPr>
-      <w:r>
-        <w:rPr>
-          <w:rFonts w:ascii="Calibri" w:eastAsia="Times New Roman" w:hAnsi="Calibri" w:cs="Calibri"/>
-        </w:rPr>
-        <w:t xml:space="preserve">   </w:t>
-      </w:r>
-      <w:proofErr w:type="gramStart"/>
-      <w:r>
-        <w:rPr>
-          <w:rFonts w:ascii="Calibri" w:eastAsia="Times New Roman" w:hAnsi="Calibri" w:cs="Calibri"/>
-        </w:rPr>
-        <w:t>at</w:t>
-      </w:r>
-      <w:proofErr w:type="gramEnd"/>
-      <w:r>
-        <w:rPr>
-          <w:rFonts w:ascii="Calibri" w:eastAsia="Times New Roman" w:hAnsi="Calibri" w:cs="Calibri"/>
-        </w:rPr>
-        <w:t xml:space="preserve"> System.Runtime.CompilerServices.TaskAwaiter.HandleNonSuccessAndDebuggerNotification(Task task)</w:t>
-      </w:r>
-    </w:p>
-    <w:p>
-      <w:pPr>
-        <w:spacing w:after="0" w:line="240" w:lineRule="auto"/>
-        <w:rPr>
-          <w:rFonts w:ascii="Calibri" w:eastAsia="Times New Roman" w:hAnsi="Calibri" w:cs="Calibri"/>
-        </w:rPr>
-      </w:pPr>
-      <w:r>
-        <w:rPr>
-          <w:rFonts w:ascii="Calibri" w:eastAsia="Times New Roman" w:hAnsi="Calibri" w:cs="Calibri"/>
-        </w:rPr>
-        <w:t xml:space="preserve">   </w:t>
-      </w:r>
-      <w:proofErr w:type="gramStart"/>
-      <w:r>
-        <w:rPr>
-          <w:rFonts w:ascii="Calibri" w:eastAsia="Times New Roman" w:hAnsi="Calibri" w:cs="Calibri"/>
-        </w:rPr>
-        <w:t>at</w:t>
-      </w:r>
-      <w:proofErr w:type="gramEnd"/>
-      <w:r>
-        <w:rPr>
-          <w:rFonts w:ascii="Calibri" w:eastAsia="Times New Roman" w:hAnsi="Calibri" w:cs="Calibri"/>
-        </w:rPr>
-        <w:t xml:space="preserve"> Microsoft.Bot.Builder.Dialogs.Adaptive.Actions.ActionScope.&lt;OnNextActionAsync&gt;d__15.MoveNext()</w:t>
-      </w:r>
-    </w:p>
-    <w:p>
-      <w:pPr>
-        <w:spacing w:after="0" w:line="240" w:lineRule="auto"/>
-        <w:rPr>
-          <w:rFonts w:ascii="Calibri" w:eastAsia="Times New Roman" w:hAnsi="Calibri" w:cs="Calibri"/>
-        </w:rPr>
-      </w:pPr>
-      <w:r>
-        <w:rPr>
-          <w:rFonts w:ascii="Calibri" w:eastAsia="Times New Roman" w:hAnsi="Calibri" w:cs="Calibri"/>
-        </w:rPr>
-        <w:t xml:space="preserve">   </w:t>
-      </w:r>
-      <w:proofErr w:type="gramStart"/>
-      <w:r>
-        <w:rPr>
-          <w:rFonts w:ascii="Calibri" w:eastAsia="Times New Roman" w:hAnsi="Calibri" w:cs="Calibri"/>
-        </w:rPr>
-        <w:t>at</w:t>
-      </w:r>
-      <w:proofErr w:type="gramEnd"/>
-      <w:r>
-        <w:rPr>
-          <w:rFonts w:ascii="Calibri" w:eastAsia="Times New Roman" w:hAnsi="Calibri" w:cs="Calibri"/>
-        </w:rPr>
-        <w:t xml:space="preserve"> </w:t>
-      </w:r>
-      <w:proofErr w:type="spellStart"/>
-      <w:r>
-        <w:rPr>
-          <w:rFonts w:ascii="Calibri" w:eastAsia="Times New Roman" w:hAnsi="Calibri" w:cs="Calibri"/>
-        </w:rPr>
-        <w:t>System.Runtime.ExceptionServices.ExceptionDispatchInfo.Throw</w:t>
-      </w:r>
-      <w:proofErr w:type="spellEnd"/>
-      <w:r>
-        <w:rPr>
-          <w:rFonts w:ascii="Calibri" w:eastAsia="Times New Roman" w:hAnsi="Calibri" w:cs="Calibri"/>
-        </w:rPr>
-        <w:t>()</w:t>
-      </w:r>
-    </w:p>
-    <w:p>
-      <w:pPr>
-        <w:spacing w:after="0" w:line="240" w:lineRule="auto"/>
-        <w:rPr>
-          <w:rFonts w:ascii="Calibri" w:eastAsia="Times New Roman" w:hAnsi="Calibri" w:cs="Calibri"/>
-        </w:rPr>
-      </w:pPr>
-      <w:r>
-        <w:rPr>
-          <w:rFonts w:ascii="Calibri" w:eastAsia="Times New Roman" w:hAnsi="Calibri" w:cs="Calibri"/>
-        </w:rPr>
-        <w:t xml:space="preserve">   </w:t>
-      </w:r>
-      <w:proofErr w:type="gramStart"/>
-      <w:r>
-        <w:rPr>
-          <w:rFonts w:ascii="Calibri" w:eastAsia="Times New Roman" w:hAnsi="Calibri" w:cs="Calibri"/>
-        </w:rPr>
-        <w:t>at</w:t>
-      </w:r>
-      <w:proofErr w:type="gramEnd"/>
-      <w:r>
-        <w:rPr>
-          <w:rFonts w:ascii="Calibri" w:eastAsia="Times New Roman" w:hAnsi="Calibri" w:cs="Calibri"/>
-        </w:rPr>
-        <w:t xml:space="preserve"> System.Runtime.CompilerServices.TaskAwaiter.ThrowForNonSuccess(Task task)</w:t>
-      </w:r>
-    </w:p>
-    <w:p>
-      <w:pPr>
-        <w:spacing w:after="0" w:line="240" w:lineRule="auto"/>
-        <w:rPr>
-          <w:rFonts w:ascii="Calibri" w:eastAsia="Times New Roman" w:hAnsi="Calibri" w:cs="Calibri"/>
-        </w:rPr>
-      </w:pPr>
-      <w:r>
-        <w:rPr>
-          <w:rFonts w:ascii="Calibri" w:eastAsia="Times New Roman" w:hAnsi="Calibri" w:cs="Calibri"/>
-        </w:rPr>
-        <w:t xml:space="preserve">   </w:t>
-      </w:r>
-      <w:proofErr w:type="gramStart"/>
-      <w:r>
-        <w:rPr>
-          <w:rFonts w:ascii="Calibri" w:eastAsia="Times New Roman" w:hAnsi="Calibri" w:cs="Calibri"/>
-        </w:rPr>
-        <w:t>at</w:t>
-      </w:r>
-      <w:proofErr w:type="gramEnd"/>
-      <w:r>
-        <w:rPr>
-          <w:rFonts w:ascii="Calibri" w:eastAsia="Times New Roman" w:hAnsi="Calibri" w:cs="Calibri"/>
-        </w:rPr>
-        <w:t xml:space="preserve"> System.Runtime.CompilerServices.TaskAwaiter.HandleNonSuccessAndDebuggerNotification(Task task)</w:t>
-      </w:r>
-    </w:p>
-    <w:p>
-      <w:pPr>
-        <w:spacing w:after="0" w:line="240" w:lineRule="auto"/>
-        <w:rPr>
-          <w:rFonts w:ascii="Calibri" w:eastAsia="Times New Roman" w:hAnsi="Calibri" w:cs="Calibri"/>
-        </w:rPr>
-      </w:pPr>
-      <w:r>
-        <w:rPr>
-          <w:rFonts w:ascii="Calibri" w:eastAsia="Times New Roman" w:hAnsi="Calibri" w:cs="Calibri"/>
-        </w:rPr>
-        <w:t xml:space="preserve">   </w:t>
-      </w:r>
-      <w:proofErr w:type="gramStart"/>
-      <w:r>
-        <w:rPr>
-          <w:rFonts w:ascii="Calibri" w:eastAsia="Times New Roman" w:hAnsi="Calibri" w:cs="Calibri"/>
-        </w:rPr>
-        <w:t>at</w:t>
-      </w:r>
-      <w:proofErr w:type="gramEnd"/>
-      <w:r>
-        <w:rPr>
-          <w:rFonts w:ascii="Calibri" w:eastAsia="Times New Roman" w:hAnsi="Calibri" w:cs="Calibri"/>
-        </w:rPr>
-        <w:t xml:space="preserve"> System.Runtime.CompilerServices.ConfiguredTaskAwaitable`1.ConfiguredTaskAwaiter.GetResult()</w:t>
-      </w:r>
-    </w:p>
-    <w:p>
-      <w:pPr>
-        <w:spacing w:after="0" w:line="240" w:lineRule="auto"/>
-        <w:rPr>
-          <w:rFonts w:ascii="Calibri" w:eastAsia="Times New Roman" w:hAnsi="Calibri" w:cs="Calibri"/>
-        </w:rPr>
-      </w:pPr>
-      <w:r>
-        <w:rPr>
-          <w:rFonts w:ascii="Calibri" w:eastAsia="Times New Roman" w:hAnsi="Calibri" w:cs="Calibri"/>
-        </w:rPr>
-        <w:t xml:space="preserve">   </w:t>
-      </w:r>
-      <w:proofErr w:type="gramStart"/>
-      <w:r>
-        <w:rPr>
-          <w:rFonts w:ascii="Calibri" w:eastAsia="Times New Roman" w:hAnsi="Calibri" w:cs="Calibri"/>
-        </w:rPr>
-        <w:t>at</w:t>
-      </w:r>
-      <w:proofErr w:type="gramEnd"/>
-      <w:r>
-        <w:rPr>
-          <w:rFonts w:ascii="Calibri" w:eastAsia="Times New Roman" w:hAnsi="Calibri" w:cs="Calibri"/>
-        </w:rPr>
-        <w:t xml:space="preserve"> Microsoft.Bot.Builder.Dialogs.Adaptive.Actions.ActionScope.&lt;ResumeDialogAsync&gt;d__8.MoveNext()</w:t>
-      </w:r>
-    </w:p>
-    <w:p>
-      <w:pPr>
-        <w:spacing w:after="0" w:line="240" w:lineRule="auto"/>
-        <w:rPr>
-          <w:rFonts w:ascii="Calibri" w:eastAsia="Times New Roman" w:hAnsi="Calibri" w:cs="Calibri"/>
-        </w:rPr>
-      </w:pPr>
-      <w:r>
-        <w:rPr>
-          <w:rFonts w:ascii="Calibri" w:eastAsia="Times New Roman" w:hAnsi="Calibri" w:cs="Calibri"/>
-        </w:rPr>
-        <w:t xml:space="preserve">   </w:t>
-      </w:r>
-      <w:proofErr w:type="gramStart"/>
-      <w:r>
-        <w:rPr>
-          <w:rFonts w:ascii="Calibri" w:eastAsia="Times New Roman" w:hAnsi="Calibri" w:cs="Calibri"/>
-        </w:rPr>
-        <w:t>at</w:t>
-      </w:r>
-      <w:proofErr w:type="gramEnd"/>
-      <w:r>
-        <w:rPr>
-          <w:rFonts w:ascii="Calibri" w:eastAsia="Times New Roman" w:hAnsi="Calibri" w:cs="Calibri"/>
-        </w:rPr>
-        <w:t xml:space="preserve"> </w:t>
-      </w:r>
-      <w:proofErr w:type="spellStart"/>
-      <w:r>
-        <w:rPr>
-          <w:rFonts w:ascii="Calibri" w:eastAsia="Times New Roman" w:hAnsi="Calibri" w:cs="Calibri"/>
-        </w:rPr>
-        <w:t>System.Runtime.ExceptionServices.ExceptionDispatchInfo.Throw</w:t>
-      </w:r>
-      <w:proofErr w:type="spellEnd"/>
-      <w:r>
-        <w:rPr>
-          <w:rFonts w:ascii="Calibri" w:eastAsia="Times New Roman" w:hAnsi="Calibri" w:cs="Calibri"/>
-        </w:rPr>
-        <w:t>()</w:t>
-      </w:r>
-    </w:p>
-    <w:p>
-      <w:pPr>
-        <w:spacing w:after="0" w:line="240" w:lineRule="auto"/>
-        <w:rPr>
-          <w:rFonts w:ascii="Calibri" w:eastAsia="Times New Roman" w:hAnsi="Calibri" w:cs="Calibri"/>
-        </w:rPr>
-      </w:pPr>
-      <w:r>
-        <w:rPr>
-          <w:rFonts w:ascii="Calibri" w:eastAsia="Times New Roman" w:hAnsi="Calibri" w:cs="Calibri"/>
-        </w:rPr>
-        <w:t xml:space="preserve">   </w:t>
-      </w:r>
-      <w:proofErr w:type="gramStart"/>
-      <w:r>
-        <w:rPr>
-          <w:rFonts w:ascii="Calibri" w:eastAsia="Times New Roman" w:hAnsi="Calibri" w:cs="Calibri"/>
-        </w:rPr>
-        <w:t>at</w:t>
-      </w:r>
-      <w:proofErr w:type="gramEnd"/>
-      <w:r>
-        <w:rPr>
-          <w:rFonts w:ascii="Calibri" w:eastAsia="Times New Roman" w:hAnsi="Calibri" w:cs="Calibri"/>
-        </w:rPr>
-        <w:t xml:space="preserve"> System.Runtime.CompilerServices.TaskAwaiter.ThrowForNonSuccess(Task task)</w:t>
-      </w:r>
-    </w:p>
-    <w:p>
-      <w:pPr>
-        <w:spacing w:after="0" w:line="240" w:lineRule="auto"/>
-        <w:rPr>
-          <w:rFonts w:ascii="Calibri" w:eastAsia="Times New Roman" w:hAnsi="Calibri" w:cs="Calibri"/>
-        </w:rPr>
-      </w:pPr>
-      <w:r>
-        <w:rPr>
-          <w:rFonts w:ascii="Calibri" w:eastAsia="Times New Roman" w:hAnsi="Calibri" w:cs="Calibri"/>
-        </w:rPr>
-        <w:t xml:space="preserve">   </w:t>
-      </w:r>
-      <w:proofErr w:type="gramStart"/>
-      <w:r>
-        <w:rPr>
-          <w:rFonts w:ascii="Calibri" w:eastAsia="Times New Roman" w:hAnsi="Calibri" w:cs="Calibri"/>
-        </w:rPr>
-        <w:t>at</w:t>
-      </w:r>
-      <w:proofErr w:type="gramEnd"/>
-      <w:r>
-        <w:rPr>
-          <w:rFonts w:ascii="Calibri" w:eastAsia="Times New Roman" w:hAnsi="Calibri" w:cs="Calibri"/>
-        </w:rPr>
-        <w:t xml:space="preserve"> System.Runtime.CompilerServices.TaskAwaiter.HandleNonSuccessAndDebuggerNotification(Task task)</w:t>
-      </w:r>
-    </w:p>
-    <w:p>
-      <w:pPr>
-        <w:spacing w:after="0" w:line="240" w:lineRule="auto"/>
-        <w:rPr>
-          <w:rFonts w:ascii="Calibri" w:eastAsia="Times New Roman" w:hAnsi="Calibri" w:cs="Calibri"/>
-        </w:rPr>
-      </w:pPr>
-      <w:r>
-        <w:rPr>
-          <w:rFonts w:ascii="Calibri" w:eastAsia="Times New Roman" w:hAnsi="Calibri" w:cs="Calibri"/>
-        </w:rPr>
-        <w:t xml:space="preserve">   </w:t>
-      </w:r>
-      <w:proofErr w:type="gramStart"/>
-      <w:r>
-        <w:rPr>
-          <w:rFonts w:ascii="Calibri" w:eastAsia="Times New Roman" w:hAnsi="Calibri" w:cs="Calibri"/>
-        </w:rPr>
-        <w:t>at</w:t>
-      </w:r>
-      <w:proofErr w:type="gramEnd"/>
-      <w:r>
-        <w:rPr>
-          <w:rFonts w:ascii="Calibri" w:eastAsia="Times New Roman" w:hAnsi="Calibri" w:cs="Calibri"/>
-        </w:rPr>
-        <w:t xml:space="preserve"> System.Runtime.CompilerServices.ConfiguredTaskAwaitable`1.ConfiguredTaskAwaiter.GetResult()</w:t>
       </w:r>
     </w:p>
     <w:p>
@@ -5465,6 +5296,412 @@
         <w:rPr>
           <w:rFonts w:ascii="Calibri" w:eastAsia="Times New Roman" w:hAnsi="Calibri" w:cs="Calibri"/>
         </w:rPr>
+        <w:t xml:space="preserve"> </w:t>
+      </w:r>
+      <w:proofErr w:type="spellStart"/>
+      <w:r>
+        <w:rPr>
+          <w:rFonts w:ascii="Calibri" w:eastAsia="Times New Roman" w:hAnsi="Calibri" w:cs="Calibri"/>
+        </w:rPr>
+        <w:t>System.Runtime.ExceptionServices.ExceptionDispatchInfo.Throw</w:t>
+      </w:r>
+      <w:proofErr w:type="spellEnd"/>
+      <w:r>
+        <w:rPr>
+          <w:rFonts w:ascii="Calibri" w:eastAsia="Times New Roman" w:hAnsi="Calibri" w:cs="Calibri"/>
+        </w:rPr>
+        <w:t>()</w:t>
+      </w:r>
+    </w:p>
+    <w:p>
+      <w:pPr>
+        <w:spacing w:after="0" w:line="240" w:lineRule="auto"/>
+        <w:rPr>
+          <w:rFonts w:ascii="Calibri" w:eastAsia="Times New Roman" w:hAnsi="Calibri" w:cs="Calibri"/>
+        </w:rPr>
+      </w:pPr>
+      <w:r>
+        <w:rPr>
+          <w:rFonts w:ascii="Calibri" w:eastAsia="Times New Roman" w:hAnsi="Calibri" w:cs="Calibri"/>
+        </w:rPr>
+        <w:t xml:space="preserve">   </w:t>
+      </w:r>
+      <w:proofErr w:type="gramStart"/>
+      <w:r>
+        <w:rPr>
+          <w:rFonts w:ascii="Calibri" w:eastAsia="Times New Roman" w:hAnsi="Calibri" w:cs="Calibri"/>
+        </w:rPr>
+        <w:t>at</w:t>
+      </w:r>
+      <w:proofErr w:type="gramEnd"/>
+      <w:r>
+        <w:rPr>
+          <w:rFonts w:ascii="Calibri" w:eastAsia="Times New Roman" w:hAnsi="Calibri" w:cs="Calibri"/>
+        </w:rPr>
+        <w:t xml:space="preserve"> System.Runtime.CompilerServices.TaskAwaiter.ThrowForNonSuccess(Task task)</w:t>
+      </w:r>
+    </w:p>
+    <w:p>
+      <w:pPr>
+        <w:spacing w:after="0" w:line="240" w:lineRule="auto"/>
+        <w:rPr>
+          <w:rFonts w:ascii="Calibri" w:eastAsia="Times New Roman" w:hAnsi="Calibri" w:cs="Calibri"/>
+        </w:rPr>
+      </w:pPr>
+      <w:r>
+        <w:rPr>
+          <w:rFonts w:ascii="Calibri" w:eastAsia="Times New Roman" w:hAnsi="Calibri" w:cs="Calibri"/>
+        </w:rPr>
+        <w:t xml:space="preserve">   </w:t>
+      </w:r>
+      <w:proofErr w:type="gramStart"/>
+      <w:r>
+        <w:rPr>
+          <w:rFonts w:ascii="Calibri" w:eastAsia="Times New Roman" w:hAnsi="Calibri" w:cs="Calibri"/>
+        </w:rPr>
+        <w:t>at</w:t>
+      </w:r>
+      <w:proofErr w:type="gramEnd"/>
+      <w:r>
+        <w:rPr>
+          <w:rFonts w:ascii="Calibri" w:eastAsia="Times New Roman" w:hAnsi="Calibri" w:cs="Calibri"/>
+        </w:rPr>
+        <w:t xml:space="preserve"> System.Runtime.CompilerServices.TaskAwaiter.HandleNonSuccessAndDebuggerNotification(Task task)</w:t>
+      </w:r>
+    </w:p>
+    <w:p>
+      <w:pPr>
+        <w:spacing w:after="0" w:line="240" w:lineRule="auto"/>
+        <w:rPr>
+          <w:rFonts w:ascii="Calibri" w:eastAsia="Times New Roman" w:hAnsi="Calibri" w:cs="Calibri"/>
+        </w:rPr>
+      </w:pPr>
+      <w:r>
+        <w:rPr>
+          <w:rFonts w:ascii="Calibri" w:eastAsia="Times New Roman" w:hAnsi="Calibri" w:cs="Calibri"/>
+        </w:rPr>
+        <w:t xml:space="preserve">   </w:t>
+      </w:r>
+      <w:proofErr w:type="gramStart"/>
+      <w:r>
+        <w:rPr>
+          <w:rFonts w:ascii="Calibri" w:eastAsia="Times New Roman" w:hAnsi="Calibri" w:cs="Calibri"/>
+        </w:rPr>
+        <w:t>at</w:t>
+      </w:r>
+      <w:proofErr w:type="gramEnd"/>
+      <w:r>
+        <w:rPr>
+          <w:rFonts w:ascii="Calibri" w:eastAsia="Times New Roman" w:hAnsi="Calibri" w:cs="Calibri"/>
+        </w:rPr>
+        <w:t xml:space="preserve"> Microsoft.Bot.Builder.Dialogs.Adaptive.Actions.ActionScope.&lt;OnNextActionAsync&gt;d__15.MoveNext()</w:t>
+      </w:r>
+    </w:p>
+    <w:p>
+      <w:pPr>
+        <w:spacing w:after="0" w:line="240" w:lineRule="auto"/>
+        <w:rPr>
+          <w:rFonts w:ascii="Calibri" w:eastAsia="Times New Roman" w:hAnsi="Calibri" w:cs="Calibri"/>
+        </w:rPr>
+      </w:pPr>
+      <w:r>
+        <w:rPr>
+          <w:rFonts w:ascii="Calibri" w:eastAsia="Times New Roman" w:hAnsi="Calibri" w:cs="Calibri"/>
+        </w:rPr>
+        <w:t xml:space="preserve">   </w:t>
+      </w:r>
+      <w:proofErr w:type="gramStart"/>
+      <w:r>
+        <w:rPr>
+          <w:rFonts w:ascii="Calibri" w:eastAsia="Times New Roman" w:hAnsi="Calibri" w:cs="Calibri"/>
+        </w:rPr>
+        <w:t>at</w:t>
+      </w:r>
+      <w:proofErr w:type="gramEnd"/>
+      <w:r>
+        <w:rPr>
+          <w:rFonts w:ascii="Calibri" w:eastAsia="Times New Roman" w:hAnsi="Calibri" w:cs="Calibri"/>
+        </w:rPr>
+        <w:t xml:space="preserve"> </w:t>
+      </w:r>
+      <w:proofErr w:type="spellStart"/>
+      <w:r>
+        <w:rPr>
+          <w:rFonts w:ascii="Calibri" w:eastAsia="Times New Roman" w:hAnsi="Calibri" w:cs="Calibri"/>
+        </w:rPr>
+        <w:t>System.Runtime.ExceptionServices.ExceptionDispatchInfo.Throw</w:t>
+      </w:r>
+      <w:proofErr w:type="spellEnd"/>
+      <w:r>
+        <w:rPr>
+          <w:rFonts w:ascii="Calibri" w:eastAsia="Times New Roman" w:hAnsi="Calibri" w:cs="Calibri"/>
+        </w:rPr>
+        <w:t>()</w:t>
+      </w:r>
+    </w:p>
+    <w:p>
+      <w:pPr>
+        <w:spacing w:after="0" w:line="240" w:lineRule="auto"/>
+        <w:rPr>
+          <w:rFonts w:ascii="Calibri" w:eastAsia="Times New Roman" w:hAnsi="Calibri" w:cs="Calibri"/>
+        </w:rPr>
+      </w:pPr>
+      <w:r>
+        <w:rPr>
+          <w:rFonts w:ascii="Calibri" w:eastAsia="Times New Roman" w:hAnsi="Calibri" w:cs="Calibri"/>
+        </w:rPr>
+        <w:t xml:space="preserve">   </w:t>
+      </w:r>
+      <w:proofErr w:type="gramStart"/>
+      <w:r>
+        <w:rPr>
+          <w:rFonts w:ascii="Calibri" w:eastAsia="Times New Roman" w:hAnsi="Calibri" w:cs="Calibri"/>
+        </w:rPr>
+        <w:t>at</w:t>
+      </w:r>
+      <w:proofErr w:type="gramEnd"/>
+      <w:r>
+        <w:rPr>
+          <w:rFonts w:ascii="Calibri" w:eastAsia="Times New Roman" w:hAnsi="Calibri" w:cs="Calibri"/>
+        </w:rPr>
+        <w:t xml:space="preserve"> System.Runtime.CompilerServices.TaskAwaiter.ThrowForNonSuccess(Task task)</w:t>
+      </w:r>
+    </w:p>
+    <w:p>
+      <w:pPr>
+        <w:spacing w:after="0" w:line="240" w:lineRule="auto"/>
+        <w:rPr>
+          <w:rFonts w:ascii="Calibri" w:eastAsia="Times New Roman" w:hAnsi="Calibri" w:cs="Calibri"/>
+        </w:rPr>
+      </w:pPr>
+      <w:r>
+        <w:rPr>
+          <w:rFonts w:ascii="Calibri" w:eastAsia="Times New Roman" w:hAnsi="Calibri" w:cs="Calibri"/>
+        </w:rPr>
+        <w:t xml:space="preserve">   </w:t>
+      </w:r>
+      <w:proofErr w:type="gramStart"/>
+      <w:r>
+        <w:rPr>
+          <w:rFonts w:ascii="Calibri" w:eastAsia="Times New Roman" w:hAnsi="Calibri" w:cs="Calibri"/>
+        </w:rPr>
+        <w:t>at</w:t>
+      </w:r>
+      <w:proofErr w:type="gramEnd"/>
+      <w:r>
+        <w:rPr>
+          <w:rFonts w:ascii="Calibri" w:eastAsia="Times New Roman" w:hAnsi="Calibri" w:cs="Calibri"/>
+        </w:rPr>
+        <w:t xml:space="preserve"> System.Runtime.CompilerServices.TaskAwaiter.HandleNonSuccessAndDebuggerNotification(Task task)</w:t>
+      </w:r>
+    </w:p>
+    <w:p>
+      <w:pPr>
+        <w:spacing w:after="0" w:line="240" w:lineRule="auto"/>
+        <w:rPr>
+          <w:rFonts w:ascii="Calibri" w:eastAsia="Times New Roman" w:hAnsi="Calibri" w:cs="Calibri"/>
+        </w:rPr>
+      </w:pPr>
+      <w:r>
+        <w:rPr>
+          <w:rFonts w:ascii="Calibri" w:eastAsia="Times New Roman" w:hAnsi="Calibri" w:cs="Calibri"/>
+        </w:rPr>
+        <w:t xml:space="preserve">   </w:t>
+      </w:r>
+      <w:proofErr w:type="gramStart"/>
+      <w:r>
+        <w:rPr>
+          <w:rFonts w:ascii="Calibri" w:eastAsia="Times New Roman" w:hAnsi="Calibri" w:cs="Calibri"/>
+        </w:rPr>
+        <w:t>at</w:t>
+      </w:r>
+      <w:proofErr w:type="gramEnd"/>
+      <w:r>
+        <w:rPr>
+          <w:rFonts w:ascii="Calibri" w:eastAsia="Times New Roman" w:hAnsi="Calibri" w:cs="Calibri"/>
+        </w:rPr>
+        <w:t xml:space="preserve"> System.Runtime.CompilerServices.ConfiguredTaskAwaitable`1.ConfiguredTaskAwaiter.GetResult()</w:t>
+      </w:r>
+    </w:p>
+    <w:p>
+      <w:pPr>
+        <w:spacing w:after="0" w:line="240" w:lineRule="auto"/>
+        <w:rPr>
+          <w:rFonts w:ascii="Calibri" w:eastAsia="Times New Roman" w:hAnsi="Calibri" w:cs="Calibri"/>
+        </w:rPr>
+      </w:pPr>
+      <w:r>
+        <w:rPr>
+          <w:rFonts w:ascii="Calibri" w:eastAsia="Times New Roman" w:hAnsi="Calibri" w:cs="Calibri"/>
+        </w:rPr>
+        <w:t xml:space="preserve">   </w:t>
+      </w:r>
+      <w:proofErr w:type="gramStart"/>
+      <w:r>
+        <w:rPr>
+          <w:rFonts w:ascii="Calibri" w:eastAsia="Times New Roman" w:hAnsi="Calibri" w:cs="Calibri"/>
+        </w:rPr>
+        <w:t>at</w:t>
+      </w:r>
+      <w:proofErr w:type="gramEnd"/>
+      <w:r>
+        <w:rPr>
+          <w:rFonts w:ascii="Calibri" w:eastAsia="Times New Roman" w:hAnsi="Calibri" w:cs="Calibri"/>
+        </w:rPr>
+        <w:t xml:space="preserve"> Microsoft.Bot.Builder.Dialogs.Adaptive.Actions.ActionScope.&lt;ResumeDialogAsync&gt;d__8.MoveNext()</w:t>
+      </w:r>
+    </w:p>
+    <w:p>
+      <w:pPr>
+        <w:spacing w:after="0" w:line="240" w:lineRule="auto"/>
+        <w:rPr>
+          <w:rFonts w:ascii="Calibri" w:eastAsia="Times New Roman" w:hAnsi="Calibri" w:cs="Calibri"/>
+        </w:rPr>
+      </w:pPr>
+      <w:r>
+        <w:rPr>
+          <w:rFonts w:ascii="Calibri" w:eastAsia="Times New Roman" w:hAnsi="Calibri" w:cs="Calibri"/>
+        </w:rPr>
+        <w:t xml:space="preserve">   </w:t>
+      </w:r>
+      <w:proofErr w:type="gramStart"/>
+      <w:r>
+        <w:rPr>
+          <w:rFonts w:ascii="Calibri" w:eastAsia="Times New Roman" w:hAnsi="Calibri" w:cs="Calibri"/>
+        </w:rPr>
+        <w:t>at</w:t>
+      </w:r>
+      <w:proofErr w:type="gramEnd"/>
+      <w:r>
+        <w:rPr>
+          <w:rFonts w:ascii="Calibri" w:eastAsia="Times New Roman" w:hAnsi="Calibri" w:cs="Calibri"/>
+        </w:rPr>
+        <w:t xml:space="preserve"> </w:t>
+      </w:r>
+      <w:proofErr w:type="spellStart"/>
+      <w:r>
+        <w:rPr>
+          <w:rFonts w:ascii="Calibri" w:eastAsia="Times New Roman" w:hAnsi="Calibri" w:cs="Calibri"/>
+        </w:rPr>
+        <w:t>System.Runtime.ExceptionServices.ExceptionDispatchInfo.Throw</w:t>
+      </w:r>
+      <w:proofErr w:type="spellEnd"/>
+      <w:r>
+        <w:rPr>
+          <w:rFonts w:ascii="Calibri" w:eastAsia="Times New Roman" w:hAnsi="Calibri" w:cs="Calibri"/>
+        </w:rPr>
+        <w:t>()</w:t>
+      </w:r>
+    </w:p>
+    <w:p>
+      <w:pPr>
+        <w:spacing w:after="0" w:line="240" w:lineRule="auto"/>
+        <w:rPr>
+          <w:rFonts w:ascii="Calibri" w:eastAsia="Times New Roman" w:hAnsi="Calibri" w:cs="Calibri"/>
+        </w:rPr>
+      </w:pPr>
+      <w:r>
+        <w:rPr>
+          <w:rFonts w:ascii="Calibri" w:eastAsia="Times New Roman" w:hAnsi="Calibri" w:cs="Calibri"/>
+        </w:rPr>
+        <w:t xml:space="preserve">   </w:t>
+      </w:r>
+      <w:proofErr w:type="gramStart"/>
+      <w:r>
+        <w:rPr>
+          <w:rFonts w:ascii="Calibri" w:eastAsia="Times New Roman" w:hAnsi="Calibri" w:cs="Calibri"/>
+        </w:rPr>
+        <w:t>at</w:t>
+      </w:r>
+      <w:proofErr w:type="gramEnd"/>
+      <w:r>
+        <w:rPr>
+          <w:rFonts w:ascii="Calibri" w:eastAsia="Times New Roman" w:hAnsi="Calibri" w:cs="Calibri"/>
+        </w:rPr>
+        <w:t xml:space="preserve"> System.Runtime.CompilerServices.TaskAwaiter.ThrowForNonSuccess(Task task)</w:t>
+      </w:r>
+    </w:p>
+    <w:p>
+      <w:pPr>
+        <w:spacing w:after="0" w:line="240" w:lineRule="auto"/>
+        <w:rPr>
+          <w:rFonts w:ascii="Calibri" w:eastAsia="Times New Roman" w:hAnsi="Calibri" w:cs="Calibri"/>
+        </w:rPr>
+      </w:pPr>
+      <w:r>
+        <w:rPr>
+          <w:rFonts w:ascii="Calibri" w:eastAsia="Times New Roman" w:hAnsi="Calibri" w:cs="Calibri"/>
+        </w:rPr>
+        <w:t xml:space="preserve">   </w:t>
+      </w:r>
+      <w:proofErr w:type="gramStart"/>
+      <w:r>
+        <w:rPr>
+          <w:rFonts w:ascii="Calibri" w:eastAsia="Times New Roman" w:hAnsi="Calibri" w:cs="Calibri"/>
+        </w:rPr>
+        <w:t>at</w:t>
+      </w:r>
+      <w:proofErr w:type="gramEnd"/>
+      <w:r>
+        <w:rPr>
+          <w:rFonts w:ascii="Calibri" w:eastAsia="Times New Roman" w:hAnsi="Calibri" w:cs="Calibri"/>
+        </w:rPr>
+        <w:t xml:space="preserve"> System.Runtime.CompilerServices.TaskAwaiter.HandleNonSuccessAndDebuggerNotification(Task task)</w:t>
+      </w:r>
+    </w:p>
+    <w:p>
+      <w:pPr>
+        <w:spacing w:after="0" w:line="240" w:lineRule="auto"/>
+        <w:rPr>
+          <w:rFonts w:ascii="Calibri" w:eastAsia="Times New Roman" w:hAnsi="Calibri" w:cs="Calibri"/>
+        </w:rPr>
+      </w:pPr>
+      <w:r>
+        <w:rPr>
+          <w:rFonts w:ascii="Calibri" w:eastAsia="Times New Roman" w:hAnsi="Calibri" w:cs="Calibri"/>
+        </w:rPr>
+        <w:t xml:space="preserve">   </w:t>
+      </w:r>
+      <w:proofErr w:type="gramStart"/>
+      <w:r>
+        <w:rPr>
+          <w:rFonts w:ascii="Calibri" w:eastAsia="Times New Roman" w:hAnsi="Calibri" w:cs="Calibri"/>
+        </w:rPr>
+        <w:t>at</w:t>
+      </w:r>
+      <w:proofErr w:type="gramEnd"/>
+      <w:r>
+        <w:rPr>
+          <w:rFonts w:ascii="Calibri" w:eastAsia="Times New Roman" w:hAnsi="Calibri" w:cs="Calibri"/>
+        </w:rPr>
+        <w:t xml:space="preserve"> System.Runtime.CompilerServices.ConfiguredTaskAwaitable`1.ConfiguredTaskAwaiter.GetResult()</w:t>
+      </w:r>
+    </w:p>
+    <w:p>
+      <w:pPr>
+        <w:spacing w:after="0" w:line="240" w:lineRule="auto"/>
+        <w:rPr>
+          <w:rFonts w:ascii="Calibri" w:eastAsia="Times New Roman" w:hAnsi="Calibri" w:cs="Calibri"/>
+        </w:rPr>
+      </w:pPr>
+      <w:r>
+        <w:rPr>
+          <w:rFonts w:ascii="Calibri" w:eastAsia="Times New Roman" w:hAnsi="Calibri" w:cs="Calibri"/>
+        </w:rPr>
+        <w:t xml:space="preserve">   </w:t>
+      </w:r>
+      <w:proofErr w:type="gramStart"/>
+      <w:r>
+        <w:rPr>
+          <w:rFonts w:ascii="Calibri" w:eastAsia="Times New Roman" w:hAnsi="Calibri" w:cs="Calibri"/>
+        </w:rPr>
+        <w:t>at</w:t>
+      </w:r>
+      <w:proofErr w:type="gramEnd"/>
+      <w:r>
+        <w:rPr>
+          <w:rFonts w:ascii="Calibri" w:eastAsia="Times New Roman" w:hAnsi="Calibri" w:cs="Calibri"/>
+        </w:rPr>
         <w:t xml:space="preserve"> Microsoft.Bot.Builder.Dialogs.DialogContext.&lt;EndDialogAsync&gt;d__35.MoveNext()</w:t>
       </w:r>
     </w:p>
@@ -6208,482 +6445,6 @@
           <w:rFonts w:ascii="Calibri" w:eastAsia="Times New Roman" w:hAnsi="Calibri" w:cs="Calibri"/>
         </w:rPr>
         <w:t xml:space="preserve"> System.Runtime.CompilerServices.ConfiguredTaskAwaitable`1.ConfiguredTaskAwaiter.GetResult()</w:t>
-      </w:r>
-    </w:p>
-    <w:p>
-      <w:pPr>
-        <w:spacing w:after="0" w:line="240" w:lineRule="auto"/>
-        <w:rPr>
-          <w:rFonts w:ascii="Calibri" w:eastAsia="Times New Roman" w:hAnsi="Calibri" w:cs="Calibri"/>
-        </w:rPr>
-      </w:pPr>
-      <w:r>
-        <w:rPr>
-          <w:rFonts w:ascii="Calibri" w:eastAsia="Times New Roman" w:hAnsi="Calibri" w:cs="Calibri"/>
-        </w:rPr>
-        <w:t xml:space="preserve">   </w:t>
-      </w:r>
-      <w:proofErr w:type="gramStart"/>
-      <w:r>
-        <w:rPr>
-          <w:rFonts w:ascii="Calibri" w:eastAsia="Times New Roman" w:hAnsi="Calibri" w:cs="Calibri"/>
-        </w:rPr>
-        <w:t>at</w:t>
-      </w:r>
-      <w:proofErr w:type="gramEnd"/>
-      <w:r>
-        <w:rPr>
-          <w:rFonts w:ascii="Calibri" w:eastAsia="Times New Roman" w:hAnsi="Calibri" w:cs="Calibri"/>
-        </w:rPr>
-        <w:t xml:space="preserve"> Microsoft.Bot.Builder.Dialogs.DialogContext.&lt;BeginDialogAsync&gt;d__32.MoveNext()</w:t>
-      </w:r>
-    </w:p>
-    <w:p>
-      <w:pPr>
-        <w:spacing w:after="0" w:line="240" w:lineRule="auto"/>
-        <w:rPr>
-          <w:rFonts w:ascii="Calibri" w:eastAsia="Times New Roman" w:hAnsi="Calibri" w:cs="Calibri"/>
-        </w:rPr>
-      </w:pPr>
-      <w:r>
-        <w:rPr>
-          <w:rFonts w:ascii="Calibri" w:eastAsia="Times New Roman" w:hAnsi="Calibri" w:cs="Calibri"/>
-        </w:rPr>
-        <w:t xml:space="preserve">   </w:t>
-      </w:r>
-      <w:proofErr w:type="gramStart"/>
-      <w:r>
-        <w:rPr>
-          <w:rFonts w:ascii="Calibri" w:eastAsia="Times New Roman" w:hAnsi="Calibri" w:cs="Calibri"/>
-        </w:rPr>
-        <w:t>at</w:t>
-      </w:r>
-      <w:proofErr w:type="gramEnd"/>
-      <w:r>
-        <w:rPr>
-          <w:rFonts w:ascii="Calibri" w:eastAsia="Times New Roman" w:hAnsi="Calibri" w:cs="Calibri"/>
-        </w:rPr>
-        <w:t xml:space="preserve"> </w:t>
-      </w:r>
-      <w:proofErr w:type="spellStart"/>
-      <w:r>
-        <w:rPr>
-          <w:rFonts w:ascii="Calibri" w:eastAsia="Times New Roman" w:hAnsi="Calibri" w:cs="Calibri"/>
-        </w:rPr>
-        <w:t>System.Runtime.ExceptionServices.ExceptionDispatchInfo.Throw</w:t>
-      </w:r>
-      <w:proofErr w:type="spellEnd"/>
-      <w:r>
-        <w:rPr>
-          <w:rFonts w:ascii="Calibri" w:eastAsia="Times New Roman" w:hAnsi="Calibri" w:cs="Calibri"/>
-        </w:rPr>
-        <w:t>()</w:t>
-      </w:r>
-    </w:p>
-    <w:p>
-      <w:pPr>
-        <w:spacing w:after="0" w:line="240" w:lineRule="auto"/>
-        <w:rPr>
-          <w:rFonts w:ascii="Calibri" w:eastAsia="Times New Roman" w:hAnsi="Calibri" w:cs="Calibri"/>
-        </w:rPr>
-      </w:pPr>
-      <w:r>
-        <w:rPr>
-          <w:rFonts w:ascii="Calibri" w:eastAsia="Times New Roman" w:hAnsi="Calibri" w:cs="Calibri"/>
-        </w:rPr>
-        <w:t xml:space="preserve">   </w:t>
-      </w:r>
-      <w:proofErr w:type="gramStart"/>
-      <w:r>
-        <w:rPr>
-          <w:rFonts w:ascii="Calibri" w:eastAsia="Times New Roman" w:hAnsi="Calibri" w:cs="Calibri"/>
-        </w:rPr>
-        <w:t>at</w:t>
-      </w:r>
-      <w:proofErr w:type="gramEnd"/>
-      <w:r>
-        <w:rPr>
-          <w:rFonts w:ascii="Calibri" w:eastAsia="Times New Roman" w:hAnsi="Calibri" w:cs="Calibri"/>
-        </w:rPr>
-        <w:t xml:space="preserve"> System.Runtime.CompilerServices.TaskAwaiter.ThrowForNonSuccess(Task task)</w:t>
-      </w:r>
-    </w:p>
-    <w:p>
-      <w:pPr>
-        <w:spacing w:after="0" w:line="240" w:lineRule="auto"/>
-        <w:rPr>
-          <w:rFonts w:ascii="Calibri" w:eastAsia="Times New Roman" w:hAnsi="Calibri" w:cs="Calibri"/>
-        </w:rPr>
-      </w:pPr>
-      <w:r>
-        <w:rPr>
-          <w:rFonts w:ascii="Calibri" w:eastAsia="Times New Roman" w:hAnsi="Calibri" w:cs="Calibri"/>
-        </w:rPr>
-        <w:t xml:space="preserve">   </w:t>
-      </w:r>
-      <w:proofErr w:type="gramStart"/>
-      <w:r>
-        <w:rPr>
-          <w:rFonts w:ascii="Calibri" w:eastAsia="Times New Roman" w:hAnsi="Calibri" w:cs="Calibri"/>
-        </w:rPr>
-        <w:t>at</w:t>
-      </w:r>
-      <w:proofErr w:type="gramEnd"/>
-      <w:r>
-        <w:rPr>
-          <w:rFonts w:ascii="Calibri" w:eastAsia="Times New Roman" w:hAnsi="Calibri" w:cs="Calibri"/>
-        </w:rPr>
-        <w:t xml:space="preserve"> Microsoft.Bot.Builder.Dialogs.Adaptive.AdaptiveDialog.&lt;ContinueActionsAsync&gt;d__56.MoveNext()</w:t>
-      </w:r>
-    </w:p>
-    <w:p>
-      <w:pPr>
-        <w:spacing w:after="0" w:line="240" w:lineRule="auto"/>
-        <w:rPr>
-          <w:rFonts w:ascii="Calibri" w:eastAsia="Times New Roman" w:hAnsi="Calibri" w:cs="Calibri"/>
-        </w:rPr>
-      </w:pPr>
-      <w:r>
-        <w:rPr>
-          <w:rFonts w:ascii="Calibri" w:eastAsia="Times New Roman" w:hAnsi="Calibri" w:cs="Calibri"/>
-        </w:rPr>
-        <w:t xml:space="preserve">   </w:t>
-      </w:r>
-      <w:proofErr w:type="gramStart"/>
-      <w:r>
-        <w:rPr>
-          <w:rFonts w:ascii="Calibri" w:eastAsia="Times New Roman" w:hAnsi="Calibri" w:cs="Calibri"/>
-        </w:rPr>
-        <w:t>at</w:t>
-      </w:r>
-      <w:proofErr w:type="gramEnd"/>
-      <w:r>
-        <w:rPr>
-          <w:rFonts w:ascii="Calibri" w:eastAsia="Times New Roman" w:hAnsi="Calibri" w:cs="Calibri"/>
-        </w:rPr>
-        <w:t xml:space="preserve"> </w:t>
-      </w:r>
-      <w:proofErr w:type="spellStart"/>
-      <w:r>
-        <w:rPr>
-          <w:rFonts w:ascii="Calibri" w:eastAsia="Times New Roman" w:hAnsi="Calibri" w:cs="Calibri"/>
-        </w:rPr>
-        <w:t>System.Runtime.ExceptionServices.ExceptionDispatchInfo.Throw</w:t>
-      </w:r>
-      <w:proofErr w:type="spellEnd"/>
-      <w:r>
-        <w:rPr>
-          <w:rFonts w:ascii="Calibri" w:eastAsia="Times New Roman" w:hAnsi="Calibri" w:cs="Calibri"/>
-        </w:rPr>
-        <w:t>()</w:t>
-      </w:r>
-    </w:p>
-    <w:p>
-      <w:pPr>
-        <w:spacing w:after="0" w:line="240" w:lineRule="auto"/>
-        <w:rPr>
-          <w:rFonts w:ascii="Calibri" w:eastAsia="Times New Roman" w:hAnsi="Calibri" w:cs="Calibri"/>
-        </w:rPr>
-      </w:pPr>
-      <w:r>
-        <w:rPr>
-          <w:rFonts w:ascii="Calibri" w:eastAsia="Times New Roman" w:hAnsi="Calibri" w:cs="Calibri"/>
-        </w:rPr>
-        <w:t xml:space="preserve">   </w:t>
-      </w:r>
-      <w:proofErr w:type="gramStart"/>
-      <w:r>
-        <w:rPr>
-          <w:rFonts w:ascii="Calibri" w:eastAsia="Times New Roman" w:hAnsi="Calibri" w:cs="Calibri"/>
-        </w:rPr>
-        <w:t>at</w:t>
-      </w:r>
-      <w:proofErr w:type="gramEnd"/>
-      <w:r>
-        <w:rPr>
-          <w:rFonts w:ascii="Calibri" w:eastAsia="Times New Roman" w:hAnsi="Calibri" w:cs="Calibri"/>
-        </w:rPr>
-        <w:t xml:space="preserve"> System.Runtime.CompilerServices.TaskAwaiter.ThrowForNonSuccess(Task task)</w:t>
-      </w:r>
-    </w:p>
-    <w:p>
-      <w:pPr>
-        <w:spacing w:after="0" w:line="240" w:lineRule="auto"/>
-        <w:rPr>
-          <w:rFonts w:ascii="Calibri" w:eastAsia="Times New Roman" w:hAnsi="Calibri" w:cs="Calibri"/>
-        </w:rPr>
-      </w:pPr>
-      <w:r>
-        <w:rPr>
-          <w:rFonts w:ascii="Calibri" w:eastAsia="Times New Roman" w:hAnsi="Calibri" w:cs="Calibri"/>
-        </w:rPr>
-        <w:t xml:space="preserve">   </w:t>
-      </w:r>
-      <w:proofErr w:type="gramStart"/>
-      <w:r>
-        <w:rPr>
-          <w:rFonts w:ascii="Calibri" w:eastAsia="Times New Roman" w:hAnsi="Calibri" w:cs="Calibri"/>
-        </w:rPr>
-        <w:t>at</w:t>
-      </w:r>
-      <w:proofErr w:type="gramEnd"/>
-      <w:r>
-        <w:rPr>
-          <w:rFonts w:ascii="Calibri" w:eastAsia="Times New Roman" w:hAnsi="Calibri" w:cs="Calibri"/>
-        </w:rPr>
-        <w:t xml:space="preserve"> System.Runtime.CompilerServices.TaskAwaiter.HandleNonSuccessAndDebuggerNotification(Task task)</w:t>
-      </w:r>
-    </w:p>
-    <w:p>
-      <w:pPr>
-        <w:spacing w:after="0" w:line="240" w:lineRule="auto"/>
-        <w:rPr>
-          <w:rFonts w:ascii="Calibri" w:eastAsia="Times New Roman" w:hAnsi="Calibri" w:cs="Calibri"/>
-        </w:rPr>
-      </w:pPr>
-      <w:r>
-        <w:rPr>
-          <w:rFonts w:ascii="Calibri" w:eastAsia="Times New Roman" w:hAnsi="Calibri" w:cs="Calibri"/>
-        </w:rPr>
-        <w:t xml:space="preserve">   </w:t>
-      </w:r>
-      <w:proofErr w:type="gramStart"/>
-      <w:r>
-        <w:rPr>
-          <w:rFonts w:ascii="Calibri" w:eastAsia="Times New Roman" w:hAnsi="Calibri" w:cs="Calibri"/>
-        </w:rPr>
-        <w:t>at</w:t>
-      </w:r>
-      <w:proofErr w:type="gramEnd"/>
-      <w:r>
-        <w:rPr>
-          <w:rFonts w:ascii="Calibri" w:eastAsia="Times New Roman" w:hAnsi="Calibri" w:cs="Calibri"/>
-        </w:rPr>
-        <w:t xml:space="preserve"> Microsoft.Bot.Builder.Dialogs.Adaptive.AdaptiveDialog.&lt;BeginDialogAsync&gt;d__45.MoveNext()</w:t>
-      </w:r>
-    </w:p>
-    <w:p>
-      <w:pPr>
-        <w:spacing w:after="0" w:line="240" w:lineRule="auto"/>
-        <w:rPr>
-          <w:rFonts w:ascii="Calibri" w:eastAsia="Times New Roman" w:hAnsi="Calibri" w:cs="Calibri"/>
-        </w:rPr>
-      </w:pPr>
-      <w:r>
-        <w:rPr>
-          <w:rFonts w:ascii="Calibri" w:eastAsia="Times New Roman" w:hAnsi="Calibri" w:cs="Calibri"/>
-        </w:rPr>
-        <w:t xml:space="preserve">   </w:t>
-      </w:r>
-      <w:proofErr w:type="gramStart"/>
-      <w:r>
-        <w:rPr>
-          <w:rFonts w:ascii="Calibri" w:eastAsia="Times New Roman" w:hAnsi="Calibri" w:cs="Calibri"/>
-        </w:rPr>
-        <w:t>at</w:t>
-      </w:r>
-      <w:proofErr w:type="gramEnd"/>
-      <w:r>
-        <w:rPr>
-          <w:rFonts w:ascii="Calibri" w:eastAsia="Times New Roman" w:hAnsi="Calibri" w:cs="Calibri"/>
-        </w:rPr>
-        <w:t xml:space="preserve"> </w:t>
-      </w:r>
-      <w:proofErr w:type="spellStart"/>
-      <w:r>
-        <w:rPr>
-          <w:rFonts w:ascii="Calibri" w:eastAsia="Times New Roman" w:hAnsi="Calibri" w:cs="Calibri"/>
-        </w:rPr>
-        <w:t>System.Runtime.ExceptionServices.ExceptionDispatchInfo.Throw</w:t>
-      </w:r>
-      <w:proofErr w:type="spellEnd"/>
-      <w:r>
-        <w:rPr>
-          <w:rFonts w:ascii="Calibri" w:eastAsia="Times New Roman" w:hAnsi="Calibri" w:cs="Calibri"/>
-        </w:rPr>
-        <w:t>()</w:t>
-      </w:r>
-    </w:p>
-    <w:p>
-      <w:pPr>
-        <w:spacing w:after="0" w:line="240" w:lineRule="auto"/>
-        <w:rPr>
-          <w:rFonts w:ascii="Calibri" w:eastAsia="Times New Roman" w:hAnsi="Calibri" w:cs="Calibri"/>
-        </w:rPr>
-      </w:pPr>
-      <w:r>
-        <w:rPr>
-          <w:rFonts w:ascii="Calibri" w:eastAsia="Times New Roman" w:hAnsi="Calibri" w:cs="Calibri"/>
-        </w:rPr>
-        <w:t xml:space="preserve">   </w:t>
-      </w:r>
-      <w:proofErr w:type="gramStart"/>
-      <w:r>
-        <w:rPr>
-          <w:rFonts w:ascii="Calibri" w:eastAsia="Times New Roman" w:hAnsi="Calibri" w:cs="Calibri"/>
-        </w:rPr>
-        <w:t>at</w:t>
-      </w:r>
-      <w:proofErr w:type="gramEnd"/>
-      <w:r>
-        <w:rPr>
-          <w:rFonts w:ascii="Calibri" w:eastAsia="Times New Roman" w:hAnsi="Calibri" w:cs="Calibri"/>
-        </w:rPr>
-        <w:t xml:space="preserve"> System.Runtime.CompilerServices.TaskAwaiter.ThrowForNonSuccess(Task task)</w:t>
-      </w:r>
-    </w:p>
-    <w:p>
-      <w:pPr>
-        <w:spacing w:after="0" w:line="240" w:lineRule="auto"/>
-        <w:rPr>
-          <w:rFonts w:ascii="Calibri" w:eastAsia="Times New Roman" w:hAnsi="Calibri" w:cs="Calibri"/>
-        </w:rPr>
-      </w:pPr>
-      <w:r>
-        <w:rPr>
-          <w:rFonts w:ascii="Calibri" w:eastAsia="Times New Roman" w:hAnsi="Calibri" w:cs="Calibri"/>
-        </w:rPr>
-        <w:t xml:space="preserve">   </w:t>
-      </w:r>
-      <w:proofErr w:type="gramStart"/>
-      <w:r>
-        <w:rPr>
-          <w:rFonts w:ascii="Calibri" w:eastAsia="Times New Roman" w:hAnsi="Calibri" w:cs="Calibri"/>
-        </w:rPr>
-        <w:t>at</w:t>
-      </w:r>
-      <w:proofErr w:type="gramEnd"/>
-      <w:r>
-        <w:rPr>
-          <w:rFonts w:ascii="Calibri" w:eastAsia="Times New Roman" w:hAnsi="Calibri" w:cs="Calibri"/>
-        </w:rPr>
-        <w:t xml:space="preserve"> System.Runtime.CompilerServices.TaskAwaiter.HandleNonSuccessAndDebuggerNotification(Task task)</w:t>
-      </w:r>
-    </w:p>
-    <w:p>
-      <w:pPr>
-        <w:spacing w:after="0" w:line="240" w:lineRule="auto"/>
-        <w:rPr>
-          <w:rFonts w:ascii="Calibri" w:eastAsia="Times New Roman" w:hAnsi="Calibri" w:cs="Calibri"/>
-        </w:rPr>
-      </w:pPr>
-      <w:r>
-        <w:rPr>
-          <w:rFonts w:ascii="Calibri" w:eastAsia="Times New Roman" w:hAnsi="Calibri" w:cs="Calibri"/>
-        </w:rPr>
-        <w:t xml:space="preserve">   </w:t>
-      </w:r>
-      <w:proofErr w:type="gramStart"/>
-      <w:r>
-        <w:rPr>
-          <w:rFonts w:ascii="Calibri" w:eastAsia="Times New Roman" w:hAnsi="Calibri" w:cs="Calibri"/>
-        </w:rPr>
-        <w:t>at</w:t>
-      </w:r>
-      <w:proofErr w:type="gramEnd"/>
-      <w:r>
-        <w:rPr>
-          <w:rFonts w:ascii="Calibri" w:eastAsia="Times New Roman" w:hAnsi="Calibri" w:cs="Calibri"/>
-        </w:rPr>
-        <w:t xml:space="preserve"> System.Runtime.CompilerServices.ConfiguredTaskAwaitable`1.ConfiguredTaskAwaiter.GetResult()</w:t>
-      </w:r>
-    </w:p>
-    <w:p>
-      <w:pPr>
-        <w:spacing w:after="0" w:line="240" w:lineRule="auto"/>
-        <w:rPr>
-          <w:rFonts w:ascii="Calibri" w:eastAsia="Times New Roman" w:hAnsi="Calibri" w:cs="Calibri"/>
-        </w:rPr>
-      </w:pPr>
-      <w:r>
-        <w:rPr>
-          <w:rFonts w:ascii="Calibri" w:eastAsia="Times New Roman" w:hAnsi="Calibri" w:cs="Calibri"/>
-        </w:rPr>
-        <w:t xml:space="preserve">   </w:t>
-      </w:r>
-      <w:proofErr w:type="gramStart"/>
-      <w:r>
-        <w:rPr>
-          <w:rFonts w:ascii="Calibri" w:eastAsia="Times New Roman" w:hAnsi="Calibri" w:cs="Calibri"/>
-        </w:rPr>
-        <w:t>at</w:t>
-      </w:r>
-      <w:proofErr w:type="gramEnd"/>
-      <w:r>
-        <w:rPr>
-          <w:rFonts w:ascii="Calibri" w:eastAsia="Times New Roman" w:hAnsi="Calibri" w:cs="Calibri"/>
-        </w:rPr>
-        <w:t xml:space="preserve"> Microsoft.Bot.Builder.Dialogs.DialogContext.&lt;BeginDialogAsync&gt;d__32.MoveNext()</w:t>
-      </w:r>
-    </w:p>
-    <w:p>
-      <w:pPr>
-        <w:spacing w:after="0" w:line="240" w:lineRule="auto"/>
-        <w:rPr>
-          <w:rFonts w:ascii="Calibri" w:eastAsia="Times New Roman" w:hAnsi="Calibri" w:cs="Calibri"/>
-        </w:rPr>
-      </w:pPr>
-      <w:r>
-        <w:rPr>
-          <w:rFonts w:ascii="Calibri" w:eastAsia="Times New Roman" w:hAnsi="Calibri" w:cs="Calibri"/>
-        </w:rPr>
-        <w:t xml:space="preserve">   </w:t>
-      </w:r>
-      <w:proofErr w:type="gramStart"/>
-      <w:r>
-        <w:rPr>
-          <w:rFonts w:ascii="Calibri" w:eastAsia="Times New Roman" w:hAnsi="Calibri" w:cs="Calibri"/>
-        </w:rPr>
-        <w:t>at</w:t>
-      </w:r>
-      <w:proofErr w:type="gramEnd"/>
-      <w:r>
-        <w:rPr>
-          <w:rFonts w:ascii="Calibri" w:eastAsia="Times New Roman" w:hAnsi="Calibri" w:cs="Calibri"/>
-        </w:rPr>
-        <w:t xml:space="preserve"> </w:t>
-      </w:r>
-      <w:proofErr w:type="spellStart"/>
-      <w:r>
-        <w:rPr>
-          <w:rFonts w:ascii="Calibri" w:eastAsia="Times New Roman" w:hAnsi="Calibri" w:cs="Calibri"/>
-        </w:rPr>
-        <w:t>System.Runtime.ExceptionServices.ExceptionDispatchInfo.Throw</w:t>
-      </w:r>
-      <w:proofErr w:type="spellEnd"/>
-      <w:r>
-        <w:rPr>
-          <w:rFonts w:ascii="Calibri" w:eastAsia="Times New Roman" w:hAnsi="Calibri" w:cs="Calibri"/>
-        </w:rPr>
-        <w:t>()</w:t>
-      </w:r>
-    </w:p>
-    <w:p>
-      <w:pPr>
-        <w:spacing w:after="0" w:line="240" w:lineRule="auto"/>
-        <w:rPr>
-          <w:rFonts w:ascii="Calibri" w:eastAsia="Times New Roman" w:hAnsi="Calibri" w:cs="Calibri"/>
-        </w:rPr>
-      </w:pPr>
-      <w:r>
-        <w:rPr>
-          <w:rFonts w:ascii="Calibri" w:eastAsia="Times New Roman" w:hAnsi="Calibri" w:cs="Calibri"/>
-        </w:rPr>
-        <w:t xml:space="preserve">   </w:t>
-      </w:r>
-      <w:proofErr w:type="gramStart"/>
-      <w:r>
-        <w:rPr>
-          <w:rFonts w:ascii="Calibri" w:eastAsia="Times New Roman" w:hAnsi="Calibri" w:cs="Calibri"/>
-        </w:rPr>
-        <w:t>at</w:t>
-      </w:r>
-      <w:proofErr w:type="gramEnd"/>
-      <w:r>
-        <w:rPr>
-          <w:rFonts w:ascii="Calibri" w:eastAsia="Times New Roman" w:hAnsi="Calibri" w:cs="Calibri"/>
-        </w:rPr>
-        <w:t xml:space="preserve"> System.Runtime.CompilerServices.TaskAwaiter.ThrowForNonSuccess(Task task)</w:t>
       </w:r>
     </w:p>
     <w:p>
@@ -6712,6 +6473,202 @@
         <w:rPr>
           <w:rFonts w:ascii="Calibri" w:eastAsia="Times New Roman" w:hAnsi="Calibri" w:cs="Calibri"/>
         </w:rPr>
+        <w:t xml:space="preserve"> Microsoft.Bot.Builder.Dialogs.DialogContext.&lt;BeginDialogAsync&gt;d__32.MoveNext()</w:t>
+      </w:r>
+    </w:p>
+    <w:p>
+      <w:pPr>
+        <w:spacing w:after="0" w:line="240" w:lineRule="auto"/>
+        <w:rPr>
+          <w:rFonts w:ascii="Calibri" w:eastAsia="Times New Roman" w:hAnsi="Calibri" w:cs="Calibri"/>
+        </w:rPr>
+      </w:pPr>
+      <w:r>
+        <w:rPr>
+          <w:rFonts w:ascii="Calibri" w:eastAsia="Times New Roman" w:hAnsi="Calibri" w:cs="Calibri"/>
+        </w:rPr>
+        <w:t xml:space="preserve">   </w:t>
+      </w:r>
+      <w:proofErr w:type="gramStart"/>
+      <w:r>
+        <w:rPr>
+          <w:rFonts w:ascii="Calibri" w:eastAsia="Times New Roman" w:hAnsi="Calibri" w:cs="Calibri"/>
+        </w:rPr>
+        <w:t>at</w:t>
+      </w:r>
+      <w:proofErr w:type="gramEnd"/>
+      <w:r>
+        <w:rPr>
+          <w:rFonts w:ascii="Calibri" w:eastAsia="Times New Roman" w:hAnsi="Calibri" w:cs="Calibri"/>
+        </w:rPr>
+        <w:t xml:space="preserve"> </w:t>
+      </w:r>
+      <w:proofErr w:type="spellStart"/>
+      <w:r>
+        <w:rPr>
+          <w:rFonts w:ascii="Calibri" w:eastAsia="Times New Roman" w:hAnsi="Calibri" w:cs="Calibri"/>
+        </w:rPr>
+        <w:t>System.Runtime.ExceptionServices.ExceptionDispatchInfo.Throw</w:t>
+      </w:r>
+      <w:proofErr w:type="spellEnd"/>
+      <w:r>
+        <w:rPr>
+          <w:rFonts w:ascii="Calibri" w:eastAsia="Times New Roman" w:hAnsi="Calibri" w:cs="Calibri"/>
+        </w:rPr>
+        <w:t>()</w:t>
+      </w:r>
+    </w:p>
+    <w:p>
+      <w:pPr>
+        <w:spacing w:after="0" w:line="240" w:lineRule="auto"/>
+        <w:rPr>
+          <w:rFonts w:ascii="Calibri" w:eastAsia="Times New Roman" w:hAnsi="Calibri" w:cs="Calibri"/>
+        </w:rPr>
+      </w:pPr>
+      <w:r>
+        <w:rPr>
+          <w:rFonts w:ascii="Calibri" w:eastAsia="Times New Roman" w:hAnsi="Calibri" w:cs="Calibri"/>
+        </w:rPr>
+        <w:t xml:space="preserve">   </w:t>
+      </w:r>
+      <w:proofErr w:type="gramStart"/>
+      <w:r>
+        <w:rPr>
+          <w:rFonts w:ascii="Calibri" w:eastAsia="Times New Roman" w:hAnsi="Calibri" w:cs="Calibri"/>
+        </w:rPr>
+        <w:t>at</w:t>
+      </w:r>
+      <w:proofErr w:type="gramEnd"/>
+      <w:r>
+        <w:rPr>
+          <w:rFonts w:ascii="Calibri" w:eastAsia="Times New Roman" w:hAnsi="Calibri" w:cs="Calibri"/>
+        </w:rPr>
+        <w:t xml:space="preserve"> System.Runtime.CompilerServices.TaskAwaiter.ThrowForNonSuccess(Task task)</w:t>
+      </w:r>
+    </w:p>
+    <w:p>
+      <w:pPr>
+        <w:spacing w:after="0" w:line="240" w:lineRule="auto"/>
+        <w:rPr>
+          <w:rFonts w:ascii="Calibri" w:eastAsia="Times New Roman" w:hAnsi="Calibri" w:cs="Calibri"/>
+        </w:rPr>
+      </w:pPr>
+      <w:r>
+        <w:rPr>
+          <w:rFonts w:ascii="Calibri" w:eastAsia="Times New Roman" w:hAnsi="Calibri" w:cs="Calibri"/>
+        </w:rPr>
+        <w:t xml:space="preserve">   </w:t>
+      </w:r>
+      <w:proofErr w:type="gramStart"/>
+      <w:r>
+        <w:rPr>
+          <w:rFonts w:ascii="Calibri" w:eastAsia="Times New Roman" w:hAnsi="Calibri" w:cs="Calibri"/>
+        </w:rPr>
+        <w:t>at</w:t>
+      </w:r>
+      <w:proofErr w:type="gramEnd"/>
+      <w:r>
+        <w:rPr>
+          <w:rFonts w:ascii="Calibri" w:eastAsia="Times New Roman" w:hAnsi="Calibri" w:cs="Calibri"/>
+        </w:rPr>
+        <w:t xml:space="preserve"> Microsoft.Bot.Builder.Dialogs.Adaptive.AdaptiveDialog.&lt;ContinueActionsAsync&gt;d__56.MoveNext()</w:t>
+      </w:r>
+    </w:p>
+    <w:p>
+      <w:pPr>
+        <w:spacing w:after="0" w:line="240" w:lineRule="auto"/>
+        <w:rPr>
+          <w:rFonts w:ascii="Calibri" w:eastAsia="Times New Roman" w:hAnsi="Calibri" w:cs="Calibri"/>
+        </w:rPr>
+      </w:pPr>
+      <w:r>
+        <w:rPr>
+          <w:rFonts w:ascii="Calibri" w:eastAsia="Times New Roman" w:hAnsi="Calibri" w:cs="Calibri"/>
+        </w:rPr>
+        <w:t xml:space="preserve">   </w:t>
+      </w:r>
+      <w:proofErr w:type="gramStart"/>
+      <w:r>
+        <w:rPr>
+          <w:rFonts w:ascii="Calibri" w:eastAsia="Times New Roman" w:hAnsi="Calibri" w:cs="Calibri"/>
+        </w:rPr>
+        <w:t>at</w:t>
+      </w:r>
+      <w:proofErr w:type="gramEnd"/>
+      <w:r>
+        <w:rPr>
+          <w:rFonts w:ascii="Calibri" w:eastAsia="Times New Roman" w:hAnsi="Calibri" w:cs="Calibri"/>
+        </w:rPr>
+        <w:t xml:space="preserve"> </w:t>
+      </w:r>
+      <w:proofErr w:type="spellStart"/>
+      <w:r>
+        <w:rPr>
+          <w:rFonts w:ascii="Calibri" w:eastAsia="Times New Roman" w:hAnsi="Calibri" w:cs="Calibri"/>
+        </w:rPr>
+        <w:t>System.Runtime.ExceptionServices.ExceptionDispatchInfo.Throw</w:t>
+      </w:r>
+      <w:proofErr w:type="spellEnd"/>
+      <w:r>
+        <w:rPr>
+          <w:rFonts w:ascii="Calibri" w:eastAsia="Times New Roman" w:hAnsi="Calibri" w:cs="Calibri"/>
+        </w:rPr>
+        <w:t>()</w:t>
+      </w:r>
+    </w:p>
+    <w:p>
+      <w:pPr>
+        <w:spacing w:after="0" w:line="240" w:lineRule="auto"/>
+        <w:rPr>
+          <w:rFonts w:ascii="Calibri" w:eastAsia="Times New Roman" w:hAnsi="Calibri" w:cs="Calibri"/>
+        </w:rPr>
+      </w:pPr>
+      <w:r>
+        <w:rPr>
+          <w:rFonts w:ascii="Calibri" w:eastAsia="Times New Roman" w:hAnsi="Calibri" w:cs="Calibri"/>
+        </w:rPr>
+        <w:t xml:space="preserve">   </w:t>
+      </w:r>
+      <w:proofErr w:type="gramStart"/>
+      <w:r>
+        <w:rPr>
+          <w:rFonts w:ascii="Calibri" w:eastAsia="Times New Roman" w:hAnsi="Calibri" w:cs="Calibri"/>
+        </w:rPr>
+        <w:t>at</w:t>
+      </w:r>
+      <w:proofErr w:type="gramEnd"/>
+      <w:r>
+        <w:rPr>
+          <w:rFonts w:ascii="Calibri" w:eastAsia="Times New Roman" w:hAnsi="Calibri" w:cs="Calibri"/>
+        </w:rPr>
+        <w:t xml:space="preserve"> System.Runtime.CompilerServices.TaskAwaiter.ThrowForNonSuccess(Task task)</w:t>
+      </w:r>
+    </w:p>
+    <w:p>
+      <w:pPr>
+        <w:spacing w:after="0" w:line="240" w:lineRule="auto"/>
+        <w:rPr>
+          <w:rFonts w:ascii="Calibri" w:eastAsia="Times New Roman" w:hAnsi="Calibri" w:cs="Calibri"/>
+        </w:rPr>
+      </w:pPr>
+      <w:r>
+        <w:rPr>
+          <w:rFonts w:ascii="Calibri" w:eastAsia="Times New Roman" w:hAnsi="Calibri" w:cs="Calibri"/>
+        </w:rPr>
+        <w:t xml:space="preserve">   </w:t>
+      </w:r>
+      <w:proofErr w:type="gramStart"/>
+      <w:r>
+        <w:rPr>
+          <w:rFonts w:ascii="Calibri" w:eastAsia="Times New Roman" w:hAnsi="Calibri" w:cs="Calibri"/>
+        </w:rPr>
+        <w:t>at</w:t>
+      </w:r>
+      <w:proofErr w:type="gramEnd"/>
+      <w:r>
+        <w:rPr>
+          <w:rFonts w:ascii="Calibri" w:eastAsia="Times New Roman" w:hAnsi="Calibri" w:cs="Calibri"/>
+        </w:rPr>
         <w:t xml:space="preserve"> System.Runtime.CompilerServices.TaskAwaiter.HandleNonSuccessAndDebuggerNotification(Task task)</w:t>
       </w:r>
     </w:p>
@@ -6740,6 +6697,286 @@
         <w:rPr>
           <w:rFonts w:ascii="Calibri" w:eastAsia="Times New Roman" w:hAnsi="Calibri" w:cs="Calibri"/>
         </w:rPr>
+        <w:t xml:space="preserve"> Microsoft.Bot.Builder.Dialogs.Adaptive.AdaptiveDialog.&lt;BeginDialogAsync&gt;d__45.MoveNext()</w:t>
+      </w:r>
+    </w:p>
+    <w:p>
+      <w:pPr>
+        <w:spacing w:after="0" w:line="240" w:lineRule="auto"/>
+        <w:rPr>
+          <w:rFonts w:ascii="Calibri" w:eastAsia="Times New Roman" w:hAnsi="Calibri" w:cs="Calibri"/>
+        </w:rPr>
+      </w:pPr>
+      <w:r>
+        <w:rPr>
+          <w:rFonts w:ascii="Calibri" w:eastAsia="Times New Roman" w:hAnsi="Calibri" w:cs="Calibri"/>
+        </w:rPr>
+        <w:t xml:space="preserve">   </w:t>
+      </w:r>
+      <w:proofErr w:type="gramStart"/>
+      <w:r>
+        <w:rPr>
+          <w:rFonts w:ascii="Calibri" w:eastAsia="Times New Roman" w:hAnsi="Calibri" w:cs="Calibri"/>
+        </w:rPr>
+        <w:t>at</w:t>
+      </w:r>
+      <w:proofErr w:type="gramEnd"/>
+      <w:r>
+        <w:rPr>
+          <w:rFonts w:ascii="Calibri" w:eastAsia="Times New Roman" w:hAnsi="Calibri" w:cs="Calibri"/>
+        </w:rPr>
+        <w:t xml:space="preserve"> </w:t>
+      </w:r>
+      <w:proofErr w:type="spellStart"/>
+      <w:r>
+        <w:rPr>
+          <w:rFonts w:ascii="Calibri" w:eastAsia="Times New Roman" w:hAnsi="Calibri" w:cs="Calibri"/>
+        </w:rPr>
+        <w:t>System.Runtime.ExceptionServices.ExceptionDispatchInfo.Throw</w:t>
+      </w:r>
+      <w:proofErr w:type="spellEnd"/>
+      <w:r>
+        <w:rPr>
+          <w:rFonts w:ascii="Calibri" w:eastAsia="Times New Roman" w:hAnsi="Calibri" w:cs="Calibri"/>
+        </w:rPr>
+        <w:t>()</w:t>
+      </w:r>
+    </w:p>
+    <w:p>
+      <w:pPr>
+        <w:spacing w:after="0" w:line="240" w:lineRule="auto"/>
+        <w:rPr>
+          <w:rFonts w:ascii="Calibri" w:eastAsia="Times New Roman" w:hAnsi="Calibri" w:cs="Calibri"/>
+        </w:rPr>
+      </w:pPr>
+      <w:r>
+        <w:rPr>
+          <w:rFonts w:ascii="Calibri" w:eastAsia="Times New Roman" w:hAnsi="Calibri" w:cs="Calibri"/>
+        </w:rPr>
+        <w:t xml:space="preserve">   </w:t>
+      </w:r>
+      <w:proofErr w:type="gramStart"/>
+      <w:r>
+        <w:rPr>
+          <w:rFonts w:ascii="Calibri" w:eastAsia="Times New Roman" w:hAnsi="Calibri" w:cs="Calibri"/>
+        </w:rPr>
+        <w:t>at</w:t>
+      </w:r>
+      <w:proofErr w:type="gramEnd"/>
+      <w:r>
+        <w:rPr>
+          <w:rFonts w:ascii="Calibri" w:eastAsia="Times New Roman" w:hAnsi="Calibri" w:cs="Calibri"/>
+        </w:rPr>
+        <w:t xml:space="preserve"> System.Runtime.CompilerServices.TaskAwaiter.ThrowForNonSuccess(Task task)</w:t>
+      </w:r>
+    </w:p>
+    <w:p>
+      <w:pPr>
+        <w:spacing w:after="0" w:line="240" w:lineRule="auto"/>
+        <w:rPr>
+          <w:rFonts w:ascii="Calibri" w:eastAsia="Times New Roman" w:hAnsi="Calibri" w:cs="Calibri"/>
+        </w:rPr>
+      </w:pPr>
+      <w:r>
+        <w:rPr>
+          <w:rFonts w:ascii="Calibri" w:eastAsia="Times New Roman" w:hAnsi="Calibri" w:cs="Calibri"/>
+        </w:rPr>
+        <w:t xml:space="preserve">   </w:t>
+      </w:r>
+      <w:proofErr w:type="gramStart"/>
+      <w:r>
+        <w:rPr>
+          <w:rFonts w:ascii="Calibri" w:eastAsia="Times New Roman" w:hAnsi="Calibri" w:cs="Calibri"/>
+        </w:rPr>
+        <w:t>at</w:t>
+      </w:r>
+      <w:proofErr w:type="gramEnd"/>
+      <w:r>
+        <w:rPr>
+          <w:rFonts w:ascii="Calibri" w:eastAsia="Times New Roman" w:hAnsi="Calibri" w:cs="Calibri"/>
+        </w:rPr>
+        <w:t xml:space="preserve"> System.Runtime.CompilerServices.TaskAwaiter.HandleNonSuccessAndDebuggerNotification(Task task)</w:t>
+      </w:r>
+    </w:p>
+    <w:p>
+      <w:pPr>
+        <w:spacing w:after="0" w:line="240" w:lineRule="auto"/>
+        <w:rPr>
+          <w:rFonts w:ascii="Calibri" w:eastAsia="Times New Roman" w:hAnsi="Calibri" w:cs="Calibri"/>
+        </w:rPr>
+      </w:pPr>
+      <w:r>
+        <w:rPr>
+          <w:rFonts w:ascii="Calibri" w:eastAsia="Times New Roman" w:hAnsi="Calibri" w:cs="Calibri"/>
+        </w:rPr>
+        <w:t xml:space="preserve">   </w:t>
+      </w:r>
+      <w:proofErr w:type="gramStart"/>
+      <w:r>
+        <w:rPr>
+          <w:rFonts w:ascii="Calibri" w:eastAsia="Times New Roman" w:hAnsi="Calibri" w:cs="Calibri"/>
+        </w:rPr>
+        <w:t>at</w:t>
+      </w:r>
+      <w:proofErr w:type="gramEnd"/>
+      <w:r>
+        <w:rPr>
+          <w:rFonts w:ascii="Calibri" w:eastAsia="Times New Roman" w:hAnsi="Calibri" w:cs="Calibri"/>
+        </w:rPr>
+        <w:t xml:space="preserve"> System.Runtime.CompilerServices.ConfiguredTaskAwaitable`1.ConfiguredTaskAwaiter.GetResult()</w:t>
+      </w:r>
+    </w:p>
+    <w:p>
+      <w:pPr>
+        <w:spacing w:after="0" w:line="240" w:lineRule="auto"/>
+        <w:rPr>
+          <w:rFonts w:ascii="Calibri" w:eastAsia="Times New Roman" w:hAnsi="Calibri" w:cs="Calibri"/>
+        </w:rPr>
+      </w:pPr>
+      <w:r>
+        <w:rPr>
+          <w:rFonts w:ascii="Calibri" w:eastAsia="Times New Roman" w:hAnsi="Calibri" w:cs="Calibri"/>
+        </w:rPr>
+        <w:t xml:space="preserve">   </w:t>
+      </w:r>
+      <w:proofErr w:type="gramStart"/>
+      <w:r>
+        <w:rPr>
+          <w:rFonts w:ascii="Calibri" w:eastAsia="Times New Roman" w:hAnsi="Calibri" w:cs="Calibri"/>
+        </w:rPr>
+        <w:t>at</w:t>
+      </w:r>
+      <w:proofErr w:type="gramEnd"/>
+      <w:r>
+        <w:rPr>
+          <w:rFonts w:ascii="Calibri" w:eastAsia="Times New Roman" w:hAnsi="Calibri" w:cs="Calibri"/>
+        </w:rPr>
+        <w:t xml:space="preserve"> Microsoft.Bot.Builder.Dialogs.DialogContext.&lt;BeginDialogAsync&gt;d__32.MoveNext()</w:t>
+      </w:r>
+    </w:p>
+    <w:p>
+      <w:pPr>
+        <w:spacing w:after="0" w:line="240" w:lineRule="auto"/>
+        <w:rPr>
+          <w:rFonts w:ascii="Calibri" w:eastAsia="Times New Roman" w:hAnsi="Calibri" w:cs="Calibri"/>
+        </w:rPr>
+      </w:pPr>
+      <w:r>
+        <w:rPr>
+          <w:rFonts w:ascii="Calibri" w:eastAsia="Times New Roman" w:hAnsi="Calibri" w:cs="Calibri"/>
+        </w:rPr>
+        <w:t xml:space="preserve">   </w:t>
+      </w:r>
+      <w:proofErr w:type="gramStart"/>
+      <w:r>
+        <w:rPr>
+          <w:rFonts w:ascii="Calibri" w:eastAsia="Times New Roman" w:hAnsi="Calibri" w:cs="Calibri"/>
+        </w:rPr>
+        <w:t>at</w:t>
+      </w:r>
+      <w:proofErr w:type="gramEnd"/>
+      <w:r>
+        <w:rPr>
+          <w:rFonts w:ascii="Calibri" w:eastAsia="Times New Roman" w:hAnsi="Calibri" w:cs="Calibri"/>
+        </w:rPr>
+        <w:t xml:space="preserve"> </w:t>
+      </w:r>
+      <w:proofErr w:type="spellStart"/>
+      <w:r>
+        <w:rPr>
+          <w:rFonts w:ascii="Calibri" w:eastAsia="Times New Roman" w:hAnsi="Calibri" w:cs="Calibri"/>
+        </w:rPr>
+        <w:t>System.Runtime.ExceptionServices.ExceptionDispatchInfo.Throw</w:t>
+      </w:r>
+      <w:proofErr w:type="spellEnd"/>
+      <w:r>
+        <w:rPr>
+          <w:rFonts w:ascii="Calibri" w:eastAsia="Times New Roman" w:hAnsi="Calibri" w:cs="Calibri"/>
+        </w:rPr>
+        <w:t>()</w:t>
+      </w:r>
+    </w:p>
+    <w:p>
+      <w:pPr>
+        <w:spacing w:after="0" w:line="240" w:lineRule="auto"/>
+        <w:rPr>
+          <w:rFonts w:ascii="Calibri" w:eastAsia="Times New Roman" w:hAnsi="Calibri" w:cs="Calibri"/>
+        </w:rPr>
+      </w:pPr>
+      <w:r>
+        <w:rPr>
+          <w:rFonts w:ascii="Calibri" w:eastAsia="Times New Roman" w:hAnsi="Calibri" w:cs="Calibri"/>
+        </w:rPr>
+        <w:t xml:space="preserve">   </w:t>
+      </w:r>
+      <w:proofErr w:type="gramStart"/>
+      <w:r>
+        <w:rPr>
+          <w:rFonts w:ascii="Calibri" w:eastAsia="Times New Roman" w:hAnsi="Calibri" w:cs="Calibri"/>
+        </w:rPr>
+        <w:t>at</w:t>
+      </w:r>
+      <w:proofErr w:type="gramEnd"/>
+      <w:r>
+        <w:rPr>
+          <w:rFonts w:ascii="Calibri" w:eastAsia="Times New Roman" w:hAnsi="Calibri" w:cs="Calibri"/>
+        </w:rPr>
+        <w:t xml:space="preserve"> System.Runtime.CompilerServices.TaskAwaiter.ThrowForNonSuccess(Task task)</w:t>
+      </w:r>
+    </w:p>
+    <w:p>
+      <w:pPr>
+        <w:spacing w:after="0" w:line="240" w:lineRule="auto"/>
+        <w:rPr>
+          <w:rFonts w:ascii="Calibri" w:eastAsia="Times New Roman" w:hAnsi="Calibri" w:cs="Calibri"/>
+        </w:rPr>
+      </w:pPr>
+      <w:r>
+        <w:rPr>
+          <w:rFonts w:ascii="Calibri" w:eastAsia="Times New Roman" w:hAnsi="Calibri" w:cs="Calibri"/>
+        </w:rPr>
+        <w:t xml:space="preserve">   </w:t>
+      </w:r>
+      <w:proofErr w:type="gramStart"/>
+      <w:r>
+        <w:rPr>
+          <w:rFonts w:ascii="Calibri" w:eastAsia="Times New Roman" w:hAnsi="Calibri" w:cs="Calibri"/>
+        </w:rPr>
+        <w:t>at</w:t>
+      </w:r>
+      <w:proofErr w:type="gramEnd"/>
+      <w:r>
+        <w:rPr>
+          <w:rFonts w:ascii="Calibri" w:eastAsia="Times New Roman" w:hAnsi="Calibri" w:cs="Calibri"/>
+        </w:rPr>
+        <w:t xml:space="preserve"> System.Runtime.CompilerServices.TaskAwaiter.HandleNonSuccessAndDebuggerNotification(Task task)</w:t>
+      </w:r>
+    </w:p>
+    <w:p>
+      <w:pPr>
+        <w:spacing w:after="0" w:line="240" w:lineRule="auto"/>
+        <w:rPr>
+          <w:rFonts w:ascii="Calibri" w:eastAsia="Times New Roman" w:hAnsi="Calibri" w:cs="Calibri"/>
+        </w:rPr>
+      </w:pPr>
+      <w:r>
+        <w:rPr>
+          <w:rFonts w:ascii="Calibri" w:eastAsia="Times New Roman" w:hAnsi="Calibri" w:cs="Calibri"/>
+        </w:rPr>
+        <w:t xml:space="preserve">   </w:t>
+      </w:r>
+      <w:proofErr w:type="gramStart"/>
+      <w:r>
+        <w:rPr>
+          <w:rFonts w:ascii="Calibri" w:eastAsia="Times New Roman" w:hAnsi="Calibri" w:cs="Calibri"/>
+        </w:rPr>
+        <w:t>at</w:t>
+      </w:r>
+      <w:proofErr w:type="gramEnd"/>
+      <w:r>
+        <w:rPr>
+          <w:rFonts w:ascii="Calibri" w:eastAsia="Times New Roman" w:hAnsi="Calibri" w:cs="Calibri"/>
+        </w:rPr>
         <w:t xml:space="preserve"> System.Runtime.CompilerServices.TaskAwaiter`1.GetResult()</w:t>
       </w:r>
     </w:p>
@@ -6785,7 +7022,814 @@
         <w:t> </w:t>
       </w:r>
     </w:p>
-    <w:p/>
+    <w:p>
+      <w:pPr>
+        <w:pStyle w:val="Heading2"/>
+      </w:pPr>
+      <w:r>
+        <w:t>3</w:t>
+      </w:r>
+      <w:r>
+        <w:rPr>
+          <w:vertAlign w:val="superscript"/>
+        </w:rPr>
+        <w:t>rd</w:t>
+      </w:r>
+      <w:r>
+        <w:t xml:space="preserve"> Issue</w:t>
+      </w:r>
+    </w:p>
+    <w:p>
+      <w:r>
+        <w:t>To resolve the 2</w:t>
+      </w:r>
+      <w:r>
+        <w:rPr>
+          <w:vertAlign w:val="superscript"/>
+        </w:rPr>
+        <w:t>nd</w:t>
+      </w:r>
+      <w:r>
+        <w:t xml:space="preserve"> issue added the code:</w:t>
+      </w:r>
+    </w:p>
+    <w:p>
+      <w:proofErr w:type="spellStart"/>
+      <w:r>
+        <w:t>DefaultAdapter.cs</w:t>
+      </w:r>
+      <w:proofErr w:type="spellEnd"/>
+    </w:p>
+    <w:p>
+      <w:pPr>
+        <w:rPr>
+          <w:rFonts w:ascii="Consolas" w:hAnsi="Consolas" w:cs="Consolas"/>
+          <w:color w:val="000000"/>
+          <w:sz w:val="19"/>
+          <w:szCs w:val="19"/>
+        </w:rPr>
+      </w:pPr>
+      <w:proofErr w:type="gramStart"/>
+      <w:r>
+        <w:rPr>
+          <w:rFonts w:ascii="Consolas" w:hAnsi="Consolas" w:cs="Consolas"/>
+          <w:color w:val="0000FF"/>
+          <w:sz w:val="19"/>
+          <w:szCs w:val="19"/>
+        </w:rPr>
+        <w:t>private</w:t>
+      </w:r>
+      <w:proofErr w:type="gramEnd"/>
+      <w:r>
+        <w:rPr>
+          <w:rFonts w:ascii="Consolas" w:hAnsi="Consolas" w:cs="Consolas"/>
+          <w:color w:val="000000"/>
+          <w:sz w:val="19"/>
+          <w:szCs w:val="19"/>
+        </w:rPr>
+        <w:t xml:space="preserve"> </w:t>
+      </w:r>
+      <w:proofErr w:type="spellStart"/>
+      <w:r>
+        <w:rPr>
+          <w:rFonts w:ascii="Consolas" w:hAnsi="Consolas" w:cs="Consolas"/>
+          <w:color w:val="0000FF"/>
+          <w:sz w:val="19"/>
+          <w:szCs w:val="19"/>
+        </w:rPr>
+        <w:t>readonly</w:t>
+      </w:r>
+      <w:proofErr w:type="spellEnd"/>
+      <w:r>
+        <w:rPr>
+          <w:rFonts w:ascii="Consolas" w:hAnsi="Consolas" w:cs="Consolas"/>
+          <w:color w:val="000000"/>
+          <w:sz w:val="19"/>
+          <w:szCs w:val="19"/>
+        </w:rPr>
+        <w:t xml:space="preserve"> </w:t>
+      </w:r>
+      <w:proofErr w:type="spellStart"/>
+      <w:r>
+        <w:rPr>
+          <w:rFonts w:ascii="Consolas" w:hAnsi="Consolas" w:cs="Consolas"/>
+          <w:color w:val="000000"/>
+          <w:sz w:val="19"/>
+          <w:szCs w:val="19"/>
+        </w:rPr>
+        <w:t>SkillConversationIdFactoryBase</w:t>
+      </w:r>
+      <w:proofErr w:type="spellEnd"/>
+      <w:r>
+        <w:rPr>
+          <w:rFonts w:ascii="Consolas" w:hAnsi="Consolas" w:cs="Consolas"/>
+          <w:color w:val="000000"/>
+          <w:sz w:val="19"/>
+          <w:szCs w:val="19"/>
+        </w:rPr>
+        <w:t xml:space="preserve"> _</w:t>
+      </w:r>
+      <w:proofErr w:type="spellStart"/>
+      <w:r>
+        <w:rPr>
+          <w:rFonts w:ascii="Consolas" w:hAnsi="Consolas" w:cs="Consolas"/>
+          <w:color w:val="000000"/>
+          <w:sz w:val="19"/>
+          <w:szCs w:val="19"/>
+        </w:rPr>
+        <w:t>skillConversationIdFactoryBase</w:t>
+      </w:r>
+      <w:proofErr w:type="spellEnd"/>
+      <w:r>
+        <w:rPr>
+          <w:rFonts w:ascii="Consolas" w:hAnsi="Consolas" w:cs="Consolas"/>
+          <w:color w:val="000000"/>
+          <w:sz w:val="19"/>
+          <w:szCs w:val="19"/>
+        </w:rPr>
+        <w:t>;</w:t>
+      </w:r>
+    </w:p>
+    <w:p>
+      <w:pPr>
+        <w:rPr>
+          <w:rFonts w:ascii="Consolas" w:hAnsi="Consolas" w:cs="Consolas"/>
+          <w:color w:val="000000"/>
+          <w:sz w:val="19"/>
+          <w:szCs w:val="19"/>
+        </w:rPr>
+      </w:pPr>
+      <w:proofErr w:type="gramStart"/>
+      <w:r>
+        <w:rPr>
+          <w:rFonts w:ascii="Consolas" w:hAnsi="Consolas" w:cs="Consolas"/>
+          <w:color w:val="000000"/>
+          <w:sz w:val="19"/>
+          <w:szCs w:val="19"/>
+        </w:rPr>
+        <w:t>parameters</w:t>
+      </w:r>
+      <w:proofErr w:type="gramEnd"/>
+      <w:r>
+        <w:rPr>
+          <w:rFonts w:ascii="Consolas" w:hAnsi="Consolas" w:cs="Consolas"/>
+          <w:color w:val="000000"/>
+          <w:sz w:val="19"/>
+          <w:szCs w:val="19"/>
+        </w:rPr>
+        <w:t xml:space="preserve"> to the constructor:</w:t>
+      </w:r>
+    </w:p>
+    <w:p>
+      <w:pPr>
+        <w:autoSpaceDE w:val="0"/>
+        <w:autoSpaceDN w:val="0"/>
+        <w:adjustRightInd w:val="0"/>
+        <w:spacing w:after="0" w:line="240" w:lineRule="auto"/>
+        <w:rPr>
+          <w:rFonts w:ascii="Consolas" w:hAnsi="Consolas" w:cs="Consolas"/>
+          <w:color w:val="000000"/>
+          <w:sz w:val="19"/>
+          <w:szCs w:val="19"/>
+        </w:rPr>
+      </w:pPr>
+      <w:proofErr w:type="spellStart"/>
+      <w:r>
+        <w:rPr>
+          <w:rFonts w:ascii="Consolas" w:hAnsi="Consolas" w:cs="Consolas"/>
+          <w:color w:val="000000"/>
+          <w:sz w:val="19"/>
+          <w:szCs w:val="19"/>
+        </w:rPr>
+        <w:t>SkillConversationIdFactoryBase</w:t>
+      </w:r>
+      <w:proofErr w:type="spellEnd"/>
+      <w:r>
+        <w:rPr>
+          <w:rFonts w:ascii="Consolas" w:hAnsi="Consolas" w:cs="Consolas"/>
+          <w:color w:val="000000"/>
+          <w:sz w:val="19"/>
+          <w:szCs w:val="19"/>
+        </w:rPr>
+        <w:t xml:space="preserve"> </w:t>
+      </w:r>
+      <w:proofErr w:type="spellStart"/>
+      <w:r>
+        <w:rPr>
+          <w:rFonts w:ascii="Consolas" w:hAnsi="Consolas" w:cs="Consolas"/>
+          <w:color w:val="000000"/>
+          <w:sz w:val="19"/>
+          <w:szCs w:val="19"/>
+        </w:rPr>
+        <w:t>skillConversationIdFactoryBase</w:t>
+      </w:r>
+      <w:proofErr w:type="spellEnd"/>
+      <w:r>
+        <w:rPr>
+          <w:rFonts w:ascii="Consolas" w:hAnsi="Consolas" w:cs="Consolas"/>
+          <w:color w:val="000000"/>
+          <w:sz w:val="19"/>
+          <w:szCs w:val="19"/>
+        </w:rPr>
+        <w:t>,</w:t>
+      </w:r>
+    </w:p>
+    <w:p>
+      <w:pPr>
+        <w:rPr>
+          <w:rFonts w:ascii="Consolas" w:hAnsi="Consolas" w:cs="Consolas"/>
+          <w:color w:val="000000"/>
+          <w:sz w:val="19"/>
+          <w:szCs w:val="19"/>
+        </w:rPr>
+      </w:pPr>
+      <w:proofErr w:type="spellStart"/>
+      <w:r>
+        <w:rPr>
+          <w:rFonts w:ascii="Consolas" w:hAnsi="Consolas" w:cs="Consolas"/>
+          <w:color w:val="000000"/>
+          <w:sz w:val="19"/>
+          <w:szCs w:val="19"/>
+        </w:rPr>
+        <w:t>BotFrameworkClient</w:t>
+      </w:r>
+      <w:proofErr w:type="spellEnd"/>
+      <w:r>
+        <w:rPr>
+          <w:rFonts w:ascii="Consolas" w:hAnsi="Consolas" w:cs="Consolas"/>
+          <w:color w:val="000000"/>
+          <w:sz w:val="19"/>
+          <w:szCs w:val="19"/>
+        </w:rPr>
+        <w:t xml:space="preserve"> </w:t>
+      </w:r>
+      <w:proofErr w:type="spellStart"/>
+      <w:r>
+        <w:rPr>
+          <w:rFonts w:ascii="Consolas" w:hAnsi="Consolas" w:cs="Consolas"/>
+          <w:color w:val="000000"/>
+          <w:sz w:val="19"/>
+          <w:szCs w:val="19"/>
+        </w:rPr>
+        <w:t>botFrameworkClient</w:t>
+      </w:r>
+      <w:proofErr w:type="spellEnd"/>
+    </w:p>
+    <w:p>
+      <w:pPr>
+        <w:rPr>
+          <w:rFonts w:ascii="Consolas" w:hAnsi="Consolas" w:cs="Consolas"/>
+          <w:color w:val="000000"/>
+          <w:sz w:val="19"/>
+          <w:szCs w:val="19"/>
+        </w:rPr>
+      </w:pPr>
+      <w:r>
+        <w:rPr>
+          <w:rFonts w:ascii="Consolas" w:hAnsi="Consolas" w:cs="Consolas"/>
+          <w:color w:val="000000"/>
+          <w:sz w:val="19"/>
+          <w:szCs w:val="19"/>
+        </w:rPr>
+        <w:t>To the body of the constructor:</w:t>
+      </w:r>
+    </w:p>
+    <w:p>
+      <w:pPr>
+        <w:autoSpaceDE w:val="0"/>
+        <w:autoSpaceDN w:val="0"/>
+        <w:adjustRightInd w:val="0"/>
+        <w:spacing w:after="0" w:line="240" w:lineRule="auto"/>
+        <w:rPr>
+          <w:rFonts w:ascii="Consolas" w:hAnsi="Consolas" w:cs="Consolas"/>
+          <w:color w:val="000000"/>
+          <w:sz w:val="19"/>
+          <w:szCs w:val="19"/>
+        </w:rPr>
+      </w:pPr>
+      <w:proofErr w:type="gramStart"/>
+      <w:r>
+        <w:rPr>
+          <w:rFonts w:ascii="Consolas" w:hAnsi="Consolas" w:cs="Consolas"/>
+          <w:color w:val="000000"/>
+          <w:sz w:val="19"/>
+          <w:szCs w:val="19"/>
+        </w:rPr>
+        <w:t>Use(</w:t>
+      </w:r>
+      <w:proofErr w:type="gramEnd"/>
+      <w:r>
+        <w:rPr>
+          <w:rFonts w:ascii="Consolas" w:hAnsi="Consolas" w:cs="Consolas"/>
+          <w:color w:val="0000FF"/>
+          <w:sz w:val="19"/>
+          <w:szCs w:val="19"/>
+        </w:rPr>
+        <w:t>new</w:t>
+      </w:r>
+      <w:r>
+        <w:rPr>
+          <w:rFonts w:ascii="Consolas" w:hAnsi="Consolas" w:cs="Consolas"/>
+          <w:color w:val="000000"/>
+          <w:sz w:val="19"/>
+          <w:szCs w:val="19"/>
+        </w:rPr>
+        <w:t xml:space="preserve"> RegisterClassMiddleware&lt;SkillConversationIdFactoryBase&gt;(_skillConversationIdFactoryBase));</w:t>
+      </w:r>
+    </w:p>
+    <w:p>
+      <w:pPr>
+        <w:rPr>
+          <w:rFonts w:ascii="Consolas" w:hAnsi="Consolas" w:cs="Consolas"/>
+          <w:color w:val="000000"/>
+          <w:sz w:val="19"/>
+          <w:szCs w:val="19"/>
+        </w:rPr>
+      </w:pPr>
+      <w:proofErr w:type="gramStart"/>
+      <w:r>
+        <w:rPr>
+          <w:rFonts w:ascii="Consolas" w:hAnsi="Consolas" w:cs="Consolas"/>
+          <w:color w:val="000000"/>
+          <w:sz w:val="19"/>
+          <w:szCs w:val="19"/>
+        </w:rPr>
+        <w:t>Use(</w:t>
+      </w:r>
+      <w:proofErr w:type="gramEnd"/>
+      <w:r>
+        <w:rPr>
+          <w:rFonts w:ascii="Consolas" w:hAnsi="Consolas" w:cs="Consolas"/>
+          <w:color w:val="0000FF"/>
+          <w:sz w:val="19"/>
+          <w:szCs w:val="19"/>
+        </w:rPr>
+        <w:t>new</w:t>
+      </w:r>
+      <w:r>
+        <w:rPr>
+          <w:rFonts w:ascii="Consolas" w:hAnsi="Consolas" w:cs="Consolas"/>
+          <w:color w:val="000000"/>
+          <w:sz w:val="19"/>
+          <w:szCs w:val="19"/>
+        </w:rPr>
+        <w:t xml:space="preserve"> RegisterClassMiddleware&lt;BotFrameworkClient&gt;(botFrameworkClient));</w:t>
+      </w:r>
+    </w:p>
+    <w:p>
+      <w:pPr>
+        <w:rPr>
+          <w:rFonts w:ascii="Consolas" w:hAnsi="Consolas" w:cs="Consolas"/>
+          <w:color w:val="000000"/>
+          <w:sz w:val="19"/>
+          <w:szCs w:val="19"/>
+        </w:rPr>
+      </w:pPr>
+      <w:proofErr w:type="spellStart"/>
+      <w:r>
+        <w:rPr>
+          <w:rFonts w:ascii="Consolas" w:hAnsi="Consolas" w:cs="Consolas"/>
+          <w:color w:val="000000"/>
+          <w:sz w:val="19"/>
+          <w:szCs w:val="19"/>
+        </w:rPr>
+        <w:t>Startup.cs</w:t>
+      </w:r>
+      <w:proofErr w:type="spellEnd"/>
+    </w:p>
+    <w:p>
+      <w:pPr>
+        <w:autoSpaceDE w:val="0"/>
+        <w:autoSpaceDN w:val="0"/>
+        <w:adjustRightInd w:val="0"/>
+        <w:spacing w:after="0" w:line="240" w:lineRule="auto"/>
+        <w:rPr>
+          <w:rFonts w:ascii="Consolas" w:hAnsi="Consolas" w:cs="Consolas"/>
+          <w:color w:val="000000"/>
+          <w:sz w:val="19"/>
+          <w:szCs w:val="19"/>
+        </w:rPr>
+      </w:pPr>
+      <w:proofErr w:type="spellStart"/>
+      <w:r>
+        <w:rPr>
+          <w:rFonts w:ascii="Consolas" w:hAnsi="Consolas" w:cs="Consolas"/>
+          <w:color w:val="000000"/>
+          <w:sz w:val="19"/>
+          <w:szCs w:val="19"/>
+        </w:rPr>
+        <w:t>services.AddSingleton</w:t>
+      </w:r>
+      <w:proofErr w:type="spellEnd"/>
+      <w:r>
+        <w:rPr>
+          <w:rFonts w:ascii="Consolas" w:hAnsi="Consolas" w:cs="Consolas"/>
+          <w:color w:val="000000"/>
+          <w:sz w:val="19"/>
+          <w:szCs w:val="19"/>
+        </w:rPr>
+        <w:t>&lt;</w:t>
+      </w:r>
+      <w:proofErr w:type="spellStart"/>
+      <w:r>
+        <w:rPr>
+          <w:rFonts w:ascii="Consolas" w:hAnsi="Consolas" w:cs="Consolas"/>
+          <w:color w:val="000000"/>
+          <w:sz w:val="19"/>
+          <w:szCs w:val="19"/>
+        </w:rPr>
+        <w:t>SkillConversationIdFactoryBase</w:t>
+      </w:r>
+      <w:proofErr w:type="spellEnd"/>
+      <w:r>
+        <w:rPr>
+          <w:rFonts w:ascii="Consolas" w:hAnsi="Consolas" w:cs="Consolas"/>
+          <w:color w:val="000000"/>
+          <w:sz w:val="19"/>
+          <w:szCs w:val="19"/>
+        </w:rPr>
+        <w:t xml:space="preserve">, </w:t>
+      </w:r>
+      <w:proofErr w:type="spellStart"/>
+      <w:r>
+        <w:rPr>
+          <w:rFonts w:ascii="Consolas" w:hAnsi="Consolas" w:cs="Consolas"/>
+          <w:color w:val="000000"/>
+          <w:sz w:val="19"/>
+          <w:szCs w:val="19"/>
+        </w:rPr>
+        <w:t>SkillConversationIdFactory</w:t>
+      </w:r>
+      <w:proofErr w:type="spellEnd"/>
+      <w:proofErr w:type="gramStart"/>
+      <w:r>
+        <w:rPr>
+          <w:rFonts w:ascii="Consolas" w:hAnsi="Consolas" w:cs="Consolas"/>
+          <w:color w:val="000000"/>
+          <w:sz w:val="19"/>
+          <w:szCs w:val="19"/>
+        </w:rPr>
+        <w:t>&gt;(</w:t>
+      </w:r>
+      <w:proofErr w:type="gramEnd"/>
+      <w:r>
+        <w:rPr>
+          <w:rFonts w:ascii="Consolas" w:hAnsi="Consolas" w:cs="Consolas"/>
+          <w:color w:val="000000"/>
+          <w:sz w:val="19"/>
+          <w:szCs w:val="19"/>
+        </w:rPr>
+        <w:t>);</w:t>
+      </w:r>
+    </w:p>
+    <w:p>
+      <w:pPr>
+        <w:autoSpaceDE w:val="0"/>
+        <w:autoSpaceDN w:val="0"/>
+        <w:adjustRightInd w:val="0"/>
+        <w:spacing w:after="0" w:line="240" w:lineRule="auto"/>
+        <w:rPr>
+          <w:rFonts w:ascii="Consolas" w:hAnsi="Consolas" w:cs="Consolas"/>
+          <w:color w:val="000000"/>
+          <w:sz w:val="19"/>
+          <w:szCs w:val="19"/>
+        </w:rPr>
+      </w:pPr>
+    </w:p>
+    <w:p>
+      <w:pPr>
+        <w:autoSpaceDE w:val="0"/>
+        <w:autoSpaceDN w:val="0"/>
+        <w:adjustRightInd w:val="0"/>
+        <w:spacing w:after="0" w:line="240" w:lineRule="auto"/>
+        <w:rPr>
+          <w:rFonts w:ascii="Consolas" w:hAnsi="Consolas" w:cs="Consolas"/>
+          <w:color w:val="000000"/>
+          <w:sz w:val="19"/>
+          <w:szCs w:val="19"/>
+        </w:rPr>
+      </w:pPr>
+      <w:r>
+        <w:rPr>
+          <w:rFonts w:ascii="Consolas" w:hAnsi="Consolas" w:cs="Consolas"/>
+          <w:color w:val="008000"/>
+          <w:sz w:val="19"/>
+          <w:szCs w:val="19"/>
+        </w:rPr>
+        <w:t xml:space="preserve">//to support the needed parameters on the </w:t>
+      </w:r>
+      <w:proofErr w:type="spellStart"/>
+      <w:r>
+        <w:rPr>
+          <w:rFonts w:ascii="Consolas" w:hAnsi="Consolas" w:cs="Consolas"/>
+          <w:color w:val="008000"/>
+          <w:sz w:val="19"/>
+          <w:szCs w:val="19"/>
+        </w:rPr>
+        <w:t>BotFrameworkClient</w:t>
+      </w:r>
+      <w:proofErr w:type="spellEnd"/>
+      <w:r>
+        <w:rPr>
+          <w:rFonts w:ascii="Consolas" w:hAnsi="Consolas" w:cs="Consolas"/>
+          <w:color w:val="008000"/>
+          <w:sz w:val="19"/>
+          <w:szCs w:val="19"/>
+        </w:rPr>
+        <w:t xml:space="preserve"> constructor</w:t>
+      </w:r>
+    </w:p>
+    <w:p>
+      <w:pPr>
+        <w:autoSpaceDE w:val="0"/>
+        <w:autoSpaceDN w:val="0"/>
+        <w:adjustRightInd w:val="0"/>
+        <w:spacing w:after="0" w:line="240" w:lineRule="auto"/>
+        <w:rPr>
+          <w:rFonts w:ascii="Consolas" w:hAnsi="Consolas" w:cs="Consolas"/>
+          <w:color w:val="000000"/>
+          <w:sz w:val="19"/>
+          <w:szCs w:val="19"/>
+        </w:rPr>
+      </w:pPr>
+      <w:proofErr w:type="spellStart"/>
+      <w:r>
+        <w:rPr>
+          <w:rFonts w:ascii="Consolas" w:hAnsi="Consolas" w:cs="Consolas"/>
+          <w:color w:val="000000"/>
+          <w:sz w:val="19"/>
+          <w:szCs w:val="19"/>
+        </w:rPr>
+        <w:t>services.AddHttpClient</w:t>
+      </w:r>
+      <w:proofErr w:type="spellEnd"/>
+      <w:r>
+        <w:rPr>
+          <w:rFonts w:ascii="Consolas" w:hAnsi="Consolas" w:cs="Consolas"/>
+          <w:color w:val="000000"/>
+          <w:sz w:val="19"/>
+          <w:szCs w:val="19"/>
+        </w:rPr>
+        <w:t>&lt;</w:t>
+      </w:r>
+      <w:proofErr w:type="spellStart"/>
+      <w:r>
+        <w:rPr>
+          <w:rFonts w:ascii="Consolas" w:hAnsi="Consolas" w:cs="Consolas"/>
+          <w:color w:val="000000"/>
+          <w:sz w:val="19"/>
+          <w:szCs w:val="19"/>
+        </w:rPr>
+        <w:t>SkillHttpClient</w:t>
+      </w:r>
+      <w:proofErr w:type="spellEnd"/>
+      <w:proofErr w:type="gramStart"/>
+      <w:r>
+        <w:rPr>
+          <w:rFonts w:ascii="Consolas" w:hAnsi="Consolas" w:cs="Consolas"/>
+          <w:color w:val="000000"/>
+          <w:sz w:val="19"/>
+          <w:szCs w:val="19"/>
+        </w:rPr>
+        <w:t>&gt;(</w:t>
+      </w:r>
+      <w:proofErr w:type="gramEnd"/>
+      <w:r>
+        <w:rPr>
+          <w:rFonts w:ascii="Consolas" w:hAnsi="Consolas" w:cs="Consolas"/>
+          <w:color w:val="000000"/>
+          <w:sz w:val="19"/>
+          <w:szCs w:val="19"/>
+        </w:rPr>
+        <w:t>);</w:t>
+      </w:r>
+    </w:p>
+    <w:p>
+      <w:pPr>
+        <w:autoSpaceDE w:val="0"/>
+        <w:autoSpaceDN w:val="0"/>
+        <w:adjustRightInd w:val="0"/>
+        <w:spacing w:after="0" w:line="240" w:lineRule="auto"/>
+        <w:rPr>
+          <w:rFonts w:ascii="Consolas" w:hAnsi="Consolas" w:cs="Consolas"/>
+          <w:color w:val="000000"/>
+          <w:sz w:val="19"/>
+          <w:szCs w:val="19"/>
+        </w:rPr>
+      </w:pPr>
+      <w:proofErr w:type="spellStart"/>
+      <w:r>
+        <w:rPr>
+          <w:rFonts w:ascii="Consolas" w:hAnsi="Consolas" w:cs="Consolas"/>
+          <w:color w:val="000000"/>
+          <w:sz w:val="19"/>
+          <w:szCs w:val="19"/>
+        </w:rPr>
+        <w:t>services.AddSingleton</w:t>
+      </w:r>
+      <w:proofErr w:type="spellEnd"/>
+      <w:r>
+        <w:rPr>
+          <w:rFonts w:ascii="Consolas" w:hAnsi="Consolas" w:cs="Consolas"/>
+          <w:color w:val="000000"/>
+          <w:sz w:val="19"/>
+          <w:szCs w:val="19"/>
+        </w:rPr>
+        <w:t>&lt;</w:t>
+      </w:r>
+      <w:proofErr w:type="spellStart"/>
+      <w:r>
+        <w:rPr>
+          <w:rFonts w:ascii="Consolas" w:hAnsi="Consolas" w:cs="Consolas"/>
+          <w:color w:val="000000"/>
+          <w:sz w:val="19"/>
+          <w:szCs w:val="19"/>
+        </w:rPr>
+        <w:t>HttpClient</w:t>
+      </w:r>
+      <w:proofErr w:type="spellEnd"/>
+      <w:proofErr w:type="gramStart"/>
+      <w:r>
+        <w:rPr>
+          <w:rFonts w:ascii="Consolas" w:hAnsi="Consolas" w:cs="Consolas"/>
+          <w:color w:val="000000"/>
+          <w:sz w:val="19"/>
+          <w:szCs w:val="19"/>
+        </w:rPr>
+        <w:t>&gt;(</w:t>
+      </w:r>
+      <w:proofErr w:type="gramEnd"/>
+      <w:r>
+        <w:rPr>
+          <w:rFonts w:ascii="Consolas" w:hAnsi="Consolas" w:cs="Consolas"/>
+          <w:color w:val="0000FF"/>
+          <w:sz w:val="19"/>
+          <w:szCs w:val="19"/>
+        </w:rPr>
+        <w:t>new</w:t>
+      </w:r>
+      <w:r>
+        <w:rPr>
+          <w:rFonts w:ascii="Consolas" w:hAnsi="Consolas" w:cs="Consolas"/>
+          <w:color w:val="000000"/>
+          <w:sz w:val="19"/>
+          <w:szCs w:val="19"/>
+        </w:rPr>
+        <w:t xml:space="preserve"> </w:t>
+      </w:r>
+      <w:proofErr w:type="spellStart"/>
+      <w:r>
+        <w:rPr>
+          <w:rFonts w:ascii="Consolas" w:hAnsi="Consolas" w:cs="Consolas"/>
+          <w:color w:val="000000"/>
+          <w:sz w:val="19"/>
+          <w:szCs w:val="19"/>
+        </w:rPr>
+        <w:t>HttpClient</w:t>
+      </w:r>
+      <w:proofErr w:type="spellEnd"/>
+      <w:r>
+        <w:rPr>
+          <w:rFonts w:ascii="Consolas" w:hAnsi="Consolas" w:cs="Consolas"/>
+          <w:color w:val="000000"/>
+          <w:sz w:val="19"/>
+          <w:szCs w:val="19"/>
+        </w:rPr>
+        <w:t>());</w:t>
+      </w:r>
+    </w:p>
+    <w:p>
+      <w:pPr>
+        <w:rPr>
+          <w:rFonts w:ascii="Consolas" w:hAnsi="Consolas" w:cs="Consolas"/>
+          <w:color w:val="000000"/>
+          <w:sz w:val="19"/>
+          <w:szCs w:val="19"/>
+        </w:rPr>
+      </w:pPr>
+      <w:proofErr w:type="spellStart"/>
+      <w:r>
+        <w:rPr>
+          <w:rFonts w:ascii="Consolas" w:hAnsi="Consolas" w:cs="Consolas"/>
+          <w:color w:val="000000"/>
+          <w:sz w:val="19"/>
+          <w:szCs w:val="19"/>
+        </w:rPr>
+        <w:t>services.AddSingleton</w:t>
+      </w:r>
+      <w:proofErr w:type="spellEnd"/>
+      <w:r>
+        <w:rPr>
+          <w:rFonts w:ascii="Consolas" w:hAnsi="Consolas" w:cs="Consolas"/>
+          <w:color w:val="000000"/>
+          <w:sz w:val="19"/>
+          <w:szCs w:val="19"/>
+        </w:rPr>
+        <w:t>&lt;</w:t>
+      </w:r>
+      <w:proofErr w:type="spellStart"/>
+      <w:r>
+        <w:rPr>
+          <w:rFonts w:ascii="Consolas" w:hAnsi="Consolas" w:cs="Consolas"/>
+          <w:color w:val="000000"/>
+          <w:sz w:val="19"/>
+          <w:szCs w:val="19"/>
+        </w:rPr>
+        <w:t>BotFrameworkClient</w:t>
+      </w:r>
+      <w:proofErr w:type="spellEnd"/>
+      <w:r>
+        <w:rPr>
+          <w:rFonts w:ascii="Consolas" w:hAnsi="Consolas" w:cs="Consolas"/>
+          <w:color w:val="000000"/>
+          <w:sz w:val="19"/>
+          <w:szCs w:val="19"/>
+        </w:rPr>
+        <w:t xml:space="preserve">, </w:t>
+      </w:r>
+      <w:proofErr w:type="spellStart"/>
+      <w:r>
+        <w:rPr>
+          <w:rFonts w:ascii="Consolas" w:hAnsi="Consolas" w:cs="Consolas"/>
+          <w:color w:val="000000"/>
+          <w:sz w:val="19"/>
+          <w:szCs w:val="19"/>
+        </w:rPr>
+        <w:t>BotFrameworkHttpClient</w:t>
+      </w:r>
+      <w:proofErr w:type="spellEnd"/>
+      <w:proofErr w:type="gramStart"/>
+      <w:r>
+        <w:rPr>
+          <w:rFonts w:ascii="Consolas" w:hAnsi="Consolas" w:cs="Consolas"/>
+          <w:color w:val="000000"/>
+          <w:sz w:val="19"/>
+          <w:szCs w:val="19"/>
+        </w:rPr>
+        <w:t>&gt;(</w:t>
+      </w:r>
+      <w:proofErr w:type="gramEnd"/>
+      <w:r>
+        <w:rPr>
+          <w:rFonts w:ascii="Consolas" w:hAnsi="Consolas" w:cs="Consolas"/>
+          <w:color w:val="000000"/>
+          <w:sz w:val="19"/>
+          <w:szCs w:val="19"/>
+        </w:rPr>
+        <w:t>);</w:t>
+      </w:r>
+    </w:p>
+    <w:p>
+      <w:r>
+        <w:rPr>
+          <w:rFonts w:ascii="Consolas" w:hAnsi="Consolas" w:cs="Consolas"/>
+          <w:color w:val="000000"/>
+          <w:sz w:val="19"/>
+          <w:szCs w:val="19"/>
+        </w:rPr>
+        <w:t xml:space="preserve">The Skill </w:t>
+      </w:r>
+      <w:proofErr w:type="gramStart"/>
+      <w:r>
+        <w:rPr>
+          <w:rFonts w:ascii="Consolas" w:hAnsi="Consolas" w:cs="Consolas"/>
+          <w:color w:val="000000"/>
+          <w:sz w:val="19"/>
+          <w:szCs w:val="19"/>
+        </w:rPr>
+        <w:t>is called</w:t>
+      </w:r>
+      <w:proofErr w:type="gramEnd"/>
+      <w:r>
+        <w:rPr>
+          <w:rFonts w:ascii="Consolas" w:hAnsi="Consolas" w:cs="Consolas"/>
+          <w:color w:val="000000"/>
+          <w:sz w:val="19"/>
+          <w:szCs w:val="19"/>
+        </w:rPr>
+        <w:t xml:space="preserve"> successfully </w:t>
+      </w:r>
+      <w:r>
+        <w:rPr>
+          <w:rFonts w:ascii="Consolas" w:hAnsi="Consolas" w:cs="Consolas"/>
+          <w:color w:val="000000"/>
+          <w:sz w:val="19"/>
+          <w:szCs w:val="19"/>
+        </w:rPr>
+        <w:t>though nothing comes back on the Emulator</w:t>
+      </w:r>
+      <w:r>
+        <w:rPr>
+          <w:rFonts w:ascii="Consolas" w:hAnsi="Consolas" w:cs="Consolas"/>
+          <w:color w:val="000000"/>
+          <w:sz w:val="19"/>
+          <w:szCs w:val="19"/>
+        </w:rPr>
+        <w:t>.</w:t>
+      </w:r>
+      <w:bookmarkStart w:id="13" w:name="_GoBack"/>
+      <w:bookmarkEnd w:id="13"/>
+    </w:p>
     <w:sectPr>
       <w:pgSz w:w="12240" w:h="15840"/>
       <w:pgMar w:top="1440" w:right="1440" w:bottom="1440" w:left="1440" w:header="720" w:footer="720" w:gutter="0"/>
@@ -8080,7 +9124,7 @@
 </file>
 
 <file path=customXml/itemProps1.xml><?xml version="1.0" encoding="utf-8"?>
-<ds:datastoreItem xmlns:ds="http://schemas.openxmlformats.org/officeDocument/2006/customXml" ds:itemID="{836A9654-6CDC-43F6-B176-C50F16172B49}">
+<ds:datastoreItem xmlns:ds="http://schemas.openxmlformats.org/officeDocument/2006/customXml" ds:itemID="{8EF3D049-EF1E-468F-9D02-749DC307AA16}">
   <ds:schemaRefs>
     <ds:schemaRef ds:uri="http://schemas.openxmlformats.org/officeDocument/2006/bibliography"/>
   </ds:schemaRefs>

</xml_diff>

<commit_message>
additional instructions & notes
</commit_message>
<xml_diff>
--- a/Readme/Detailed Instructions.docx
+++ b/Readme/Detailed Instructions.docx
@@ -52,14 +52,14 @@
           <w:r>
             <w:fldChar w:fldCharType="separate"/>
           </w:r>
-          <w:hyperlink w:anchor="_Toc59015124" w:history="1">
+          <w:hyperlink w:anchor="_Toc59184463" w:history="1">
             <w:r>
               <w:rPr>
                 <w:rStyle w:val="Hyperlink"/>
                 <w:rFonts w:eastAsia="Times New Roman"/>
                 <w:noProof/>
               </w:rPr>
-              <w:t>Goal</w:t>
+              <w:t>Update &amp; Remaining Issue</w:t>
             </w:r>
             <w:r>
               <w:rPr>
@@ -80,7 +80,7 @@
                 <w:noProof/>
                 <w:webHidden/>
               </w:rPr>
-              <w:instrText xml:space="preserve"> PAGEREF _Toc59015124 \h </w:instrText>
+              <w:instrText xml:space="preserve"> PAGEREF _Toc59184463 \h </w:instrText>
             </w:r>
             <w:r>
               <w:rPr>
@@ -122,14 +122,14 @@
               <w:noProof/>
             </w:rPr>
           </w:pPr>
-          <w:hyperlink w:anchor="_Toc59015125" w:history="1">
+          <w:hyperlink w:anchor="_Toc59184464" w:history="1">
             <w:r>
               <w:rPr>
                 <w:rStyle w:val="Hyperlink"/>
                 <w:rFonts w:eastAsia="Times New Roman"/>
                 <w:noProof/>
               </w:rPr>
-              <w:t>Recreate Issue</w:t>
+              <w:t>Goal</w:t>
             </w:r>
             <w:r>
               <w:rPr>
@@ -150,7 +150,7 @@
                 <w:noProof/>
                 <w:webHidden/>
               </w:rPr>
-              <w:instrText xml:space="preserve"> PAGEREF _Toc59015125 \h </w:instrText>
+              <w:instrText xml:space="preserve"> PAGEREF _Toc59184464 \h </w:instrText>
             </w:r>
             <w:r>
               <w:rPr>
@@ -170,7 +170,7 @@
                 <w:noProof/>
                 <w:webHidden/>
               </w:rPr>
-              <w:t>1</w:t>
+              <w:t>2</w:t>
             </w:r>
             <w:r>
               <w:rPr>
@@ -192,14 +192,14 @@
               <w:noProof/>
             </w:rPr>
           </w:pPr>
-          <w:hyperlink w:anchor="_Toc59015126" w:history="1">
+          <w:hyperlink w:anchor="_Toc59184465" w:history="1">
             <w:r>
               <w:rPr>
                 <w:rStyle w:val="Hyperlink"/>
                 <w:rFonts w:eastAsia="Times New Roman"/>
                 <w:noProof/>
               </w:rPr>
-              <w:t>Issues</w:t>
+              <w:t>Recreate Issue</w:t>
             </w:r>
             <w:r>
               <w:rPr>
@@ -220,7 +220,7 @@
                 <w:noProof/>
                 <w:webHidden/>
               </w:rPr>
-              <w:instrText xml:space="preserve"> PAGEREF _Toc59015126 \h </w:instrText>
+              <w:instrText xml:space="preserve"> PAGEREF _Toc59184465 \h </w:instrText>
             </w:r>
             <w:r>
               <w:rPr>
@@ -262,13 +262,83 @@
               <w:noProof/>
             </w:rPr>
           </w:pPr>
-          <w:hyperlink w:anchor="_Toc59015127" w:history="1">
+          <w:hyperlink w:anchor="_Toc59184466" w:history="1">
             <w:r>
               <w:rPr>
                 <w:rStyle w:val="Hyperlink"/>
                 <w:rFonts w:eastAsia="Times New Roman"/>
                 <w:noProof/>
               </w:rPr>
+              <w:t>Issues</w:t>
+            </w:r>
+            <w:r>
+              <w:rPr>
+                <w:noProof/>
+                <w:webHidden/>
+              </w:rPr>
+              <w:tab/>
+            </w:r>
+            <w:r>
+              <w:rPr>
+                <w:noProof/>
+                <w:webHidden/>
+              </w:rPr>
+              <w:fldChar w:fldCharType="begin"/>
+            </w:r>
+            <w:r>
+              <w:rPr>
+                <w:noProof/>
+                <w:webHidden/>
+              </w:rPr>
+              <w:instrText xml:space="preserve"> PAGEREF _Toc59184466 \h </w:instrText>
+            </w:r>
+            <w:r>
+              <w:rPr>
+                <w:noProof/>
+                <w:webHidden/>
+              </w:rPr>
+            </w:r>
+            <w:r>
+              <w:rPr>
+                <w:noProof/>
+                <w:webHidden/>
+              </w:rPr>
+              <w:fldChar w:fldCharType="separate"/>
+            </w:r>
+            <w:r>
+              <w:rPr>
+                <w:noProof/>
+                <w:webHidden/>
+              </w:rPr>
+              <w:t>2</w:t>
+            </w:r>
+            <w:r>
+              <w:rPr>
+                <w:noProof/>
+                <w:webHidden/>
+              </w:rPr>
+              <w:fldChar w:fldCharType="end"/>
+            </w:r>
+          </w:hyperlink>
+        </w:p>
+        <w:p>
+          <w:pPr>
+            <w:pStyle w:val="TOC1"/>
+            <w:tabs>
+              <w:tab w:val="right" w:leader="dot" w:pos="9350"/>
+            </w:tabs>
+            <w:rPr>
+              <w:rFonts w:eastAsiaTheme="minorEastAsia"/>
+              <w:noProof/>
+            </w:rPr>
+          </w:pPr>
+          <w:hyperlink w:anchor="_Toc59184467" w:history="1">
+            <w:r>
+              <w:rPr>
+                <w:rStyle w:val="Hyperlink"/>
+                <w:rFonts w:eastAsia="Times New Roman"/>
+                <w:noProof/>
+              </w:rPr>
               <w:t>Steps to create the code</w:t>
             </w:r>
             <w:r>
@@ -290,7 +360,7 @@
                 <w:noProof/>
                 <w:webHidden/>
               </w:rPr>
-              <w:instrText xml:space="preserve"> PAGEREF _Toc59015127 \h </w:instrText>
+              <w:instrText xml:space="preserve"> PAGEREF _Toc59184467 \h </w:instrText>
             </w:r>
             <w:r>
               <w:rPr>
@@ -310,7 +380,7 @@
                 <w:noProof/>
                 <w:webHidden/>
               </w:rPr>
-              <w:t>2</w:t>
+              <w:t>3</w:t>
             </w:r>
             <w:r>
               <w:rPr>
@@ -332,7 +402,7 @@
               <w:noProof/>
             </w:rPr>
           </w:pPr>
-          <w:hyperlink w:anchor="_Toc59015128" w:history="1">
+          <w:hyperlink w:anchor="_Toc59184468" w:history="1">
             <w:r>
               <w:rPr>
                 <w:rStyle w:val="Hyperlink"/>
@@ -359,7 +429,7 @@
                 <w:noProof/>
                 <w:webHidden/>
               </w:rPr>
-              <w:instrText xml:space="preserve"> PAGEREF _Toc59015128 \h </w:instrText>
+              <w:instrText xml:space="preserve"> PAGEREF _Toc59184468 \h </w:instrText>
             </w:r>
             <w:r>
               <w:rPr>
@@ -379,7 +449,7 @@
                 <w:noProof/>
                 <w:webHidden/>
               </w:rPr>
-              <w:t>2</w:t>
+              <w:t>3</w:t>
             </w:r>
             <w:r>
               <w:rPr>
@@ -401,7 +471,7 @@
               <w:noProof/>
             </w:rPr>
           </w:pPr>
-          <w:hyperlink w:anchor="_Toc59015129" w:history="1">
+          <w:hyperlink w:anchor="_Toc59184469" w:history="1">
             <w:r>
               <w:rPr>
                 <w:rStyle w:val="Hyperlink"/>
@@ -429,7 +499,7 @@
                 <w:noProof/>
                 <w:webHidden/>
               </w:rPr>
-              <w:instrText xml:space="preserve"> PAGEREF _Toc59015129 \h </w:instrText>
+              <w:instrText xml:space="preserve"> PAGEREF _Toc59184469 \h </w:instrText>
             </w:r>
             <w:r>
               <w:rPr>
@@ -471,7 +541,7 @@
               <w:noProof/>
             </w:rPr>
           </w:pPr>
-          <w:hyperlink w:anchor="_Toc59015130" w:history="1">
+          <w:hyperlink w:anchor="_Toc59184470" w:history="1">
             <w:r>
               <w:rPr>
                 <w:rStyle w:val="Hyperlink"/>
@@ -499,7 +569,7 @@
                 <w:noProof/>
                 <w:webHidden/>
               </w:rPr>
-              <w:instrText xml:space="preserve"> PAGEREF _Toc59015130 \h </w:instrText>
+              <w:instrText xml:space="preserve"> PAGEREF _Toc59184470 \h </w:instrText>
             </w:r>
             <w:r>
               <w:rPr>
@@ -519,7 +589,7 @@
                 <w:noProof/>
                 <w:webHidden/>
               </w:rPr>
-              <w:t>3</w:t>
+              <w:t>4</w:t>
             </w:r>
             <w:r>
               <w:rPr>
@@ -541,7 +611,7 @@
               <w:noProof/>
             </w:rPr>
           </w:pPr>
-          <w:hyperlink w:anchor="_Toc59015131" w:history="1">
+          <w:hyperlink w:anchor="_Toc59184471" w:history="1">
             <w:r>
               <w:rPr>
                 <w:rStyle w:val="Hyperlink"/>
@@ -569,7 +639,7 @@
                 <w:noProof/>
                 <w:webHidden/>
               </w:rPr>
-              <w:instrText xml:space="preserve"> PAGEREF _Toc59015131 \h </w:instrText>
+              <w:instrText xml:space="preserve"> PAGEREF _Toc59184471 \h </w:instrText>
             </w:r>
             <w:r>
               <w:rPr>
@@ -611,7 +681,7 @@
               <w:noProof/>
             </w:rPr>
           </w:pPr>
-          <w:hyperlink w:anchor="_Toc59015132" w:history="1">
+          <w:hyperlink w:anchor="_Toc59184472" w:history="1">
             <w:r>
               <w:rPr>
                 <w:rStyle w:val="Hyperlink"/>
@@ -639,7 +709,7 @@
                 <w:noProof/>
                 <w:webHidden/>
               </w:rPr>
-              <w:instrText xml:space="preserve"> PAGEREF _Toc59015132 \h </w:instrText>
+              <w:instrText xml:space="preserve"> PAGEREF _Toc59184472 \h </w:instrText>
             </w:r>
             <w:r>
               <w:rPr>
@@ -681,7 +751,7 @@
               <w:noProof/>
             </w:rPr>
           </w:pPr>
-          <w:hyperlink w:anchor="_Toc59015133" w:history="1">
+          <w:hyperlink w:anchor="_Toc59184473" w:history="1">
             <w:r>
               <w:rPr>
                 <w:rStyle w:val="Hyperlink"/>
@@ -709,7 +779,7 @@
                 <w:noProof/>
                 <w:webHidden/>
               </w:rPr>
-              <w:instrText xml:space="preserve"> PAGEREF _Toc59015133 \h </w:instrText>
+              <w:instrText xml:space="preserve"> PAGEREF _Toc59184473 \h </w:instrText>
             </w:r>
             <w:r>
               <w:rPr>
@@ -729,7 +799,7 @@
                 <w:noProof/>
                 <w:webHidden/>
               </w:rPr>
-              <w:t>5</w:t>
+              <w:t>6</w:t>
             </w:r>
             <w:r>
               <w:rPr>
@@ -751,7 +821,7 @@
               <w:noProof/>
             </w:rPr>
           </w:pPr>
-          <w:hyperlink w:anchor="_Toc59015134" w:history="1">
+          <w:hyperlink w:anchor="_Toc59184474" w:history="1">
             <w:r>
               <w:rPr>
                 <w:rStyle w:val="Hyperlink"/>
@@ -779,7 +849,7 @@
                 <w:noProof/>
                 <w:webHidden/>
               </w:rPr>
-              <w:instrText xml:space="preserve"> PAGEREF _Toc59015134 \h </w:instrText>
+              <w:instrText xml:space="preserve"> PAGEREF _Toc59184474 \h </w:instrText>
             </w:r>
             <w:r>
               <w:rPr>
@@ -821,7 +891,7 @@
               <w:noProof/>
             </w:rPr>
           </w:pPr>
-          <w:hyperlink w:anchor="_Toc59015135" w:history="1">
+          <w:hyperlink w:anchor="_Toc59184475" w:history="1">
             <w:r>
               <w:rPr>
                 <w:rStyle w:val="Hyperlink"/>
@@ -849,7 +919,7 @@
                 <w:noProof/>
                 <w:webHidden/>
               </w:rPr>
-              <w:instrText xml:space="preserve"> PAGEREF _Toc59015135 \h </w:instrText>
+              <w:instrText xml:space="preserve"> PAGEREF _Toc59184475 \h </w:instrText>
             </w:r>
             <w:r>
               <w:rPr>
@@ -869,7 +939,7 @@
                 <w:noProof/>
                 <w:webHidden/>
               </w:rPr>
-              <w:t>7</w:t>
+              <w:t>8</w:t>
             </w:r>
             <w:r>
               <w:rPr>
@@ -891,7 +961,7 @@
               <w:noProof/>
             </w:rPr>
           </w:pPr>
-          <w:hyperlink w:anchor="_Toc59015136" w:history="1">
+          <w:hyperlink w:anchor="_Toc59184476" w:history="1">
             <w:r>
               <w:rPr>
                 <w:rStyle w:val="Hyperlink"/>
@@ -919,7 +989,7 @@
                 <w:noProof/>
                 <w:webHidden/>
               </w:rPr>
-              <w:instrText xml:space="preserve"> PAGEREF _Toc59015136 \h </w:instrText>
+              <w:instrText xml:space="preserve"> PAGEREF _Toc59184476 \h </w:instrText>
             </w:r>
             <w:r>
               <w:rPr>
@@ -940,6 +1010,104 @@
                 <w:webHidden/>
               </w:rPr>
               <w:t>8</w:t>
+            </w:r>
+            <w:r>
+              <w:rPr>
+                <w:noProof/>
+                <w:webHidden/>
+              </w:rPr>
+              <w:fldChar w:fldCharType="end"/>
+            </w:r>
+          </w:hyperlink>
+        </w:p>
+        <w:p>
+          <w:pPr>
+            <w:pStyle w:val="TOC2"/>
+            <w:tabs>
+              <w:tab w:val="right" w:leader="dot" w:pos="9350"/>
+            </w:tabs>
+            <w:rPr>
+              <w:rFonts w:eastAsiaTheme="minorEastAsia"/>
+              <w:noProof/>
+            </w:rPr>
+          </w:pPr>
+          <w:hyperlink w:anchor="_Toc59184477" w:history="1">
+            <w:r>
+              <w:rPr>
+                <w:rStyle w:val="Hyperlink"/>
+                <w:noProof/>
+              </w:rPr>
+              <w:t>3</w:t>
+            </w:r>
+            <w:r>
+              <w:rPr>
+                <w:rStyle w:val="Hyperlink"/>
+                <w:noProof/>
+                <w:vertAlign w:val="superscript"/>
+              </w:rPr>
+              <w:t>rd</w:t>
+            </w:r>
+            <w:r>
+              <w:rPr>
+                <w:rStyle w:val="Hyperlink"/>
+                <w:noProof/>
+              </w:rPr>
+              <w:t xml:space="preserve"> Is</w:t>
+            </w:r>
+            <w:r>
+              <w:rPr>
+                <w:rStyle w:val="Hyperlink"/>
+                <w:noProof/>
+              </w:rPr>
+              <w:t>s</w:t>
+            </w:r>
+            <w:r>
+              <w:rPr>
+                <w:rStyle w:val="Hyperlink"/>
+                <w:noProof/>
+              </w:rPr>
+              <w:t>ue</w:t>
+            </w:r>
+            <w:r>
+              <w:rPr>
+                <w:noProof/>
+                <w:webHidden/>
+              </w:rPr>
+              <w:tab/>
+            </w:r>
+            <w:r>
+              <w:rPr>
+                <w:noProof/>
+                <w:webHidden/>
+              </w:rPr>
+              <w:fldChar w:fldCharType="begin"/>
+            </w:r>
+            <w:r>
+              <w:rPr>
+                <w:noProof/>
+                <w:webHidden/>
+              </w:rPr>
+              <w:instrText xml:space="preserve"> PAGEREF _Toc59184477 \h </w:instrText>
+            </w:r>
+            <w:r>
+              <w:rPr>
+                <w:noProof/>
+                <w:webHidden/>
+              </w:rPr>
+            </w:r>
+            <w:r>
+              <w:rPr>
+                <w:noProof/>
+                <w:webHidden/>
+              </w:rPr>
+              <w:fldChar w:fldCharType="separate"/>
+            </w:r>
+            <w:r>
+              <w:rPr>
+                <w:noProof/>
+                <w:webHidden/>
+              </w:rPr>
+              <w:t>10</w:t>
             </w:r>
             <w:r>
               <w:rPr>
@@ -977,12 +1145,14 @@
           <w:rFonts w:eastAsia="Times New Roman"/>
         </w:rPr>
       </w:pPr>
+      <w:bookmarkStart w:id="0" w:name="_Toc59184463"/>
       <w:r>
         <w:rPr>
           <w:rFonts w:eastAsia="Times New Roman"/>
         </w:rPr>
         <w:t>Update &amp; Remaining Issue</w:t>
       </w:r>
+      <w:bookmarkEnd w:id="0"/>
     </w:p>
     <w:p>
       <w:r>
@@ -1134,6 +1304,7 @@
     <w:p/>
     <w:p>
       <w:r>
+        <w:lastRenderedPageBreak/>
         <w:t xml:space="preserve">The emulator does not display the expected text when the skill </w:t>
       </w:r>
       <w:proofErr w:type="gramStart"/>
@@ -1152,15 +1323,14 @@
           <w:rFonts w:eastAsia="Times New Roman"/>
         </w:rPr>
       </w:pPr>
-      <w:bookmarkStart w:id="0" w:name="_Toc59015124"/>
+      <w:bookmarkStart w:id="1" w:name="_Toc59184464"/>
       <w:r>
         <w:rPr>
           <w:rFonts w:eastAsia="Times New Roman"/>
         </w:rPr>
-        <w:lastRenderedPageBreak/>
         <w:t>Goal</w:t>
       </w:r>
-      <w:bookmarkEnd w:id="0"/>
+      <w:bookmarkEnd w:id="1"/>
     </w:p>
     <w:p>
       <w:pPr>
@@ -1253,14 +1423,14 @@
           <w:rFonts w:eastAsia="Times New Roman"/>
         </w:rPr>
       </w:pPr>
-      <w:bookmarkStart w:id="1" w:name="_Toc59015125"/>
+      <w:bookmarkStart w:id="2" w:name="_Toc59184465"/>
       <w:r>
         <w:rPr>
           <w:rFonts w:eastAsia="Times New Roman"/>
         </w:rPr>
         <w:t>Recreate Issue</w:t>
       </w:r>
-      <w:bookmarkEnd w:id="1"/>
+      <w:bookmarkEnd w:id="2"/>
     </w:p>
     <w:p>
       <w:pPr>
@@ -1685,14 +1855,14 @@
           <w:rFonts w:eastAsia="Times New Roman"/>
         </w:rPr>
       </w:pPr>
-      <w:bookmarkStart w:id="2" w:name="_Toc59015126"/>
+      <w:bookmarkStart w:id="3" w:name="_Toc59184466"/>
       <w:r>
         <w:rPr>
           <w:rFonts w:eastAsia="Times New Roman"/>
         </w:rPr>
         <w:t>Issues</w:t>
       </w:r>
-      <w:bookmarkEnd w:id="2"/>
+      <w:bookmarkEnd w:id="3"/>
     </w:p>
     <w:p>
       <w:pPr>
@@ -1885,6 +2055,7 @@
         <w:rPr>
           <w:rFonts w:ascii="Calibri" w:eastAsia="Times New Roman" w:hAnsi="Calibri" w:cs="Calibri"/>
         </w:rPr>
+        <w:lastRenderedPageBreak/>
         <w:t>"</w:t>
       </w:r>
       <w:proofErr w:type="spellStart"/>
@@ -1989,7 +2160,6 @@
         <w:rPr>
           <w:rFonts w:ascii="Calibri" w:eastAsia="Times New Roman" w:hAnsi="Calibri" w:cs="Calibri"/>
         </w:rPr>
-        <w:lastRenderedPageBreak/>
         <w:t>"</w:t>
       </w:r>
       <w:proofErr w:type="spellStart"/>
@@ -2509,24 +2679,24 @@
           <w:rFonts w:eastAsia="Times New Roman"/>
         </w:rPr>
       </w:pPr>
-      <w:bookmarkStart w:id="3" w:name="_Toc59015127"/>
+      <w:bookmarkStart w:id="4" w:name="_Toc59184467"/>
       <w:r>
         <w:rPr>
           <w:rFonts w:eastAsia="Times New Roman"/>
         </w:rPr>
         <w:t>Steps to create the code</w:t>
       </w:r>
-      <w:bookmarkEnd w:id="3"/>
+      <w:bookmarkEnd w:id="4"/>
     </w:p>
     <w:p>
       <w:pPr>
         <w:pStyle w:val="Heading2"/>
       </w:pPr>
-      <w:bookmarkStart w:id="4" w:name="_Toc59015128"/>
+      <w:bookmarkStart w:id="5" w:name="_Toc59184468"/>
       <w:r>
         <w:t>Online Instruction Being Followed</w:t>
       </w:r>
-      <w:bookmarkEnd w:id="4"/>
+      <w:bookmarkEnd w:id="5"/>
     </w:p>
     <w:p>
       <w:pPr>
@@ -2707,14 +2877,14 @@
           <w:rFonts w:eastAsia="Times New Roman"/>
         </w:rPr>
       </w:pPr>
-      <w:bookmarkStart w:id="5" w:name="_Toc59015129"/>
+      <w:bookmarkStart w:id="6" w:name="_Toc59184469"/>
       <w:r>
         <w:rPr>
           <w:rFonts w:eastAsia="Times New Roman"/>
         </w:rPr>
         <w:t>Create New Skill Template Project</w:t>
       </w:r>
-      <w:bookmarkEnd w:id="5"/>
+      <w:bookmarkEnd w:id="6"/>
     </w:p>
     <w:p>
       <w:pPr>
@@ -2827,14 +2997,15 @@
           <w:rFonts w:eastAsia="Times New Roman"/>
         </w:rPr>
       </w:pPr>
-      <w:bookmarkStart w:id="6" w:name="_Toc59015130"/>
+      <w:bookmarkStart w:id="7" w:name="_Toc59184470"/>
       <w:r>
         <w:rPr>
           <w:rFonts w:eastAsia="Times New Roman"/>
         </w:rPr>
+        <w:lastRenderedPageBreak/>
         <w:t>Clean unused code</w:t>
       </w:r>
-      <w:bookmarkEnd w:id="6"/>
+      <w:bookmarkEnd w:id="7"/>
     </w:p>
     <w:p>
       <w:pPr>
@@ -2903,7 +3074,6 @@
         <w:rPr>
           <w:rFonts w:ascii="Calibri" w:eastAsia="Times New Roman" w:hAnsi="Calibri" w:cs="Calibri"/>
         </w:rPr>
-        <w:lastRenderedPageBreak/>
         <w:t>Using Windows version of the Bot Composer:</w:t>
       </w:r>
     </w:p>
@@ -3235,14 +3405,14 @@
           <w:rFonts w:eastAsia="Times New Roman"/>
         </w:rPr>
       </w:pPr>
-      <w:bookmarkStart w:id="7" w:name="_Toc59015131"/>
+      <w:bookmarkStart w:id="8" w:name="_Toc59184471"/>
       <w:r>
         <w:rPr>
           <w:rFonts w:eastAsia="Times New Roman"/>
         </w:rPr>
         <w:t>Create Skill</w:t>
       </w:r>
-      <w:bookmarkEnd w:id="7"/>
+      <w:bookmarkEnd w:id="8"/>
     </w:p>
     <w:p>
       <w:pPr>
@@ -3612,14 +3782,14 @@
           <w:rFonts w:eastAsia="Times New Roman"/>
         </w:rPr>
       </w:pPr>
-      <w:bookmarkStart w:id="8" w:name="_Toc59015132"/>
+      <w:bookmarkStart w:id="9" w:name="_Toc59184472"/>
       <w:r>
         <w:rPr>
           <w:rFonts w:eastAsia="Times New Roman"/>
         </w:rPr>
         <w:t>Implementing changes to integrate composer dialogs into skill</w:t>
       </w:r>
-      <w:bookmarkEnd w:id="8"/>
+      <w:bookmarkEnd w:id="9"/>
     </w:p>
     <w:p>
       <w:pPr>
@@ -4017,14 +4187,14 @@
           <w:rFonts w:eastAsia="Times New Roman"/>
         </w:rPr>
       </w:pPr>
-      <w:bookmarkStart w:id="9" w:name="_Toc59015133"/>
+      <w:bookmarkStart w:id="10" w:name="_Toc59184473"/>
       <w:r>
         <w:rPr>
           <w:rFonts w:eastAsia="Times New Roman"/>
         </w:rPr>
         <w:t>Testing Changes</w:t>
       </w:r>
-      <w:bookmarkEnd w:id="9"/>
+      <w:bookmarkEnd w:id="10"/>
     </w:p>
     <w:p>
       <w:pPr>
@@ -4189,14 +4359,14 @@
           <w:rFonts w:eastAsia="Times New Roman"/>
         </w:rPr>
       </w:pPr>
-      <w:bookmarkStart w:id="10" w:name="_Toc59015134"/>
+      <w:bookmarkStart w:id="11" w:name="_Toc59184474"/>
       <w:r>
         <w:rPr>
           <w:rFonts w:eastAsia="Times New Roman"/>
         </w:rPr>
         <w:t>First Error (partially resolved)</w:t>
       </w:r>
-      <w:bookmarkEnd w:id="10"/>
+      <w:bookmarkEnd w:id="11"/>
     </w:p>
     <w:p>
       <w:pPr>
@@ -4769,14 +4939,14 @@
           <w:rFonts w:eastAsia="Times New Roman"/>
         </w:rPr>
       </w:pPr>
-      <w:bookmarkStart w:id="11" w:name="_Toc59015135"/>
+      <w:bookmarkStart w:id="12" w:name="_Toc59184475"/>
       <w:r>
         <w:rPr>
           <w:rFonts w:eastAsia="Times New Roman"/>
         </w:rPr>
         <w:t>Second Error (unresolved)</w:t>
       </w:r>
-      <w:bookmarkEnd w:id="11"/>
+      <w:bookmarkEnd w:id="12"/>
     </w:p>
     <w:p>
       <w:pPr>
@@ -4875,14 +5045,14 @@
           <w:rFonts w:eastAsia="Times New Roman"/>
         </w:rPr>
       </w:pPr>
-      <w:bookmarkStart w:id="12" w:name="_Toc59015136"/>
+      <w:bookmarkStart w:id="13" w:name="_Toc59184476"/>
       <w:r>
         <w:rPr>
           <w:rFonts w:eastAsia="Times New Roman"/>
         </w:rPr>
         <w:t>Error &amp; Stack Trace</w:t>
       </w:r>
-      <w:bookmarkEnd w:id="12"/>
+      <w:bookmarkEnd w:id="13"/>
     </w:p>
     <w:p>
       <w:pPr>
@@ -7026,6 +7196,7 @@
       <w:pPr>
         <w:pStyle w:val="Heading2"/>
       </w:pPr>
+      <w:bookmarkStart w:id="14" w:name="_Toc59184477"/>
       <w:r>
         <w:t>3</w:t>
       </w:r>
@@ -7038,6 +7209,7 @@
       <w:r>
         <w:t xml:space="preserve"> Issue</w:t>
       </w:r>
+      <w:bookmarkEnd w:id="14"/>
     </w:p>
     <w:p>
       <w:r>
@@ -7780,6 +7952,14 @@
       </w:r>
     </w:p>
     <w:p>
+      <w:pPr>
+        <w:rPr>
+          <w:rFonts w:ascii="Consolas" w:hAnsi="Consolas" w:cs="Consolas"/>
+          <w:color w:val="000000"/>
+          <w:sz w:val="19"/>
+          <w:szCs w:val="19"/>
+        </w:rPr>
+      </w:pPr>
       <w:r>
         <w:rPr>
           <w:rFonts w:ascii="Consolas" w:hAnsi="Consolas" w:cs="Consolas"/>
@@ -7827,8 +8007,461 @@
         </w:rPr>
         <w:t>.</w:t>
       </w:r>
-      <w:bookmarkStart w:id="13" w:name="_GoBack"/>
-      <w:bookmarkEnd w:id="13"/>
+    </w:p>
+    <w:p>
+      <w:pPr>
+        <w:rPr>
+          <w:rFonts w:ascii="Consolas" w:hAnsi="Consolas" w:cs="Consolas"/>
+          <w:color w:val="000000"/>
+          <w:sz w:val="19"/>
+          <w:szCs w:val="19"/>
+        </w:rPr>
+      </w:pPr>
+      <w:r>
+        <w:rPr>
+          <w:rFonts w:ascii="Consolas" w:hAnsi="Consolas" w:cs="Consolas"/>
+          <w:color w:val="000000"/>
+          <w:sz w:val="19"/>
+          <w:szCs w:val="19"/>
+        </w:rPr>
+        <w:lastRenderedPageBreak/>
+        <w:t xml:space="preserve">The error occurring when the skill tries to return the </w:t>
+      </w:r>
+      <w:proofErr w:type="spellStart"/>
+      <w:r>
+        <w:rPr>
+          <w:rFonts w:ascii="Consolas" w:hAnsi="Consolas" w:cs="Consolas"/>
+          <w:color w:val="000000"/>
+          <w:sz w:val="19"/>
+          <w:szCs w:val="19"/>
+        </w:rPr>
+        <w:t>turnContext.SendActivityAsync</w:t>
+      </w:r>
+      <w:proofErr w:type="spellEnd"/>
+      <w:r>
+        <w:rPr>
+          <w:rFonts w:ascii="Consolas" w:hAnsi="Consolas" w:cs="Consolas"/>
+          <w:color w:val="000000"/>
+          <w:sz w:val="19"/>
+          <w:szCs w:val="19"/>
+        </w:rPr>
+        <w:t xml:space="preserve"> is:</w:t>
+      </w:r>
+    </w:p>
+    <w:p>
+      <w:pPr>
+        <w:autoSpaceDE w:val="0"/>
+        <w:autoSpaceDN w:val="0"/>
+        <w:adjustRightInd w:val="0"/>
+        <w:spacing w:after="0" w:line="240" w:lineRule="auto"/>
+        <w:rPr>
+          <w:rFonts w:ascii="Consolas" w:hAnsi="Consolas" w:cs="Consolas"/>
+          <w:color w:val="0000FF"/>
+          <w:sz w:val="19"/>
+          <w:szCs w:val="19"/>
+        </w:rPr>
+      </w:pPr>
+      <w:r>
+        <w:rPr>
+          <w:rFonts w:ascii="Consolas" w:hAnsi="Consolas" w:cs="Consolas"/>
+          <w:color w:val="0000FF"/>
+          <w:sz w:val="19"/>
+          <w:szCs w:val="19"/>
+        </w:rPr>
+        <w:t xml:space="preserve">Error occurs after this line executes in </w:t>
+      </w:r>
+      <w:proofErr w:type="spellStart"/>
+      <w:r>
+        <w:rPr>
+          <w:rFonts w:ascii="Consolas" w:hAnsi="Consolas" w:cs="Consolas"/>
+          <w:color w:val="0000FF"/>
+          <w:sz w:val="19"/>
+          <w:szCs w:val="19"/>
+        </w:rPr>
+        <w:t>EchoBot.cs</w:t>
+      </w:r>
+      <w:proofErr w:type="spellEnd"/>
+    </w:p>
+    <w:p>
+      <w:pPr>
+        <w:autoSpaceDE w:val="0"/>
+        <w:autoSpaceDN w:val="0"/>
+        <w:adjustRightInd w:val="0"/>
+        <w:spacing w:after="0" w:line="240" w:lineRule="auto"/>
+        <w:rPr>
+          <w:rFonts w:ascii="Consolas" w:hAnsi="Consolas" w:cs="Consolas"/>
+          <w:color w:val="000000"/>
+          <w:sz w:val="19"/>
+          <w:szCs w:val="19"/>
+        </w:rPr>
+      </w:pPr>
+      <w:proofErr w:type="spellStart"/>
+      <w:proofErr w:type="gramStart"/>
+      <w:r>
+        <w:rPr>
+          <w:rFonts w:ascii="Consolas" w:hAnsi="Consolas" w:cs="Consolas"/>
+          <w:color w:val="0000FF"/>
+          <w:sz w:val="19"/>
+          <w:szCs w:val="19"/>
+        </w:rPr>
+        <w:t>var</w:t>
+      </w:r>
+      <w:proofErr w:type="spellEnd"/>
+      <w:proofErr w:type="gramEnd"/>
+      <w:r>
+        <w:rPr>
+          <w:rFonts w:ascii="Consolas" w:hAnsi="Consolas" w:cs="Consolas"/>
+          <w:color w:val="000000"/>
+          <w:sz w:val="19"/>
+          <w:szCs w:val="19"/>
+        </w:rPr>
+        <w:t xml:space="preserve"> </w:t>
+      </w:r>
+      <w:proofErr w:type="spellStart"/>
+      <w:r>
+        <w:rPr>
+          <w:rFonts w:ascii="Consolas" w:hAnsi="Consolas" w:cs="Consolas"/>
+          <w:color w:val="000000"/>
+          <w:sz w:val="19"/>
+          <w:szCs w:val="19"/>
+        </w:rPr>
+        <w:t>messageText</w:t>
+      </w:r>
+      <w:proofErr w:type="spellEnd"/>
+      <w:r>
+        <w:rPr>
+          <w:rFonts w:ascii="Consolas" w:hAnsi="Consolas" w:cs="Consolas"/>
+          <w:color w:val="000000"/>
+          <w:sz w:val="19"/>
+          <w:szCs w:val="19"/>
+        </w:rPr>
+        <w:t xml:space="preserve"> = </w:t>
+      </w:r>
+      <w:r>
+        <w:rPr>
+          <w:rFonts w:ascii="Consolas" w:hAnsi="Consolas" w:cs="Consolas"/>
+          <w:color w:val="A31515"/>
+          <w:sz w:val="19"/>
+          <w:szCs w:val="19"/>
+        </w:rPr>
+        <w:t xml:space="preserve">$"Echo: </w:t>
+      </w:r>
+      <w:r>
+        <w:rPr>
+          <w:rFonts w:ascii="Consolas" w:hAnsi="Consolas" w:cs="Consolas"/>
+          <w:color w:val="000000"/>
+          <w:sz w:val="19"/>
+          <w:szCs w:val="19"/>
+        </w:rPr>
+        <w:t>{</w:t>
+      </w:r>
+      <w:proofErr w:type="spellStart"/>
+      <w:r>
+        <w:rPr>
+          <w:rFonts w:ascii="Consolas" w:hAnsi="Consolas" w:cs="Consolas"/>
+          <w:color w:val="000000"/>
+          <w:sz w:val="19"/>
+          <w:szCs w:val="19"/>
+        </w:rPr>
+        <w:t>turnContext.Activity.Text</w:t>
+      </w:r>
+      <w:proofErr w:type="spellEnd"/>
+      <w:r>
+        <w:rPr>
+          <w:rFonts w:ascii="Consolas" w:hAnsi="Consolas" w:cs="Consolas"/>
+          <w:color w:val="000000"/>
+          <w:sz w:val="19"/>
+          <w:szCs w:val="19"/>
+        </w:rPr>
+        <w:t>}</w:t>
+      </w:r>
+      <w:r>
+        <w:rPr>
+          <w:rFonts w:ascii="Consolas" w:hAnsi="Consolas" w:cs="Consolas"/>
+          <w:color w:val="A31515"/>
+          <w:sz w:val="19"/>
+          <w:szCs w:val="19"/>
+        </w:rPr>
+        <w:t>"</w:t>
+      </w:r>
+      <w:r>
+        <w:rPr>
+          <w:rFonts w:ascii="Consolas" w:hAnsi="Consolas" w:cs="Consolas"/>
+          <w:color w:val="000000"/>
+          <w:sz w:val="19"/>
+          <w:szCs w:val="19"/>
+        </w:rPr>
+        <w:t>;</w:t>
+      </w:r>
+    </w:p>
+    <w:p>
+      <w:pPr>
+        <w:rPr>
+          <w:rFonts w:ascii="Consolas" w:hAnsi="Consolas" w:cs="Consolas"/>
+          <w:color w:val="000000"/>
+          <w:sz w:val="19"/>
+          <w:szCs w:val="19"/>
+        </w:rPr>
+      </w:pPr>
+      <w:r>
+        <w:rPr>
+          <w:rFonts w:ascii="Consolas" w:hAnsi="Consolas" w:cs="Consolas"/>
+          <w:color w:val="000000"/>
+          <w:sz w:val="19"/>
+          <w:szCs w:val="19"/>
+        </w:rPr>
+        <w:t xml:space="preserve">                </w:t>
+      </w:r>
+      <w:proofErr w:type="gramStart"/>
+      <w:r>
+        <w:rPr>
+          <w:rFonts w:ascii="Consolas" w:hAnsi="Consolas" w:cs="Consolas"/>
+          <w:color w:val="0000FF"/>
+          <w:sz w:val="19"/>
+          <w:szCs w:val="19"/>
+        </w:rPr>
+        <w:t>await</w:t>
+      </w:r>
+      <w:proofErr w:type="gramEnd"/>
+      <w:r>
+        <w:rPr>
+          <w:rFonts w:ascii="Consolas" w:hAnsi="Consolas" w:cs="Consolas"/>
+          <w:color w:val="000000"/>
+          <w:sz w:val="19"/>
+          <w:szCs w:val="19"/>
+        </w:rPr>
+        <w:t xml:space="preserve"> </w:t>
+      </w:r>
+      <w:proofErr w:type="spellStart"/>
+      <w:r>
+        <w:rPr>
+          <w:rFonts w:ascii="Consolas" w:hAnsi="Consolas" w:cs="Consolas"/>
+          <w:color w:val="000000"/>
+          <w:sz w:val="19"/>
+          <w:szCs w:val="19"/>
+        </w:rPr>
+        <w:t>turnContext.SendActivityAsync</w:t>
+      </w:r>
+      <w:proofErr w:type="spellEnd"/>
+      <w:r>
+        <w:rPr>
+          <w:rFonts w:ascii="Consolas" w:hAnsi="Consolas" w:cs="Consolas"/>
+          <w:color w:val="000000"/>
+          <w:sz w:val="19"/>
+          <w:szCs w:val="19"/>
+        </w:rPr>
+        <w:t>(</w:t>
+      </w:r>
+      <w:proofErr w:type="spellStart"/>
+      <w:r>
+        <w:rPr>
+          <w:rFonts w:ascii="Consolas" w:hAnsi="Consolas" w:cs="Consolas"/>
+          <w:color w:val="000000"/>
+          <w:sz w:val="19"/>
+          <w:szCs w:val="19"/>
+        </w:rPr>
+        <w:t>MessageFactory.Text</w:t>
+      </w:r>
+      <w:proofErr w:type="spellEnd"/>
+      <w:r>
+        <w:rPr>
+          <w:rFonts w:ascii="Consolas" w:hAnsi="Consolas" w:cs="Consolas"/>
+          <w:color w:val="000000"/>
+          <w:sz w:val="19"/>
+          <w:szCs w:val="19"/>
+        </w:rPr>
+        <w:t>(</w:t>
+      </w:r>
+      <w:proofErr w:type="spellStart"/>
+      <w:r>
+        <w:rPr>
+          <w:rFonts w:ascii="Consolas" w:hAnsi="Consolas" w:cs="Consolas"/>
+          <w:color w:val="000000"/>
+          <w:sz w:val="19"/>
+          <w:szCs w:val="19"/>
+        </w:rPr>
+        <w:t>messageText</w:t>
+      </w:r>
+      <w:proofErr w:type="spellEnd"/>
+      <w:r>
+        <w:rPr>
+          <w:rFonts w:ascii="Consolas" w:hAnsi="Consolas" w:cs="Consolas"/>
+          <w:color w:val="000000"/>
+          <w:sz w:val="19"/>
+          <w:szCs w:val="19"/>
+        </w:rPr>
+        <w:t xml:space="preserve">, </w:t>
+      </w:r>
+      <w:proofErr w:type="spellStart"/>
+      <w:r>
+        <w:rPr>
+          <w:rFonts w:ascii="Consolas" w:hAnsi="Consolas" w:cs="Consolas"/>
+          <w:color w:val="000000"/>
+          <w:sz w:val="19"/>
+          <w:szCs w:val="19"/>
+        </w:rPr>
+        <w:t>messageText</w:t>
+      </w:r>
+      <w:proofErr w:type="spellEnd"/>
+      <w:r>
+        <w:rPr>
+          <w:rFonts w:ascii="Consolas" w:hAnsi="Consolas" w:cs="Consolas"/>
+          <w:color w:val="000000"/>
+          <w:sz w:val="19"/>
+          <w:szCs w:val="19"/>
+        </w:rPr>
+        <w:t xml:space="preserve">, </w:t>
+      </w:r>
+      <w:proofErr w:type="spellStart"/>
+      <w:r>
+        <w:rPr>
+          <w:rFonts w:ascii="Consolas" w:hAnsi="Consolas" w:cs="Consolas"/>
+          <w:color w:val="000000"/>
+          <w:sz w:val="19"/>
+          <w:szCs w:val="19"/>
+        </w:rPr>
+        <w:t>InputHints.IgnoringInput</w:t>
+      </w:r>
+      <w:proofErr w:type="spellEnd"/>
+      <w:r>
+        <w:rPr>
+          <w:rFonts w:ascii="Consolas" w:hAnsi="Consolas" w:cs="Consolas"/>
+          <w:color w:val="000000"/>
+          <w:sz w:val="19"/>
+          <w:szCs w:val="19"/>
+        </w:rPr>
+        <w:t xml:space="preserve">), </w:t>
+      </w:r>
+      <w:proofErr w:type="spellStart"/>
+      <w:r>
+        <w:rPr>
+          <w:rFonts w:ascii="Consolas" w:hAnsi="Consolas" w:cs="Consolas"/>
+          <w:color w:val="000000"/>
+          <w:sz w:val="19"/>
+          <w:szCs w:val="19"/>
+        </w:rPr>
+        <w:t>cancellationToken</w:t>
+      </w:r>
+      <w:proofErr w:type="spellEnd"/>
+      <w:r>
+        <w:rPr>
+          <w:rFonts w:ascii="Consolas" w:hAnsi="Consolas" w:cs="Consolas"/>
+          <w:color w:val="000000"/>
+          <w:sz w:val="19"/>
+          <w:szCs w:val="19"/>
+        </w:rPr>
+        <w:t>);</w:t>
+      </w:r>
+    </w:p>
+    <w:p>
+      <w:pPr>
+        <w:rPr>
+          <w:rFonts w:ascii="Consolas" w:hAnsi="Consolas" w:cs="Consolas"/>
+          <w:color w:val="000000"/>
+          <w:sz w:val="19"/>
+          <w:szCs w:val="19"/>
+        </w:rPr>
+      </w:pPr>
+    </w:p>
+    <w:p>
+      <w:pPr>
+        <w:rPr>
+          <w:rFonts w:ascii="Consolas" w:hAnsi="Consolas" w:cs="Consolas"/>
+          <w:color w:val="000000"/>
+          <w:sz w:val="19"/>
+          <w:szCs w:val="19"/>
+        </w:rPr>
+      </w:pPr>
+      <w:r>
+        <w:rPr>
+          <w:rFonts w:ascii="Consolas" w:hAnsi="Consolas" w:cs="Consolas"/>
+          <w:color w:val="000000"/>
+          <w:sz w:val="19"/>
+          <w:szCs w:val="19"/>
+        </w:rPr>
+        <w:t>Operation returned an invalid status code '</w:t>
+      </w:r>
+      <w:proofErr w:type="spellStart"/>
+      <w:r>
+        <w:rPr>
+          <w:rFonts w:ascii="Consolas" w:hAnsi="Consolas" w:cs="Consolas"/>
+          <w:color w:val="000000"/>
+          <w:sz w:val="19"/>
+          <w:szCs w:val="19"/>
+        </w:rPr>
+        <w:t>NotFound</w:t>
+      </w:r>
+      <w:proofErr w:type="spellEnd"/>
+      <w:r>
+        <w:rPr>
+          <w:rFonts w:ascii="Consolas" w:hAnsi="Consolas" w:cs="Consolas"/>
+          <w:color w:val="000000"/>
+          <w:sz w:val="19"/>
+          <w:szCs w:val="19"/>
+        </w:rPr>
+        <w:t>'</w:t>
+      </w:r>
+    </w:p>
+    <w:p>
+      <w:pPr>
+        <w:rPr>
+          <w:rFonts w:ascii="Consolas" w:hAnsi="Consolas" w:cs="Consolas"/>
+          <w:color w:val="000000"/>
+          <w:sz w:val="19"/>
+          <w:szCs w:val="19"/>
+        </w:rPr>
+      </w:pPr>
+      <w:bookmarkStart w:id="15" w:name="_GoBack"/>
+      <w:bookmarkEnd w:id="15"/>
+    </w:p>
+    <w:p>
+      <w:pPr>
+        <w:rPr>
+          <w:rFonts w:ascii="Consolas" w:hAnsi="Consolas" w:cs="Consolas"/>
+          <w:color w:val="000000"/>
+          <w:sz w:val="19"/>
+          <w:szCs w:val="19"/>
+        </w:rPr>
+      </w:pPr>
+      <w:r>
+        <w:rPr>
+          <w:rFonts w:ascii="Consolas" w:hAnsi="Consolas" w:cs="Consolas"/>
+          <w:color w:val="000000"/>
+          <w:sz w:val="19"/>
+          <w:szCs w:val="19"/>
+        </w:rPr>
+        <w:t xml:space="preserve">   </w:t>
+      </w:r>
+      <w:proofErr w:type="gramStart"/>
+      <w:r>
+        <w:rPr>
+          <w:rFonts w:ascii="Consolas" w:hAnsi="Consolas" w:cs="Consolas"/>
+          <w:color w:val="000000"/>
+          <w:sz w:val="19"/>
+          <w:szCs w:val="19"/>
+        </w:rPr>
+        <w:t>at</w:t>
+      </w:r>
+      <w:proofErr w:type="gramEnd"/>
+      <w:r>
+        <w:rPr>
+          <w:rFonts w:ascii="Consolas" w:hAnsi="Consolas" w:cs="Consolas"/>
+          <w:color w:val="000000"/>
+          <w:sz w:val="19"/>
+          <w:szCs w:val="19"/>
+        </w:rPr>
+        <w:t xml:space="preserve"> Microsoft.Bot.Connector.Conversations.&lt;ReplyToActivityWithHttpMessagesAsync&gt;d__10.MoveNext()</w:t>
+      </w:r>
+    </w:p>
+    <w:p>
+      <w:pPr>
+        <w:rPr>
+          <w:rFonts w:ascii="Consolas" w:hAnsi="Consolas" w:cs="Consolas"/>
+          <w:color w:val="000000"/>
+          <w:sz w:val="19"/>
+          <w:szCs w:val="19"/>
+        </w:rPr>
+      </w:pPr>
     </w:p>
     <w:sectPr>
       <w:pgSz w:w="12240" w:h="15840"/>
@@ -9124,7 +9757,7 @@
 </file>
 
 <file path=customXml/itemProps1.xml><?xml version="1.0" encoding="utf-8"?>
-<ds:datastoreItem xmlns:ds="http://schemas.openxmlformats.org/officeDocument/2006/customXml" ds:itemID="{8EF3D049-EF1E-468F-9D02-749DC307AA16}">
+<ds:datastoreItem xmlns:ds="http://schemas.openxmlformats.org/officeDocument/2006/customXml" ds:itemID="{2C077871-B4D6-458C-972B-D4AED6DD2A56}">
   <ds:schemaRefs>
     <ds:schemaRef ds:uri="http://schemas.openxmlformats.org/officeDocument/2006/bibliography"/>
   </ds:schemaRefs>

</xml_diff>

<commit_message>
adding instructions on how the 3rd issue was resolved
</commit_message>
<xml_diff>
--- a/Readme/Detailed Instructions.docx
+++ b/Readme/Detailed Instructions.docx
@@ -1052,21 +1052,7 @@
                 <w:rStyle w:val="Hyperlink"/>
                 <w:noProof/>
               </w:rPr>
-              <w:t xml:space="preserve"> Is</w:t>
-            </w:r>
-            <w:r>
-              <w:rPr>
-                <w:rStyle w:val="Hyperlink"/>
-                <w:noProof/>
-              </w:rPr>
-              <w:t>s</w:t>
-            </w:r>
-            <w:r>
-              <w:rPr>
-                <w:rStyle w:val="Hyperlink"/>
-                <w:noProof/>
-              </w:rPr>
-              <w:t>ue</w:t>
+              <w:t xml:space="preserve"> Issue</w:t>
             </w:r>
             <w:r>
               <w:rPr>
@@ -8411,6 +8397,163 @@
           <w:szCs w:val="19"/>
         </w:rPr>
       </w:pPr>
+    </w:p>
+    <w:p>
+      <w:pPr>
+        <w:rPr>
+          <w:rFonts w:ascii="Consolas" w:hAnsi="Consolas" w:cs="Consolas"/>
+          <w:color w:val="000000"/>
+          <w:sz w:val="19"/>
+          <w:szCs w:val="19"/>
+        </w:rPr>
+      </w:pPr>
+      <w:r>
+        <w:rPr>
+          <w:rFonts w:ascii="Consolas" w:hAnsi="Consolas" w:cs="Consolas"/>
+          <w:color w:val="000000"/>
+          <w:sz w:val="19"/>
+          <w:szCs w:val="19"/>
+        </w:rPr>
+        <w:t xml:space="preserve">   </w:t>
+      </w:r>
+      <w:proofErr w:type="gramStart"/>
+      <w:r>
+        <w:rPr>
+          <w:rFonts w:ascii="Consolas" w:hAnsi="Consolas" w:cs="Consolas"/>
+          <w:color w:val="000000"/>
+          <w:sz w:val="19"/>
+          <w:szCs w:val="19"/>
+        </w:rPr>
+        <w:t>at</w:t>
+      </w:r>
+      <w:proofErr w:type="gramEnd"/>
+      <w:r>
+        <w:rPr>
+          <w:rFonts w:ascii="Consolas" w:hAnsi="Consolas" w:cs="Consolas"/>
+          <w:color w:val="000000"/>
+          <w:sz w:val="19"/>
+          <w:szCs w:val="19"/>
+        </w:rPr>
+        <w:t xml:space="preserve"> Microsoft.Bot.Connector.Conversations.&lt;ReplyToActivityWithHttpMessagesAsync&gt;d__10.MoveNext()</w:t>
+      </w:r>
+    </w:p>
+    <w:p>
+      <w:pPr>
+        <w:rPr>
+          <w:rFonts w:ascii="Consolas" w:hAnsi="Consolas" w:cs="Consolas"/>
+          <w:color w:val="000000"/>
+          <w:sz w:val="19"/>
+          <w:szCs w:val="19"/>
+        </w:rPr>
+      </w:pPr>
+    </w:p>
+    <w:p>
+      <w:pPr>
+        <w:rPr>
+          <w:rFonts w:ascii="Consolas" w:hAnsi="Consolas" w:cs="Consolas"/>
+          <w:color w:val="000000"/>
+          <w:sz w:val="19"/>
+          <w:szCs w:val="19"/>
+        </w:rPr>
+      </w:pPr>
+      <w:r>
+        <w:rPr>
+          <w:rFonts w:ascii="Consolas" w:hAnsi="Consolas" w:cs="Consolas"/>
+          <w:color w:val="000000"/>
+          <w:sz w:val="19"/>
+          <w:szCs w:val="19"/>
+        </w:rPr>
+        <w:t xml:space="preserve">This error was occurring because there was not </w:t>
+      </w:r>
+      <w:proofErr w:type="spellStart"/>
+      <w:r>
+        <w:rPr>
+          <w:rFonts w:ascii="Consolas" w:hAnsi="Consolas" w:cs="Consolas"/>
+          <w:color w:val="000000"/>
+          <w:sz w:val="19"/>
+          <w:szCs w:val="19"/>
+        </w:rPr>
+        <w:t>api</w:t>
+      </w:r>
+      <w:proofErr w:type="spellEnd"/>
+      <w:r>
+        <w:rPr>
+          <w:rFonts w:ascii="Consolas" w:hAnsi="Consolas" w:cs="Consolas"/>
+          <w:color w:val="000000"/>
+          <w:sz w:val="19"/>
+          <w:szCs w:val="19"/>
+        </w:rPr>
+        <w:t>/skills endpoint in the project.  I suppose that the Bot Composer adds this in the background somehow.</w:t>
+      </w:r>
+    </w:p>
+    <w:p>
+      <w:pPr>
+        <w:rPr>
+          <w:rFonts w:ascii="Consolas" w:hAnsi="Consolas" w:cs="Consolas"/>
+          <w:color w:val="000000"/>
+          <w:sz w:val="19"/>
+          <w:szCs w:val="19"/>
+        </w:rPr>
+      </w:pPr>
+      <w:r>
+        <w:rPr>
+          <w:rFonts w:ascii="Consolas" w:hAnsi="Consolas" w:cs="Consolas"/>
+          <w:color w:val="000000"/>
+          <w:sz w:val="19"/>
+          <w:szCs w:val="19"/>
+        </w:rPr>
+        <w:t xml:space="preserve">To fix this I added the </w:t>
+      </w:r>
+      <w:proofErr w:type="spellStart"/>
+      <w:r>
+        <w:rPr>
+          <w:rFonts w:ascii="Consolas" w:hAnsi="Consolas" w:cs="Consolas"/>
+          <w:color w:val="000000"/>
+          <w:sz w:val="19"/>
+          <w:szCs w:val="19"/>
+        </w:rPr>
+        <w:t>SkillController.cs</w:t>
+      </w:r>
+      <w:proofErr w:type="spellEnd"/>
+      <w:r>
+        <w:rPr>
+          <w:rFonts w:ascii="Consolas" w:hAnsi="Consolas" w:cs="Consolas"/>
+          <w:color w:val="000000"/>
+          <w:sz w:val="19"/>
+          <w:szCs w:val="19"/>
+        </w:rPr>
+        <w:t xml:space="preserve"> from </w:t>
+      </w:r>
+      <w:hyperlink r:id="rId34" w:history="1">
+        <w:r>
+          <w:rPr>
+            <w:rStyle w:val="Hyperlink"/>
+            <w:rFonts w:ascii="Consolas" w:hAnsi="Consolas" w:cs="Consolas"/>
+            <w:sz w:val="19"/>
+            <w:szCs w:val="19"/>
+          </w:rPr>
+          <w:t>https://github.com/microsoft/botbuilder-dotnet/blob/main/tests/Microsoft.Bot.Builder.TestBot.Json/Controllers/SkillController.cs</w:t>
+        </w:r>
+      </w:hyperlink>
+    </w:p>
+    <w:p>
+      <w:pPr>
+        <w:rPr>
+          <w:rFonts w:ascii="Consolas" w:hAnsi="Consolas" w:cs="Consolas"/>
+          <w:color w:val="000000"/>
+          <w:sz w:val="19"/>
+          <w:szCs w:val="19"/>
+        </w:rPr>
+      </w:pPr>
+      <w:r>
+        <w:rPr>
+          <w:rFonts w:ascii="Consolas" w:hAnsi="Consolas" w:cs="Consolas"/>
+          <w:color w:val="000000"/>
+          <w:sz w:val="19"/>
+          <w:szCs w:val="19"/>
+        </w:rPr>
+        <w:t>Then added dependency injection to support the controller.</w:t>
+      </w:r>
       <w:bookmarkStart w:id="15" w:name="_GoBack"/>
       <w:bookmarkEnd w:id="15"/>
     </w:p>
@@ -8430,27 +8573,268 @@
           <w:sz w:val="19"/>
           <w:szCs w:val="19"/>
         </w:rPr>
-        <w:t xml:space="preserve">   </w:t>
-      </w:r>
-      <w:proofErr w:type="gramStart"/>
-      <w:r>
-        <w:rPr>
-          <w:rFonts w:ascii="Consolas" w:hAnsi="Consolas" w:cs="Consolas"/>
-          <w:color w:val="000000"/>
-          <w:sz w:val="19"/>
-          <w:szCs w:val="19"/>
-        </w:rPr>
-        <w:t>at</w:t>
-      </w:r>
-      <w:proofErr w:type="gramEnd"/>
-      <w:r>
-        <w:rPr>
-          <w:rFonts w:ascii="Consolas" w:hAnsi="Consolas" w:cs="Consolas"/>
-          <w:color w:val="000000"/>
-          <w:sz w:val="19"/>
-          <w:szCs w:val="19"/>
-        </w:rPr>
-        <w:t xml:space="preserve"> Microsoft.Bot.Connector.Conversations.&lt;ReplyToActivityWithHttpMessagesAsync&gt;d__10.MoveNext()</w:t>
+        <w:t xml:space="preserve">I tested a basic </w:t>
+      </w:r>
+      <w:proofErr w:type="gramStart"/>
+      <w:r>
+        <w:rPr>
+          <w:rFonts w:ascii="Consolas" w:hAnsi="Consolas" w:cs="Consolas"/>
+          <w:color w:val="000000"/>
+          <w:sz w:val="19"/>
+          <w:szCs w:val="19"/>
+        </w:rPr>
+        <w:t>intent which</w:t>
+      </w:r>
+      <w:proofErr w:type="gramEnd"/>
+      <w:r>
+        <w:rPr>
+          <w:rFonts w:ascii="Consolas" w:hAnsi="Consolas" w:cs="Consolas"/>
+          <w:color w:val="000000"/>
+          <w:sz w:val="19"/>
+          <w:szCs w:val="19"/>
+        </w:rPr>
+        <w:t xml:space="preserve"> does not use a skill to determine if there would be any conflict with the dependency injection impacting those.  The basic intent worked as expected though.</w:t>
+      </w:r>
+    </w:p>
+    <w:p>
+      <w:pPr>
+        <w:autoSpaceDE w:val="0"/>
+        <w:autoSpaceDN w:val="0"/>
+        <w:adjustRightInd w:val="0"/>
+        <w:spacing w:after="0" w:line="240" w:lineRule="auto"/>
+        <w:rPr>
+          <w:rFonts w:ascii="Consolas" w:hAnsi="Consolas" w:cs="Consolas"/>
+          <w:color w:val="000000"/>
+          <w:sz w:val="19"/>
+          <w:szCs w:val="19"/>
+        </w:rPr>
+      </w:pPr>
+      <w:r>
+        <w:rPr>
+          <w:rFonts w:ascii="Consolas" w:hAnsi="Consolas" w:cs="Consolas"/>
+          <w:color w:val="008000"/>
+          <w:sz w:val="19"/>
+          <w:szCs w:val="19"/>
+        </w:rPr>
+        <w:t xml:space="preserve">//to support </w:t>
+      </w:r>
+      <w:proofErr w:type="spellStart"/>
+      <w:r>
+        <w:rPr>
+          <w:rFonts w:ascii="Consolas" w:hAnsi="Consolas" w:cs="Consolas"/>
+          <w:color w:val="008000"/>
+          <w:sz w:val="19"/>
+          <w:szCs w:val="19"/>
+        </w:rPr>
+        <w:t>SkillController.cs</w:t>
+      </w:r>
+      <w:proofErr w:type="spellEnd"/>
+    </w:p>
+    <w:p>
+      <w:pPr>
+        <w:autoSpaceDE w:val="0"/>
+        <w:autoSpaceDN w:val="0"/>
+        <w:adjustRightInd w:val="0"/>
+        <w:spacing w:after="0" w:line="240" w:lineRule="auto"/>
+        <w:rPr>
+          <w:rFonts w:ascii="Consolas" w:hAnsi="Consolas" w:cs="Consolas"/>
+          <w:color w:val="000000"/>
+          <w:sz w:val="19"/>
+          <w:szCs w:val="19"/>
+        </w:rPr>
+      </w:pPr>
+      <w:r>
+        <w:rPr>
+          <w:rFonts w:ascii="Consolas" w:hAnsi="Consolas" w:cs="Consolas"/>
+          <w:color w:val="000000"/>
+          <w:sz w:val="19"/>
+          <w:szCs w:val="19"/>
+        </w:rPr>
+        <w:t xml:space="preserve">            </w:t>
+      </w:r>
+      <w:r>
+        <w:rPr>
+          <w:rFonts w:ascii="Consolas" w:hAnsi="Consolas" w:cs="Consolas"/>
+          <w:color w:val="008000"/>
+          <w:sz w:val="19"/>
+          <w:szCs w:val="19"/>
+        </w:rPr>
+        <w:t>//from: https://github.com/microsoft/botbuilder-dotnet/blob/main/tests/Microsoft.Bot.Builder.TestBot.Json/Startup.cs</w:t>
+      </w:r>
+    </w:p>
+    <w:p>
+      <w:pPr>
+        <w:autoSpaceDE w:val="0"/>
+        <w:autoSpaceDN w:val="0"/>
+        <w:adjustRightInd w:val="0"/>
+        <w:spacing w:after="0" w:line="240" w:lineRule="auto"/>
+        <w:rPr>
+          <w:rFonts w:ascii="Consolas" w:hAnsi="Consolas" w:cs="Consolas"/>
+          <w:color w:val="000000"/>
+          <w:sz w:val="19"/>
+          <w:szCs w:val="19"/>
+        </w:rPr>
+      </w:pPr>
+      <w:r>
+        <w:rPr>
+          <w:rFonts w:ascii="Consolas" w:hAnsi="Consolas" w:cs="Consolas"/>
+          <w:color w:val="000000"/>
+          <w:sz w:val="19"/>
+          <w:szCs w:val="19"/>
+        </w:rPr>
+        <w:t xml:space="preserve">            </w:t>
+      </w:r>
+      <w:proofErr w:type="spellStart"/>
+      <w:r>
+        <w:rPr>
+          <w:rFonts w:ascii="Consolas" w:hAnsi="Consolas" w:cs="Consolas"/>
+          <w:color w:val="000000"/>
+          <w:sz w:val="19"/>
+          <w:szCs w:val="19"/>
+        </w:rPr>
+        <w:t>services.AddSingleton</w:t>
+      </w:r>
+      <w:proofErr w:type="spellEnd"/>
+      <w:r>
+        <w:rPr>
+          <w:rFonts w:ascii="Consolas" w:hAnsi="Consolas" w:cs="Consolas"/>
+          <w:color w:val="000000"/>
+          <w:sz w:val="19"/>
+          <w:szCs w:val="19"/>
+        </w:rPr>
+        <w:t>&lt;</w:t>
+      </w:r>
+      <w:proofErr w:type="spellStart"/>
+      <w:r>
+        <w:rPr>
+          <w:rFonts w:ascii="Consolas" w:hAnsi="Consolas" w:cs="Consolas"/>
+          <w:color w:val="000000"/>
+          <w:sz w:val="19"/>
+          <w:szCs w:val="19"/>
+        </w:rPr>
+        <w:t>ChannelServiceHandler</w:t>
+      </w:r>
+      <w:proofErr w:type="spellEnd"/>
+      <w:r>
+        <w:rPr>
+          <w:rFonts w:ascii="Consolas" w:hAnsi="Consolas" w:cs="Consolas"/>
+          <w:color w:val="000000"/>
+          <w:sz w:val="19"/>
+          <w:szCs w:val="19"/>
+        </w:rPr>
+        <w:t xml:space="preserve">, </w:t>
+      </w:r>
+      <w:proofErr w:type="spellStart"/>
+      <w:r>
+        <w:rPr>
+          <w:rFonts w:ascii="Consolas" w:hAnsi="Consolas" w:cs="Consolas"/>
+          <w:color w:val="000000"/>
+          <w:sz w:val="19"/>
+          <w:szCs w:val="19"/>
+        </w:rPr>
+        <w:t>SkillHandler</w:t>
+      </w:r>
+      <w:proofErr w:type="spellEnd"/>
+      <w:proofErr w:type="gramStart"/>
+      <w:r>
+        <w:rPr>
+          <w:rFonts w:ascii="Consolas" w:hAnsi="Consolas" w:cs="Consolas"/>
+          <w:color w:val="000000"/>
+          <w:sz w:val="19"/>
+          <w:szCs w:val="19"/>
+        </w:rPr>
+        <w:t>&gt;(</w:t>
+      </w:r>
+      <w:proofErr w:type="gramEnd"/>
+      <w:r>
+        <w:rPr>
+          <w:rFonts w:ascii="Consolas" w:hAnsi="Consolas" w:cs="Consolas"/>
+          <w:color w:val="000000"/>
+          <w:sz w:val="19"/>
+          <w:szCs w:val="19"/>
+        </w:rPr>
+        <w:t>);</w:t>
+      </w:r>
+    </w:p>
+    <w:p>
+      <w:pPr>
+        <w:rPr>
+          <w:rFonts w:ascii="Consolas" w:hAnsi="Consolas" w:cs="Consolas"/>
+          <w:color w:val="000000"/>
+          <w:sz w:val="19"/>
+          <w:szCs w:val="19"/>
+        </w:rPr>
+      </w:pPr>
+      <w:r>
+        <w:rPr>
+          <w:rFonts w:ascii="Consolas" w:hAnsi="Consolas" w:cs="Consolas"/>
+          <w:color w:val="000000"/>
+          <w:sz w:val="19"/>
+          <w:szCs w:val="19"/>
+        </w:rPr>
+        <w:t xml:space="preserve">            </w:t>
+      </w:r>
+      <w:proofErr w:type="spellStart"/>
+      <w:r>
+        <w:rPr>
+          <w:rFonts w:ascii="Consolas" w:hAnsi="Consolas" w:cs="Consolas"/>
+          <w:color w:val="000000"/>
+          <w:sz w:val="19"/>
+          <w:szCs w:val="19"/>
+        </w:rPr>
+        <w:t>services.AddSingleton</w:t>
+      </w:r>
+      <w:proofErr w:type="spellEnd"/>
+      <w:r>
+        <w:rPr>
+          <w:rFonts w:ascii="Consolas" w:hAnsi="Consolas" w:cs="Consolas"/>
+          <w:color w:val="000000"/>
+          <w:sz w:val="19"/>
+          <w:szCs w:val="19"/>
+        </w:rPr>
+        <w:t>&lt;</w:t>
+      </w:r>
+      <w:proofErr w:type="spellStart"/>
+      <w:r>
+        <w:rPr>
+          <w:rFonts w:ascii="Consolas" w:hAnsi="Consolas" w:cs="Consolas"/>
+          <w:color w:val="000000"/>
+          <w:sz w:val="19"/>
+          <w:szCs w:val="19"/>
+        </w:rPr>
+        <w:t>BotAdapter</w:t>
+      </w:r>
+      <w:proofErr w:type="spellEnd"/>
+      <w:proofErr w:type="gramStart"/>
+      <w:r>
+        <w:rPr>
+          <w:rFonts w:ascii="Consolas" w:hAnsi="Consolas" w:cs="Consolas"/>
+          <w:color w:val="000000"/>
+          <w:sz w:val="19"/>
+          <w:szCs w:val="19"/>
+        </w:rPr>
+        <w:t>&gt;(</w:t>
+      </w:r>
+      <w:proofErr w:type="spellStart"/>
+      <w:proofErr w:type="gramEnd"/>
+      <w:r>
+        <w:rPr>
+          <w:rFonts w:ascii="Consolas" w:hAnsi="Consolas" w:cs="Consolas"/>
+          <w:color w:val="000000"/>
+          <w:sz w:val="19"/>
+          <w:szCs w:val="19"/>
+        </w:rPr>
+        <w:t>sp</w:t>
+      </w:r>
+      <w:proofErr w:type="spellEnd"/>
+      <w:r>
+        <w:rPr>
+          <w:rFonts w:ascii="Consolas" w:hAnsi="Consolas" w:cs="Consolas"/>
+          <w:color w:val="000000"/>
+          <w:sz w:val="19"/>
+          <w:szCs w:val="19"/>
+        </w:rPr>
+        <w:t xml:space="preserve"> =&gt; (BotFrameworkHttpAdapter)sp.GetService&lt;IBotFrameworkHttpAdapter&gt;());</w:t>
       </w:r>
     </w:p>
     <w:p>
@@ -9757,7 +10141,7 @@
 </file>
 
 <file path=customXml/itemProps1.xml><?xml version="1.0" encoding="utf-8"?>
-<ds:datastoreItem xmlns:ds="http://schemas.openxmlformats.org/officeDocument/2006/customXml" ds:itemID="{2C077871-B4D6-458C-972B-D4AED6DD2A56}">
+<ds:datastoreItem xmlns:ds="http://schemas.openxmlformats.org/officeDocument/2006/customXml" ds:itemID="{ED3D0D7D-6AA4-44FD-889B-99DD77DDD720}">
   <ds:schemaRefs>
     <ds:schemaRef ds:uri="http://schemas.openxmlformats.org/officeDocument/2006/bibliography"/>
   </ds:schemaRefs>

</xml_diff>

<commit_message>
updated details & notes
</commit_message>
<xml_diff>
--- a/Readme/Detailed Instructions.docx
+++ b/Readme/Detailed Instructions.docx
@@ -7718,7 +7718,7 @@
           <w:sz w:val="19"/>
           <w:szCs w:val="19"/>
         </w:rPr>
-        <w:t>services.AddHttpClient</w:t>
+        <w:t>services.AddSingleton</w:t>
       </w:r>
       <w:proofErr w:type="spellEnd"/>
       <w:r>
@@ -7738,7 +7738,7 @@
           <w:sz w:val="19"/>
           <w:szCs w:val="19"/>
         </w:rPr>
-        <w:t>SkillHttpClient</w:t>
+        <w:t>HttpClient</w:t>
       </w:r>
       <w:proofErr w:type="spellEnd"/>
       <w:proofErr w:type="gramStart"/>
@@ -7755,11 +7755,217 @@
       <w:r>
         <w:rPr>
           <w:rFonts w:ascii="Consolas" w:hAnsi="Consolas" w:cs="Consolas"/>
+          <w:color w:val="0000FF"/>
+          <w:sz w:val="19"/>
+          <w:szCs w:val="19"/>
+        </w:rPr>
+        <w:t>new</w:t>
+      </w:r>
+      <w:r>
+        <w:rPr>
+          <w:rFonts w:ascii="Consolas" w:hAnsi="Consolas" w:cs="Consolas"/>
+          <w:color w:val="000000"/>
+          <w:sz w:val="19"/>
+          <w:szCs w:val="19"/>
+        </w:rPr>
+        <w:t xml:space="preserve"> </w:t>
+      </w:r>
+      <w:proofErr w:type="spellStart"/>
+      <w:r>
+        <w:rPr>
+          <w:rFonts w:ascii="Consolas" w:hAnsi="Consolas" w:cs="Consolas"/>
+          <w:color w:val="000000"/>
+          <w:sz w:val="19"/>
+          <w:szCs w:val="19"/>
+        </w:rPr>
+        <w:t>HttpClient</w:t>
+      </w:r>
+      <w:proofErr w:type="spellEnd"/>
+      <w:r>
+        <w:rPr>
+          <w:rFonts w:ascii="Consolas" w:hAnsi="Consolas" w:cs="Consolas"/>
+          <w:color w:val="000000"/>
+          <w:sz w:val="19"/>
+          <w:szCs w:val="19"/>
+        </w:rPr>
+        <w:t>());</w:t>
+      </w:r>
+    </w:p>
+    <w:p>
+      <w:pPr>
+        <w:rPr>
+          <w:rFonts w:ascii="Consolas" w:hAnsi="Consolas" w:cs="Consolas"/>
+          <w:color w:val="000000"/>
+          <w:sz w:val="19"/>
+          <w:szCs w:val="19"/>
+        </w:rPr>
+      </w:pPr>
+      <w:proofErr w:type="spellStart"/>
+      <w:r>
+        <w:rPr>
+          <w:rFonts w:ascii="Consolas" w:hAnsi="Consolas" w:cs="Consolas"/>
+          <w:color w:val="000000"/>
+          <w:sz w:val="19"/>
+          <w:szCs w:val="19"/>
+        </w:rPr>
+        <w:t>services.AddSingleton</w:t>
+      </w:r>
+      <w:proofErr w:type="spellEnd"/>
+      <w:r>
+        <w:rPr>
+          <w:rFonts w:ascii="Consolas" w:hAnsi="Consolas" w:cs="Consolas"/>
+          <w:color w:val="000000"/>
+          <w:sz w:val="19"/>
+          <w:szCs w:val="19"/>
+        </w:rPr>
+        <w:t>&lt;</w:t>
+      </w:r>
+      <w:proofErr w:type="spellStart"/>
+      <w:r>
+        <w:rPr>
+          <w:rFonts w:ascii="Consolas" w:hAnsi="Consolas" w:cs="Consolas"/>
+          <w:color w:val="000000"/>
+          <w:sz w:val="19"/>
+          <w:szCs w:val="19"/>
+        </w:rPr>
+        <w:t>BotFrameworkClient</w:t>
+      </w:r>
+      <w:proofErr w:type="spellEnd"/>
+      <w:r>
+        <w:rPr>
+          <w:rFonts w:ascii="Consolas" w:hAnsi="Consolas" w:cs="Consolas"/>
+          <w:color w:val="000000"/>
+          <w:sz w:val="19"/>
+          <w:szCs w:val="19"/>
+        </w:rPr>
+        <w:t xml:space="preserve">, </w:t>
+      </w:r>
+      <w:proofErr w:type="spellStart"/>
+      <w:r>
+        <w:rPr>
+          <w:rFonts w:ascii="Consolas" w:hAnsi="Consolas" w:cs="Consolas"/>
+          <w:color w:val="000000"/>
+          <w:sz w:val="19"/>
+          <w:szCs w:val="19"/>
+        </w:rPr>
+        <w:t>BotFrameworkHttpClient</w:t>
+      </w:r>
+      <w:proofErr w:type="spellEnd"/>
+      <w:proofErr w:type="gramStart"/>
+      <w:r>
+        <w:rPr>
+          <w:rFonts w:ascii="Consolas" w:hAnsi="Consolas" w:cs="Consolas"/>
+          <w:color w:val="000000"/>
+          <w:sz w:val="19"/>
+          <w:szCs w:val="19"/>
+        </w:rPr>
+        <w:t>&gt;(</w:t>
+      </w:r>
+      <w:proofErr w:type="gramEnd"/>
+      <w:r>
+        <w:rPr>
+          <w:rFonts w:ascii="Consolas" w:hAnsi="Consolas" w:cs="Consolas"/>
           <w:color w:val="000000"/>
           <w:sz w:val="19"/>
           <w:szCs w:val="19"/>
         </w:rPr>
         <w:t>);</w:t>
+      </w:r>
+    </w:p>
+    <w:p>
+      <w:pPr>
+        <w:rPr>
+          <w:rFonts w:ascii="Consolas" w:hAnsi="Consolas" w:cs="Consolas"/>
+          <w:color w:val="000000"/>
+          <w:sz w:val="19"/>
+          <w:szCs w:val="19"/>
+        </w:rPr>
+      </w:pPr>
+      <w:r>
+        <w:rPr>
+          <w:rFonts w:ascii="Consolas" w:hAnsi="Consolas" w:cs="Consolas"/>
+          <w:color w:val="000000"/>
+          <w:sz w:val="19"/>
+          <w:szCs w:val="19"/>
+        </w:rPr>
+        <w:t xml:space="preserve">The Skill </w:t>
+      </w:r>
+      <w:proofErr w:type="gramStart"/>
+      <w:r>
+        <w:rPr>
+          <w:rFonts w:ascii="Consolas" w:hAnsi="Consolas" w:cs="Consolas"/>
+          <w:color w:val="000000"/>
+          <w:sz w:val="19"/>
+          <w:szCs w:val="19"/>
+        </w:rPr>
+        <w:t>is called</w:t>
+      </w:r>
+      <w:proofErr w:type="gramEnd"/>
+      <w:r>
+        <w:rPr>
+          <w:rFonts w:ascii="Consolas" w:hAnsi="Consolas" w:cs="Consolas"/>
+          <w:color w:val="000000"/>
+          <w:sz w:val="19"/>
+          <w:szCs w:val="19"/>
+        </w:rPr>
+        <w:t xml:space="preserve"> successfully </w:t>
+      </w:r>
+      <w:r>
+        <w:rPr>
+          <w:rFonts w:ascii="Consolas" w:hAnsi="Consolas" w:cs="Consolas"/>
+          <w:color w:val="000000"/>
+          <w:sz w:val="19"/>
+          <w:szCs w:val="19"/>
+        </w:rPr>
+        <w:t>though nothing comes back on the Emulator</w:t>
+      </w:r>
+      <w:r>
+        <w:rPr>
+          <w:rFonts w:ascii="Consolas" w:hAnsi="Consolas" w:cs="Consolas"/>
+          <w:color w:val="000000"/>
+          <w:sz w:val="19"/>
+          <w:szCs w:val="19"/>
+        </w:rPr>
+        <w:t>.</w:t>
+      </w:r>
+    </w:p>
+    <w:p>
+      <w:pPr>
+        <w:rPr>
+          <w:rFonts w:ascii="Consolas" w:hAnsi="Consolas" w:cs="Consolas"/>
+          <w:color w:val="000000"/>
+          <w:sz w:val="19"/>
+          <w:szCs w:val="19"/>
+        </w:rPr>
+      </w:pPr>
+      <w:r>
+        <w:rPr>
+          <w:rFonts w:ascii="Consolas" w:hAnsi="Consolas" w:cs="Consolas"/>
+          <w:color w:val="000000"/>
+          <w:sz w:val="19"/>
+          <w:szCs w:val="19"/>
+        </w:rPr>
+        <w:t xml:space="preserve">The error occurring when the skill tries to return the </w:t>
+      </w:r>
+      <w:proofErr w:type="spellStart"/>
+      <w:r>
+        <w:rPr>
+          <w:rFonts w:ascii="Consolas" w:hAnsi="Consolas" w:cs="Consolas"/>
+          <w:color w:val="000000"/>
+          <w:sz w:val="19"/>
+          <w:szCs w:val="19"/>
+        </w:rPr>
+        <w:t>turnContext.SendActivityAsync</w:t>
+      </w:r>
+      <w:proofErr w:type="spellEnd"/>
+      <w:r>
+        <w:rPr>
+          <w:rFonts w:ascii="Consolas" w:hAnsi="Consolas" w:cs="Consolas"/>
+          <w:color w:val="000000"/>
+          <w:sz w:val="19"/>
+          <w:szCs w:val="19"/>
+        </w:rPr>
+        <w:t xml:space="preserve"> is:</w:t>
       </w:r>
     </w:p>
     <w:p>
@@ -7770,290 +7976,19 @@
         <w:spacing w:after="0" w:line="240" w:lineRule="auto"/>
         <w:rPr>
           <w:rFonts w:ascii="Consolas" w:hAnsi="Consolas" w:cs="Consolas"/>
-          <w:color w:val="000000"/>
-          <w:sz w:val="19"/>
-          <w:szCs w:val="19"/>
-        </w:rPr>
-      </w:pPr>
-      <w:proofErr w:type="spellStart"/>
-      <w:r>
-        <w:rPr>
-          <w:rFonts w:ascii="Consolas" w:hAnsi="Consolas" w:cs="Consolas"/>
-          <w:color w:val="000000"/>
-          <w:sz w:val="19"/>
-          <w:szCs w:val="19"/>
-        </w:rPr>
-        <w:t>services.AddSingleton</w:t>
-      </w:r>
-      <w:proofErr w:type="spellEnd"/>
-      <w:r>
-        <w:rPr>
-          <w:rFonts w:ascii="Consolas" w:hAnsi="Consolas" w:cs="Consolas"/>
-          <w:color w:val="000000"/>
-          <w:sz w:val="19"/>
-          <w:szCs w:val="19"/>
-        </w:rPr>
-        <w:t>&lt;</w:t>
-      </w:r>
-      <w:proofErr w:type="spellStart"/>
-      <w:r>
-        <w:rPr>
-          <w:rFonts w:ascii="Consolas" w:hAnsi="Consolas" w:cs="Consolas"/>
-          <w:color w:val="000000"/>
-          <w:sz w:val="19"/>
-          <w:szCs w:val="19"/>
-        </w:rPr>
-        <w:t>HttpClient</w:t>
-      </w:r>
-      <w:proofErr w:type="spellEnd"/>
-      <w:proofErr w:type="gramStart"/>
-      <w:r>
-        <w:rPr>
-          <w:rFonts w:ascii="Consolas" w:hAnsi="Consolas" w:cs="Consolas"/>
-          <w:color w:val="000000"/>
-          <w:sz w:val="19"/>
-          <w:szCs w:val="19"/>
-        </w:rPr>
-        <w:t>&gt;(</w:t>
-      </w:r>
-      <w:proofErr w:type="gramEnd"/>
-      <w:r>
-        <w:rPr>
-          <w:rFonts w:ascii="Consolas" w:hAnsi="Consolas" w:cs="Consolas"/>
           <w:color w:val="0000FF"/>
           <w:sz w:val="19"/>
           <w:szCs w:val="19"/>
         </w:rPr>
-        <w:t>new</w:t>
-      </w:r>
-      <w:r>
-        <w:rPr>
-          <w:rFonts w:ascii="Consolas" w:hAnsi="Consolas" w:cs="Consolas"/>
-          <w:color w:val="000000"/>
-          <w:sz w:val="19"/>
-          <w:szCs w:val="19"/>
-        </w:rPr>
-        <w:t xml:space="preserve"> </w:t>
-      </w:r>
-      <w:proofErr w:type="spellStart"/>
-      <w:r>
-        <w:rPr>
-          <w:rFonts w:ascii="Consolas" w:hAnsi="Consolas" w:cs="Consolas"/>
-          <w:color w:val="000000"/>
-          <w:sz w:val="19"/>
-          <w:szCs w:val="19"/>
-        </w:rPr>
-        <w:t>HttpClient</w:t>
-      </w:r>
-      <w:proofErr w:type="spellEnd"/>
-      <w:r>
-        <w:rPr>
-          <w:rFonts w:ascii="Consolas" w:hAnsi="Consolas" w:cs="Consolas"/>
-          <w:color w:val="000000"/>
-          <w:sz w:val="19"/>
-          <w:szCs w:val="19"/>
-        </w:rPr>
-        <w:t>());</w:t>
-      </w:r>
-    </w:p>
-    <w:p>
-      <w:pPr>
-        <w:rPr>
-          <w:rFonts w:ascii="Consolas" w:hAnsi="Consolas" w:cs="Consolas"/>
-          <w:color w:val="000000"/>
-          <w:sz w:val="19"/>
-          <w:szCs w:val="19"/>
-        </w:rPr>
-      </w:pPr>
-      <w:proofErr w:type="spellStart"/>
-      <w:r>
-        <w:rPr>
-          <w:rFonts w:ascii="Consolas" w:hAnsi="Consolas" w:cs="Consolas"/>
-          <w:color w:val="000000"/>
-          <w:sz w:val="19"/>
-          <w:szCs w:val="19"/>
-        </w:rPr>
-        <w:t>services.AddSingleton</w:t>
-      </w:r>
-      <w:proofErr w:type="spellEnd"/>
-      <w:r>
-        <w:rPr>
-          <w:rFonts w:ascii="Consolas" w:hAnsi="Consolas" w:cs="Consolas"/>
-          <w:color w:val="000000"/>
-          <w:sz w:val="19"/>
-          <w:szCs w:val="19"/>
-        </w:rPr>
-        <w:t>&lt;</w:t>
-      </w:r>
-      <w:proofErr w:type="spellStart"/>
-      <w:r>
-        <w:rPr>
-          <w:rFonts w:ascii="Consolas" w:hAnsi="Consolas" w:cs="Consolas"/>
-          <w:color w:val="000000"/>
-          <w:sz w:val="19"/>
-          <w:szCs w:val="19"/>
-        </w:rPr>
-        <w:t>BotFrameworkClient</w:t>
-      </w:r>
-      <w:proofErr w:type="spellEnd"/>
-      <w:r>
-        <w:rPr>
-          <w:rFonts w:ascii="Consolas" w:hAnsi="Consolas" w:cs="Consolas"/>
-          <w:color w:val="000000"/>
-          <w:sz w:val="19"/>
-          <w:szCs w:val="19"/>
-        </w:rPr>
-        <w:t xml:space="preserve">, </w:t>
-      </w:r>
-      <w:proofErr w:type="spellStart"/>
-      <w:r>
-        <w:rPr>
-          <w:rFonts w:ascii="Consolas" w:hAnsi="Consolas" w:cs="Consolas"/>
-          <w:color w:val="000000"/>
-          <w:sz w:val="19"/>
-          <w:szCs w:val="19"/>
-        </w:rPr>
-        <w:t>BotFrameworkHttpClient</w:t>
-      </w:r>
-      <w:proofErr w:type="spellEnd"/>
-      <w:proofErr w:type="gramStart"/>
-      <w:r>
-        <w:rPr>
-          <w:rFonts w:ascii="Consolas" w:hAnsi="Consolas" w:cs="Consolas"/>
-          <w:color w:val="000000"/>
-          <w:sz w:val="19"/>
-          <w:szCs w:val="19"/>
-        </w:rPr>
-        <w:t>&gt;(</w:t>
-      </w:r>
-      <w:proofErr w:type="gramEnd"/>
-      <w:r>
-        <w:rPr>
-          <w:rFonts w:ascii="Consolas" w:hAnsi="Consolas" w:cs="Consolas"/>
-          <w:color w:val="000000"/>
-          <w:sz w:val="19"/>
-          <w:szCs w:val="19"/>
-        </w:rPr>
-        <w:t>);</w:t>
-      </w:r>
-    </w:p>
-    <w:p>
-      <w:pPr>
-        <w:rPr>
-          <w:rFonts w:ascii="Consolas" w:hAnsi="Consolas" w:cs="Consolas"/>
-          <w:color w:val="000000"/>
-          <w:sz w:val="19"/>
-          <w:szCs w:val="19"/>
-        </w:rPr>
-      </w:pPr>
-      <w:r>
-        <w:rPr>
-          <w:rFonts w:ascii="Consolas" w:hAnsi="Consolas" w:cs="Consolas"/>
-          <w:color w:val="000000"/>
-          <w:sz w:val="19"/>
-          <w:szCs w:val="19"/>
-        </w:rPr>
-        <w:t xml:space="preserve">The Skill </w:t>
-      </w:r>
-      <w:proofErr w:type="gramStart"/>
-      <w:r>
-        <w:rPr>
-          <w:rFonts w:ascii="Consolas" w:hAnsi="Consolas" w:cs="Consolas"/>
-          <w:color w:val="000000"/>
-          <w:sz w:val="19"/>
-          <w:szCs w:val="19"/>
-        </w:rPr>
-        <w:t>is called</w:t>
-      </w:r>
-      <w:proofErr w:type="gramEnd"/>
-      <w:r>
-        <w:rPr>
-          <w:rFonts w:ascii="Consolas" w:hAnsi="Consolas" w:cs="Consolas"/>
-          <w:color w:val="000000"/>
-          <w:sz w:val="19"/>
-          <w:szCs w:val="19"/>
-        </w:rPr>
-        <w:t xml:space="preserve"> successfully </w:t>
-      </w:r>
-      <w:r>
-        <w:rPr>
-          <w:rFonts w:ascii="Consolas" w:hAnsi="Consolas" w:cs="Consolas"/>
-          <w:color w:val="000000"/>
-          <w:sz w:val="19"/>
-          <w:szCs w:val="19"/>
-        </w:rPr>
-        <w:t>though nothing comes back on the Emulator</w:t>
-      </w:r>
-      <w:r>
-        <w:rPr>
-          <w:rFonts w:ascii="Consolas" w:hAnsi="Consolas" w:cs="Consolas"/>
-          <w:color w:val="000000"/>
-          <w:sz w:val="19"/>
-          <w:szCs w:val="19"/>
-        </w:rPr>
-        <w:t>.</w:t>
-      </w:r>
-    </w:p>
-    <w:p>
-      <w:pPr>
-        <w:rPr>
-          <w:rFonts w:ascii="Consolas" w:hAnsi="Consolas" w:cs="Consolas"/>
-          <w:color w:val="000000"/>
-          <w:sz w:val="19"/>
-          <w:szCs w:val="19"/>
-        </w:rPr>
-      </w:pPr>
-      <w:r>
-        <w:rPr>
-          <w:rFonts w:ascii="Consolas" w:hAnsi="Consolas" w:cs="Consolas"/>
-          <w:color w:val="000000"/>
+      </w:pPr>
+      <w:r>
+        <w:rPr>
+          <w:rFonts w:ascii="Consolas" w:hAnsi="Consolas" w:cs="Consolas"/>
+          <w:color w:val="0000FF"/>
           <w:sz w:val="19"/>
           <w:szCs w:val="19"/>
         </w:rPr>
         <w:lastRenderedPageBreak/>
-        <w:t xml:space="preserve">The error occurring when the skill tries to return the </w:t>
-      </w:r>
-      <w:proofErr w:type="spellStart"/>
-      <w:r>
-        <w:rPr>
-          <w:rFonts w:ascii="Consolas" w:hAnsi="Consolas" w:cs="Consolas"/>
-          <w:color w:val="000000"/>
-          <w:sz w:val="19"/>
-          <w:szCs w:val="19"/>
-        </w:rPr>
-        <w:t>turnContext.SendActivityAsync</w:t>
-      </w:r>
-      <w:proofErr w:type="spellEnd"/>
-      <w:r>
-        <w:rPr>
-          <w:rFonts w:ascii="Consolas" w:hAnsi="Consolas" w:cs="Consolas"/>
-          <w:color w:val="000000"/>
-          <w:sz w:val="19"/>
-          <w:szCs w:val="19"/>
-        </w:rPr>
-        <w:t xml:space="preserve"> is:</w:t>
-      </w:r>
-    </w:p>
-    <w:p>
-      <w:pPr>
-        <w:autoSpaceDE w:val="0"/>
-        <w:autoSpaceDN w:val="0"/>
-        <w:adjustRightInd w:val="0"/>
-        <w:spacing w:after="0" w:line="240" w:lineRule="auto"/>
-        <w:rPr>
-          <w:rFonts w:ascii="Consolas" w:hAnsi="Consolas" w:cs="Consolas"/>
-          <w:color w:val="0000FF"/>
-          <w:sz w:val="19"/>
-          <w:szCs w:val="19"/>
-        </w:rPr>
-      </w:pPr>
-      <w:r>
-        <w:rPr>
-          <w:rFonts w:ascii="Consolas" w:hAnsi="Consolas" w:cs="Consolas"/>
-          <w:color w:val="0000FF"/>
-          <w:sz w:val="19"/>
-          <w:szCs w:val="19"/>
-        </w:rPr>
         <w:t xml:space="preserve">Error occurs after this line executes in </w:t>
       </w:r>
       <w:proofErr w:type="spellStart"/>
@@ -8554,18 +8489,17 @@
         </w:rPr>
         <w:t>Then added dependency injection to support the controller.</w:t>
       </w:r>
+    </w:p>
+    <w:p>
+      <w:pPr>
+        <w:rPr>
+          <w:rFonts w:ascii="Consolas" w:hAnsi="Consolas" w:cs="Consolas"/>
+          <w:color w:val="000000"/>
+          <w:sz w:val="19"/>
+          <w:szCs w:val="19"/>
+        </w:rPr>
+      </w:pPr>
       <w:bookmarkStart w:id="15" w:name="_GoBack"/>
-      <w:bookmarkEnd w:id="15"/>
-    </w:p>
-    <w:p>
-      <w:pPr>
-        <w:rPr>
-          <w:rFonts w:ascii="Consolas" w:hAnsi="Consolas" w:cs="Consolas"/>
-          <w:color w:val="000000"/>
-          <w:sz w:val="19"/>
-          <w:szCs w:val="19"/>
-        </w:rPr>
-      </w:pPr>
       <w:r>
         <w:rPr>
           <w:rFonts w:ascii="Consolas" w:hAnsi="Consolas" w:cs="Consolas"/>
@@ -8596,6 +8530,7 @@
         <w:t xml:space="preserve"> does not use a skill to determine if there would be any conflict with the dependency injection impacting those.  The basic intent worked as expected though.</w:t>
       </w:r>
     </w:p>
+    <w:bookmarkEnd w:id="15"/>
     <w:p>
       <w:pPr>
         <w:autoSpaceDE w:val="0"/>
@@ -10141,7 +10076,7 @@
 </file>
 
 <file path=customXml/itemProps1.xml><?xml version="1.0" encoding="utf-8"?>
-<ds:datastoreItem xmlns:ds="http://schemas.openxmlformats.org/officeDocument/2006/customXml" ds:itemID="{ED3D0D7D-6AA4-44FD-889B-99DD77DDD720}">
+<ds:datastoreItem xmlns:ds="http://schemas.openxmlformats.org/officeDocument/2006/customXml" ds:itemID="{8BD5BA57-336A-47B7-88A9-76796B5F12E8}">
   <ds:schemaRefs>
     <ds:schemaRef ds:uri="http://schemas.openxmlformats.org/officeDocument/2006/bibliography"/>
   </ds:schemaRefs>

</xml_diff>